<commit_message>
Just comming to prevent loss of work
</commit_message>
<xml_diff>
--- a/docs/worddoc/GRP_Report.docx
+++ b/docs/worddoc/GRP_Report.docx
@@ -1,6 +1,6 @@
 
 <file path=word/document.xml><?xml version="1.0" encoding="utf-8"?>
-<w:document xmlns:ve="http://schemas.openxmlformats.org/markup-compatibility/2006" xmlns:o="urn:schemas-microsoft-com:office:office" xmlns:r="http://schemas.openxmlformats.org/officeDocument/2006/relationships" xmlns:m="http://schemas.openxmlformats.org/officeDocument/2006/math" xmlns:v="urn:schemas-microsoft-com:vml" xmlns:wp="http://schemas.openxmlformats.org/drawingml/2006/wordprocessingDrawing" xmlns:w10="urn:schemas-microsoft-com:office:word" xmlns:w="http://schemas.openxmlformats.org/wordprocessingml/2006/main" xmlns:wne="http://schemas.microsoft.com/office/word/2006/wordml">
+<w:document xmlns:wpc="http://schemas.microsoft.com/office/word/2010/wordprocessingCanvas" xmlns:mc="http://schemas.openxmlformats.org/markup-compatibility/2006" xmlns:o="urn:schemas-microsoft-com:office:office" xmlns:r="http://schemas.openxmlformats.org/officeDocument/2006/relationships" xmlns:m="http://schemas.openxmlformats.org/officeDocument/2006/math" xmlns:v="urn:schemas-microsoft-com:vml" xmlns:wp14="http://schemas.microsoft.com/office/word/2010/wordprocessingDrawing" xmlns:wp="http://schemas.openxmlformats.org/drawingml/2006/wordprocessingDrawing" xmlns:w10="urn:schemas-microsoft-com:office:word" xmlns:w="http://schemas.openxmlformats.org/wordprocessingml/2006/main" xmlns:w14="http://schemas.microsoft.com/office/word/2010/wordml" xmlns:wpg="http://schemas.microsoft.com/office/word/2010/wordprocessingGroup" xmlns:wpi="http://schemas.microsoft.com/office/word/2010/wordprocessingInk" xmlns:wne="http://schemas.microsoft.com/office/word/2006/wordml" xmlns:wps="http://schemas.microsoft.com/office/word/2010/wordprocessingShape" mc:Ignorable="w14 wp14">
   <w:body>
     <w:p>
       <w:pPr>
@@ -17,16 +17,7 @@
           <w:sz w:val="72"/>
           <w:szCs w:val="72"/>
         </w:rPr>
-        <w:t xml:space="preserve">Interface between RTOS target and an Industrial System: Developing USB Digital I/O </w:t>
-      </w:r>
-      <w:bookmarkStart w:id="0" w:name="_GoBack"/>
-      <w:bookmarkEnd w:id="0"/>
-      <w:r>
-        <w:rPr>
-          <w:sz w:val="72"/>
-          <w:szCs w:val="72"/>
-        </w:rPr>
-        <w:t xml:space="preserve">Module </w:t>
+        <w:t xml:space="preserve">Interface between RTOS target and an Industrial System: Developing USB Digital I/O Module </w:t>
       </w:r>
     </w:p>
     <w:p>
@@ -201,7 +192,7 @@
           <w:left w:w="10" w:type="dxa"/>
           <w:right w:w="10" w:type="dxa"/>
         </w:tblCellMar>
-        <w:tblLook w:val="0000"/>
+        <w:tblLook w:val="0000" w:firstRow="0" w:lastRow="0" w:firstColumn="0" w:lastColumn="0" w:noHBand="0" w:noVBand="0"/>
       </w:tblPr>
       <w:tblGrid>
         <w:gridCol w:w="2163"/>
@@ -889,7 +880,7 @@
           <w:left w:w="10" w:type="dxa"/>
           <w:right w:w="10" w:type="dxa"/>
         </w:tblCellMar>
-        <w:tblLook w:val="0000"/>
+        <w:tblLook w:val="0000" w:firstRow="0" w:lastRow="0" w:firstColumn="0" w:lastColumn="0" w:noHBand="0" w:noVBand="0"/>
       </w:tblPr>
       <w:tblGrid>
         <w:gridCol w:w="1470"/>
@@ -4405,7 +4396,7 @@
               <w:insideH w:val="single" w:sz="4" w:space="0" w:color="auto"/>
               <w:insideV w:val="single" w:sz="4" w:space="0" w:color="auto"/>
             </w:tblBorders>
-            <w:tblLook w:val="00A0"/>
+            <w:tblLook w:val="00A0" w:firstRow="1" w:lastRow="0" w:firstColumn="1" w:lastColumn="0" w:noHBand="0" w:noVBand="0"/>
           </w:tblPr>
           <w:tblGrid>
             <w:gridCol w:w="1421"/>
@@ -4868,675 +4859,20 @@
         <w:pStyle w:val="Heading1"/>
         <w:numPr>
           <w:ilvl w:val="0"/>
-          <w:numId w:val="3"/>
+          <w:numId w:val="4"/>
         </w:numPr>
-        <w:rPr>
-          <w:rStyle w:val="Strong"/>
-          <w:rFonts w:cstheme="majorBidi"/>
-          <w:b/>
-        </w:rPr>
       </w:pPr>
-      <w:bookmarkStart w:id="1" w:name="_Toc343676381"/>
-      <w:bookmarkStart w:id="2" w:name="_Toc351719387"/>
-      <w:r>
-        <w:rPr>
-          <w:rStyle w:val="Strong"/>
-          <w:rFonts w:cstheme="majorBidi"/>
-          <w:b/>
-        </w:rPr>
+      <w:r>
         <w:lastRenderedPageBreak/>
         <w:t>Introduction</w:t>
       </w:r>
-      <w:bookmarkEnd w:id="1"/>
-      <w:bookmarkEnd w:id="2"/>
     </w:p>
     <w:p>
       <w:pPr>
         <w:pStyle w:val="Heading1"/>
       </w:pPr>
-      <w:bookmarkStart w:id="3" w:name="_Toc343676382"/>
-      <w:bookmarkStart w:id="4" w:name="_Toc351719388"/>
-      <w:r>
-        <w:t>Objective</w:t>
-      </w:r>
-      <w:bookmarkEnd w:id="3"/>
-      <w:bookmarkEnd w:id="4"/>
-    </w:p>
-    <w:p>
-      <w:pPr>
-        <w:pStyle w:val="Heading1"/>
-      </w:pPr>
-      <w:bookmarkStart w:id="5" w:name="_Toc351719389"/>
-      <w:r>
-        <w:t>Background</w:t>
-      </w:r>
-      <w:bookmarkEnd w:id="5"/>
-    </w:p>
-    <w:p>
-      <w:pPr>
-        <w:pStyle w:val="Heading2"/>
-      </w:pPr>
-      <w:bookmarkStart w:id="6" w:name="_Toc351719390"/>
-      <w:r>
-        <w:t xml:space="preserve">Literary </w:t>
-      </w:r>
-      <w:r>
-        <w:t>Exploration</w:t>
-      </w:r>
-      <w:bookmarkEnd w:id="6"/>
-    </w:p>
-    <w:p>
-      <w:pPr>
-        <w:pStyle w:val="Heading2"/>
-      </w:pPr>
-      <w:bookmarkStart w:id="7" w:name="_Toc351719391"/>
-      <w:r>
-        <w:t>Existing</w:t>
-      </w:r>
-      <w:r>
-        <w:t xml:space="preserve"> Solutions</w:t>
-      </w:r>
-      <w:bookmarkEnd w:id="7"/>
-    </w:p>
-    <w:p>
-      <w:pPr>
-        <w:pStyle w:val="Heading3"/>
-        <w:rPr>
-          <w:lang w:eastAsia="zh-CN"/>
-        </w:rPr>
-      </w:pPr>
-      <w:bookmarkStart w:id="8" w:name="_Toc351719392"/>
-      <w:r>
-        <w:rPr>
-          <w:lang w:eastAsia="zh-CN"/>
-        </w:rPr>
-        <w:t xml:space="preserve">EasyVeep, </w:t>
-      </w:r>
-      <w:r>
-        <w:t>PSIM</w:t>
-      </w:r>
-      <w:r>
-        <w:rPr>
-          <w:lang w:eastAsia="zh-CN"/>
-        </w:rPr>
-        <w:t xml:space="preserve">, Bradley Simulators, </w:t>
-      </w:r>
-      <w:proofErr w:type="spellStart"/>
-      <w:r>
-        <w:rPr>
-          <w:lang w:eastAsia="zh-CN"/>
-        </w:rPr>
-        <w:t>Sealevel</w:t>
-      </w:r>
-      <w:proofErr w:type="spellEnd"/>
-      <w:r>
-        <w:rPr>
-          <w:lang w:eastAsia="zh-CN"/>
-        </w:rPr>
-        <w:t xml:space="preserve"> USB Digital I/O device, etc</w:t>
-      </w:r>
-      <w:bookmarkEnd w:id="8"/>
-    </w:p>
-    <w:p>
-      <w:pPr>
-        <w:pStyle w:val="Heading3"/>
-        <w:rPr>
-          <w:lang w:eastAsia="zh-CN"/>
-        </w:rPr>
-      </w:pPr>
-      <w:bookmarkStart w:id="9" w:name="_Toc351719393"/>
-      <w:r>
-        <w:rPr>
-          <w:lang w:eastAsia="zh-CN"/>
-        </w:rPr>
-        <w:t xml:space="preserve">Why Existing Solutions </w:t>
-      </w:r>
-      <w:r>
-        <w:t>Won’t</w:t>
-      </w:r>
-      <w:r>
-        <w:rPr>
-          <w:lang w:eastAsia="zh-CN"/>
-        </w:rPr>
-        <w:t xml:space="preserve"> Work</w:t>
-      </w:r>
-      <w:bookmarkEnd w:id="9"/>
-    </w:p>
-    <w:p>
-      <w:pPr>
-        <w:pStyle w:val="Heading3"/>
-        <w:rPr>
-          <w:lang w:eastAsia="zh-CN"/>
-        </w:rPr>
-      </w:pPr>
-      <w:bookmarkStart w:id="10" w:name="_Toc351719394"/>
-      <w:r>
-        <w:rPr>
-          <w:lang w:eastAsia="zh-CN"/>
-        </w:rPr>
-        <w:t xml:space="preserve">What was </w:t>
-      </w:r>
-      <w:r>
-        <w:rPr>
-          <w:lang w:eastAsia="zh-CN"/>
-        </w:rPr>
-        <w:t>learned</w:t>
-      </w:r>
-      <w:r>
-        <w:rPr>
-          <w:lang w:eastAsia="zh-CN"/>
-        </w:rPr>
-        <w:t xml:space="preserve"> from </w:t>
-      </w:r>
-      <w:r>
-        <w:t>E</w:t>
-      </w:r>
-      <w:r>
-        <w:t>xisting</w:t>
-      </w:r>
-      <w:r>
-        <w:rPr>
-          <w:lang w:eastAsia="zh-CN"/>
-        </w:rPr>
-        <w:t xml:space="preserve"> Solutions</w:t>
-      </w:r>
-      <w:bookmarkEnd w:id="10"/>
-    </w:p>
-    <w:p>
-      <w:pPr>
-        <w:pStyle w:val="Heading2"/>
-      </w:pPr>
-      <w:bookmarkStart w:id="11" w:name="_Toc351719395"/>
-      <w:r>
-        <w:t xml:space="preserve">Existing </w:t>
-      </w:r>
-      <w:r>
-        <w:t>Components</w:t>
-      </w:r>
-      <w:r>
-        <w:t xml:space="preserve"> Used</w:t>
-      </w:r>
-      <w:bookmarkEnd w:id="11"/>
-    </w:p>
-    <w:p>
-      <w:pPr>
-        <w:pStyle w:val="Heading1"/>
-        <w:rPr>
-          <w:lang w:eastAsia="zh-CN"/>
-        </w:rPr>
-      </w:pPr>
-      <w:bookmarkStart w:id="12" w:name="_Toc351719396"/>
-      <w:r>
-        <w:t>Methodology</w:t>
-      </w:r>
-      <w:bookmarkEnd w:id="12"/>
-    </w:p>
-    <w:p>
-      <w:pPr>
-        <w:pStyle w:val="Heading2"/>
-      </w:pPr>
-      <w:bookmarkStart w:id="13" w:name="_Toc351719397"/>
-      <w:r>
-        <w:t xml:space="preserve">Using </w:t>
-      </w:r>
-      <w:r>
-        <w:t>EasyVeep</w:t>
-      </w:r>
-      <w:bookmarkEnd w:id="13"/>
-    </w:p>
-    <w:p>
-      <w:pPr>
-        <w:pStyle w:val="Heading3"/>
-        <w:rPr>
-          <w:lang w:eastAsia="zh-CN"/>
-        </w:rPr>
-      </w:pPr>
-      <w:bookmarkStart w:id="14" w:name="_Toc351719398"/>
-      <w:r>
-        <w:rPr>
-          <w:lang w:eastAsia="zh-CN"/>
-        </w:rPr>
-        <w:t xml:space="preserve">Reversing EasyVeep </w:t>
-      </w:r>
-      <w:r>
-        <w:t>Protocol</w:t>
-      </w:r>
-      <w:bookmarkEnd w:id="14"/>
-    </w:p>
-    <w:p>
-      <w:pPr>
-        <w:pStyle w:val="Heading3"/>
-        <w:rPr>
-          <w:lang w:eastAsia="zh-CN"/>
-        </w:rPr>
-      </w:pPr>
-      <w:bookmarkStart w:id="15" w:name="_Toc351719399"/>
-      <w:r>
-        <w:t>Implementing</w:t>
-      </w:r>
-      <w:r>
-        <w:rPr>
-          <w:lang w:eastAsia="zh-CN"/>
-        </w:rPr>
-        <w:t xml:space="preserve"> Imitation EasyPort</w:t>
-      </w:r>
-      <w:bookmarkEnd w:id="15"/>
-    </w:p>
-    <w:p>
-      <w:pPr>
-        <w:pStyle w:val="Heading3"/>
-        <w:rPr>
-          <w:lang w:eastAsia="zh-CN"/>
-        </w:rPr>
-      </w:pPr>
-      <w:bookmarkStart w:id="16" w:name="_Toc351719400"/>
-      <w:r>
-        <w:rPr>
-          <w:lang w:eastAsia="zh-CN"/>
-        </w:rPr>
-        <w:t xml:space="preserve">Problems with </w:t>
-      </w:r>
-      <w:r>
-        <w:t>EasyVeep</w:t>
-      </w:r>
-      <w:bookmarkEnd w:id="16"/>
-    </w:p>
-    <w:p>
-      <w:pPr>
-        <w:pStyle w:val="Heading2"/>
-      </w:pPr>
-      <w:bookmarkStart w:id="17" w:name="_Toc351719401"/>
-      <w:r>
-        <w:t xml:space="preserve">Creating </w:t>
-      </w:r>
-      <w:proofErr w:type="spellStart"/>
-      <w:r>
-        <w:t>MyEasyVeep</w:t>
-      </w:r>
-      <w:bookmarkEnd w:id="17"/>
-      <w:proofErr w:type="spellEnd"/>
-    </w:p>
-    <w:p>
-      <w:pPr>
-        <w:pStyle w:val="Heading3"/>
-        <w:rPr>
-          <w:lang w:eastAsia="zh-CN"/>
-        </w:rPr>
-      </w:pPr>
-      <w:bookmarkStart w:id="18" w:name="_Toc351719402"/>
-      <w:r>
-        <w:rPr>
-          <w:lang w:eastAsia="zh-CN"/>
-        </w:rPr>
-        <w:t>Reuse of SWF Files</w:t>
-      </w:r>
-      <w:bookmarkEnd w:id="18"/>
-    </w:p>
-    <w:p>
-      <w:pPr>
-        <w:pStyle w:val="Heading3"/>
-        <w:rPr>
-          <w:lang w:eastAsia="zh-CN"/>
-        </w:rPr>
-      </w:pPr>
-      <w:bookmarkStart w:id="19" w:name="_Toc351719403"/>
-      <w:r>
-        <w:rPr>
-          <w:lang w:eastAsia="zh-CN"/>
-        </w:rPr>
-        <w:t xml:space="preserve">Decompiling and </w:t>
-      </w:r>
-      <w:r>
-        <w:t>Reversing</w:t>
-      </w:r>
-      <w:r>
-        <w:rPr>
-          <w:lang w:eastAsia="zh-CN"/>
-        </w:rPr>
-        <w:t xml:space="preserve"> SWF Files</w:t>
-      </w:r>
-      <w:bookmarkEnd w:id="19"/>
-    </w:p>
-    <w:p>
-      <w:pPr>
-        <w:pStyle w:val="Heading3"/>
-        <w:rPr>
-          <w:lang w:eastAsia="zh-CN"/>
-        </w:rPr>
-      </w:pPr>
-      <w:bookmarkStart w:id="20" w:name="_Toc351719404"/>
-      <w:r>
-        <w:rPr>
-          <w:lang w:eastAsia="zh-CN"/>
-        </w:rPr>
-        <w:t xml:space="preserve">Interacting </w:t>
-      </w:r>
-      <w:r>
-        <w:t>with</w:t>
-      </w:r>
-      <w:r>
-        <w:rPr>
-          <w:lang w:eastAsia="zh-CN"/>
-        </w:rPr>
-        <w:t xml:space="preserve"> SWFs programmatically</w:t>
-      </w:r>
-      <w:bookmarkEnd w:id="20"/>
-    </w:p>
-    <w:p>
-      <w:pPr>
-        <w:pStyle w:val="Heading3"/>
-        <w:rPr>
-          <w:lang w:eastAsia="zh-CN"/>
-        </w:rPr>
-      </w:pPr>
-      <w:bookmarkStart w:id="21" w:name="_Toc351719405"/>
-      <w:r>
-        <w:rPr>
-          <w:lang w:eastAsia="zh-CN"/>
-        </w:rPr>
-        <w:t xml:space="preserve">Creating a </w:t>
-      </w:r>
-      <w:r>
-        <w:t>Serial</w:t>
-      </w:r>
-      <w:r>
-        <w:rPr>
-          <w:lang w:eastAsia="zh-CN"/>
-        </w:rPr>
-        <w:t xml:space="preserve"> Protocol</w:t>
-      </w:r>
-      <w:bookmarkEnd w:id="21"/>
-    </w:p>
-    <w:p>
-      <w:pPr>
-        <w:pStyle w:val="Heading2"/>
-      </w:pPr>
-      <w:bookmarkStart w:id="22" w:name="_Toc351719406"/>
-      <w:r>
-        <w:t xml:space="preserve">Creating </w:t>
-      </w:r>
-      <w:proofErr w:type="spellStart"/>
-      <w:r>
-        <w:t>MyEasyPort</w:t>
-      </w:r>
-      <w:bookmarkEnd w:id="22"/>
-      <w:proofErr w:type="spellEnd"/>
-    </w:p>
-    <w:p>
-      <w:pPr>
-        <w:pStyle w:val="Heading3"/>
-        <w:rPr>
-          <w:lang w:eastAsia="zh-CN"/>
-        </w:rPr>
-      </w:pPr>
-      <w:bookmarkStart w:id="23" w:name="_Toc351719407"/>
-      <w:r>
-        <w:rPr>
-          <w:lang w:eastAsia="zh-CN"/>
-        </w:rPr>
-        <w:t xml:space="preserve">Platform </w:t>
-      </w:r>
-      <w:r>
-        <w:t>Selection</w:t>
-      </w:r>
-      <w:r>
-        <w:rPr>
-          <w:lang w:eastAsia="zh-CN"/>
-        </w:rPr>
-        <w:t xml:space="preserve"> Iterations</w:t>
-      </w:r>
-      <w:bookmarkEnd w:id="23"/>
-    </w:p>
-    <w:p>
-      <w:pPr>
-        <w:pStyle w:val="Heading3"/>
-        <w:rPr>
-          <w:lang w:eastAsia="zh-CN"/>
-        </w:rPr>
-      </w:pPr>
-      <w:bookmarkStart w:id="24" w:name="_Toc351719408"/>
-      <w:r>
-        <w:rPr>
-          <w:lang w:eastAsia="zh-CN"/>
-        </w:rPr>
-        <w:t xml:space="preserve">Circuit </w:t>
-      </w:r>
-      <w:r>
-        <w:t>Design</w:t>
-      </w:r>
-      <w:r>
-        <w:rPr>
-          <w:lang w:eastAsia="zh-CN"/>
-        </w:rPr>
-        <w:t xml:space="preserve"> and Considerations</w:t>
-      </w:r>
-      <w:bookmarkEnd w:id="24"/>
-    </w:p>
-    <w:p>
-      <w:pPr>
-        <w:pStyle w:val="Heading2"/>
-      </w:pPr>
-      <w:bookmarkStart w:id="25" w:name="_Toc351719409"/>
-      <w:r>
-        <w:t xml:space="preserve">Real Time </w:t>
-      </w:r>
-      <w:r>
-        <w:t>Target</w:t>
-      </w:r>
-      <w:r>
-        <w:t xml:space="preserve"> Platform</w:t>
-      </w:r>
-      <w:bookmarkEnd w:id="25"/>
-    </w:p>
-    <w:p>
-      <w:pPr>
-        <w:pStyle w:val="Heading3"/>
-        <w:rPr>
-          <w:lang w:eastAsia="zh-CN"/>
-        </w:rPr>
-      </w:pPr>
-      <w:bookmarkStart w:id="26" w:name="_Toc351719410"/>
-      <w:r>
-        <w:rPr>
-          <w:lang w:eastAsia="zh-CN"/>
-        </w:rPr>
-        <w:lastRenderedPageBreak/>
-        <w:t>Using the AIM32-1</w:t>
-      </w:r>
-      <w:r>
-        <w:t>0</w:t>
-      </w:r>
-      <w:r>
-        <w:rPr>
-          <w:lang w:eastAsia="zh-CN"/>
-        </w:rPr>
-        <w:t xml:space="preserve">4 </w:t>
-      </w:r>
-      <w:r>
-        <w:t>Digital</w:t>
-      </w:r>
-      <w:r>
-        <w:rPr>
-          <w:lang w:eastAsia="zh-CN"/>
-        </w:rPr>
-        <w:t xml:space="preserve"> I/O Card</w:t>
-      </w:r>
-      <w:bookmarkEnd w:id="26"/>
-    </w:p>
-    <w:p>
-      <w:pPr>
-        <w:pStyle w:val="Heading3"/>
-        <w:rPr>
-          <w:lang w:eastAsia="zh-CN"/>
-        </w:rPr>
-      </w:pPr>
-      <w:bookmarkStart w:id="27" w:name="_Toc351719411"/>
-      <w:r>
-        <w:rPr>
-          <w:lang w:eastAsia="zh-CN"/>
-        </w:rPr>
-        <w:t xml:space="preserve">Implementing a </w:t>
-      </w:r>
-      <w:proofErr w:type="spellStart"/>
-      <w:r>
-        <w:rPr>
-          <w:lang w:eastAsia="zh-CN"/>
-        </w:rPr>
-        <w:t>VxWorks</w:t>
-      </w:r>
-      <w:proofErr w:type="spellEnd"/>
-      <w:r>
-        <w:rPr>
-          <w:lang w:eastAsia="zh-CN"/>
-        </w:rPr>
-        <w:t xml:space="preserve"> Interface</w:t>
-      </w:r>
-      <w:bookmarkEnd w:id="27"/>
-    </w:p>
-    <w:p>
-      <w:pPr>
-        <w:pStyle w:val="Heading2"/>
-      </w:pPr>
-      <w:bookmarkStart w:id="28" w:name="_Toc351719412"/>
-      <w:r>
-        <w:t xml:space="preserve">Testing and </w:t>
-      </w:r>
-      <w:r>
-        <w:t>Verification</w:t>
-      </w:r>
-      <w:bookmarkEnd w:id="28"/>
-    </w:p>
-    <w:p>
-      <w:pPr>
-        <w:pStyle w:val="Heading1"/>
-        <w:rPr>
-          <w:lang w:eastAsia="zh-CN"/>
-        </w:rPr>
-      </w:pPr>
-      <w:bookmarkStart w:id="29" w:name="_Toc351719413"/>
-      <w:r>
-        <w:rPr>
-          <w:lang w:eastAsia="zh-CN"/>
-        </w:rPr>
-        <w:t>Budget and Scheduling</w:t>
-      </w:r>
-      <w:bookmarkEnd w:id="29"/>
-    </w:p>
-    <w:p>
-      <w:pPr>
-        <w:pStyle w:val="Heading2"/>
-      </w:pPr>
-      <w:bookmarkStart w:id="30" w:name="_Toc351719414"/>
-      <w:r>
-        <w:t>Budget</w:t>
-      </w:r>
-      <w:bookmarkEnd w:id="30"/>
-    </w:p>
-    <w:p>
-      <w:pPr>
-        <w:pStyle w:val="Heading3"/>
-        <w:rPr>
-          <w:lang w:eastAsia="zh-CN"/>
-        </w:rPr>
-      </w:pPr>
-      <w:bookmarkStart w:id="31" w:name="_Toc351719415"/>
-      <w:r>
-        <w:rPr>
-          <w:lang w:eastAsia="zh-CN"/>
-        </w:rPr>
-        <w:t xml:space="preserve">Projected Budget and </w:t>
-      </w:r>
-      <w:r>
-        <w:t>Actual</w:t>
-      </w:r>
-      <w:r>
-        <w:rPr>
-          <w:lang w:eastAsia="zh-CN"/>
-        </w:rPr>
-        <w:t xml:space="preserve"> Budget</w:t>
-      </w:r>
-      <w:bookmarkEnd w:id="31"/>
-    </w:p>
-    <w:p>
-      <w:pPr>
-        <w:pStyle w:val="Heading4"/>
-        <w:rPr>
-          <w:lang w:eastAsia="zh-CN"/>
-        </w:rPr>
-      </w:pPr>
-      <w:r>
-        <w:rPr>
-          <w:lang w:eastAsia="zh-CN"/>
-        </w:rPr>
-        <w:t xml:space="preserve">Bill of </w:t>
-      </w:r>
-      <w:r>
-        <w:t>Materials</w:t>
-      </w:r>
-    </w:p>
-    <w:p>
-      <w:pPr>
-        <w:pStyle w:val="Heading4"/>
-        <w:rPr>
-          <w:lang w:eastAsia="zh-CN"/>
-        </w:rPr>
-      </w:pPr>
-      <w:r>
-        <w:t>Items</w:t>
-      </w:r>
-      <w:r>
-        <w:rPr>
-          <w:lang w:eastAsia="zh-CN"/>
-        </w:rPr>
-        <w:t xml:space="preserve"> Purchase</w:t>
-      </w:r>
-    </w:p>
-    <w:p>
-      <w:pPr>
-        <w:pStyle w:val="Heading2"/>
-      </w:pPr>
-      <w:bookmarkStart w:id="32" w:name="_Toc351719416"/>
-      <w:r>
-        <w:t>Schedule</w:t>
-      </w:r>
-      <w:bookmarkEnd w:id="32"/>
-    </w:p>
-    <w:p>
-      <w:pPr>
-        <w:pStyle w:val="Heading3"/>
-        <w:rPr>
-          <w:lang w:eastAsia="zh-CN"/>
-        </w:rPr>
-      </w:pPr>
-      <w:bookmarkStart w:id="33" w:name="_Toc351719417"/>
-      <w:r>
-        <w:rPr>
-          <w:lang w:eastAsia="zh-CN"/>
-        </w:rPr>
-        <w:t xml:space="preserve">Projected Schedule </w:t>
-      </w:r>
-      <w:r>
-        <w:t>and</w:t>
-      </w:r>
-      <w:r>
-        <w:rPr>
-          <w:lang w:eastAsia="zh-CN"/>
-        </w:rPr>
-        <w:t xml:space="preserve"> Actual Schedule</w:t>
-      </w:r>
-      <w:bookmarkEnd w:id="33"/>
-    </w:p>
-    <w:p>
-      <w:pPr>
-        <w:rPr>
-          <w:lang w:eastAsia="zh-CN"/>
-        </w:rPr>
-      </w:pPr>
-      <w:r>
-        <w:rPr>
-          <w:lang w:eastAsia="zh-CN"/>
-        </w:rPr>
-        <w:br w:type="page"/>
+      <w:r>
+        <w:t>Object</w:t>
       </w:r>
     </w:p>
     <w:p>
@@ -5548,7 +4884,6 @@
         </w:numPr>
       </w:pPr>
       <w:r>
-        <w:lastRenderedPageBreak/>
         <w:t>Background</w:t>
       </w:r>
     </w:p>
@@ -5605,9 +4940,11 @@
       <w:pPr>
         <w:pStyle w:val="Heading2"/>
       </w:pPr>
+      <w:bookmarkStart w:id="0" w:name="_Ref352485655"/>
       <w:r>
         <w:t>Existing Solutions</w:t>
       </w:r>
+      <w:bookmarkEnd w:id="0"/>
     </w:p>
     <w:p>
       <w:pPr>
@@ -5622,8 +4959,13 @@
         <w:pStyle w:val="Heading3"/>
         <w:ind w:hanging="180"/>
       </w:pPr>
-      <w:r>
-        <w:t>Festo-Didatic EasyVeep</w:t>
+      <w:proofErr w:type="spellStart"/>
+      <w:r>
+        <w:t>Festo-Didatic</w:t>
+      </w:r>
+      <w:proofErr w:type="spellEnd"/>
+      <w:r>
+        <w:t xml:space="preserve"> EasyVeep</w:t>
       </w:r>
     </w:p>
     <w:p>
@@ -5643,18 +4985,49 @@
         <w:t>”</w:t>
       </w:r>
       <w:r>
-        <w:t xml:space="preserve"> EasyVeep is distributed freely and can be acquired easily. However, the software requires an external hardware interface, which is also produced by Festo-Didatic, called an EasyPort.</w:t>
+        <w:t xml:space="preserve"> EasyVeep is distributed freely and can be acquired easily. However, the software requires an external hardware interface, which is also produced by </w:t>
+      </w:r>
+      <w:proofErr w:type="spellStart"/>
+      <w:r>
+        <w:t>Festo-Didatic</w:t>
+      </w:r>
+      <w:proofErr w:type="spellEnd"/>
+      <w:r>
+        <w:t xml:space="preserve">, called an </w:t>
+      </w:r>
+      <w:proofErr w:type="spellStart"/>
+      <w:r>
+        <w:t>EasyPort</w:t>
+      </w:r>
+      <w:proofErr w:type="spellEnd"/>
+      <w:r>
+        <w:t>.</w:t>
+      </w:r>
+    </w:p>
+    <w:p>
+      <w:pPr>
+        <w:pStyle w:val="Heading3"/>
+        <w:ind w:hanging="180"/>
+        <w:rPr>
+          <w:highlight w:val="yellow"/>
+        </w:rPr>
+      </w:pPr>
+      <w:r>
+        <w:rPr>
+          <w:highlight w:val="yellow"/>
+        </w:rPr>
+        <w:t>Other Solutions (More on this later)</w:t>
       </w:r>
     </w:p>
     <w:p>
       <w:pPr>
         <w:pStyle w:val="Heading1"/>
       </w:pPr>
-      <w:bookmarkStart w:id="34" w:name="_Ref352058138"/>
+      <w:bookmarkStart w:id="1" w:name="_Ref352058138"/>
       <w:r>
         <w:t>Methodology</w:t>
       </w:r>
-      <w:bookmarkEnd w:id="34"/>
+      <w:bookmarkEnd w:id="1"/>
     </w:p>
     <w:p>
       <w:r>
@@ -5670,8 +5043,491 @@
       </w:r>
     </w:p>
     <w:p>
-      <w:r>
-        <w:t>As described in</w:t>
+      <w:pPr>
+        <w:ind w:left="180"/>
+      </w:pPr>
+      <w:r>
+        <w:t>As a software solution EasyVeep appears capable of meeting all the required functionality</w:t>
+      </w:r>
+      <w:r>
+        <w:t xml:space="preserve"> as discussed in </w:t>
+      </w:r>
+      <w:r>
+        <w:fldChar w:fldCharType="begin"/>
+      </w:r>
+      <w:r>
+        <w:instrText xml:space="preserve"> REF _Ref352485655 \h </w:instrText>
+      </w:r>
+      <w:r>
+        <w:fldChar w:fldCharType="separate"/>
+      </w:r>
+      <w:r>
+        <w:t>Existing Solutions</w:t>
+      </w:r>
+      <w:r>
+        <w:fldChar w:fldCharType="end"/>
+      </w:r>
+      <w:r>
+        <w:t xml:space="preserve">. In order to be used, a custom hardware device which replicates the behavior of </w:t>
+      </w:r>
+      <w:proofErr w:type="spellStart"/>
+      <w:r>
+        <w:t>Festo’s</w:t>
+      </w:r>
+      <w:proofErr w:type="spellEnd"/>
+      <w:r>
+        <w:t xml:space="preserve"> </w:t>
+      </w:r>
+      <w:proofErr w:type="spellStart"/>
+      <w:r>
+        <w:t>EasyPort</w:t>
+      </w:r>
+      <w:proofErr w:type="spellEnd"/>
+      <w:r>
+        <w:t xml:space="preserve"> </w:t>
+      </w:r>
+      <w:r>
+        <w:t xml:space="preserve">is need. During in initial inspection of the manufacturer’s website, the documentation on the </w:t>
+      </w:r>
+      <w:proofErr w:type="spellStart"/>
+      <w:r>
+        <w:t>EasyPort</w:t>
+      </w:r>
+      <w:proofErr w:type="spellEnd"/>
+      <w:r>
+        <w:t xml:space="preserve"> was found to be inadequate in allowing complete replication of the </w:t>
+      </w:r>
+      <w:proofErr w:type="spellStart"/>
+      <w:r>
+        <w:t>EasyPort’s</w:t>
+      </w:r>
+      <w:proofErr w:type="spellEnd"/>
+      <w:r>
+        <w:t xml:space="preserve"> behavior. Eventually a </w:t>
+      </w:r>
+      <w:r>
+        <w:rPr>
+          <w:highlight w:val="yellow"/>
+        </w:rPr>
+        <w:t>document containing a protocol explanation</w:t>
+      </w:r>
+      <w:r>
+        <w:t xml:space="preserve"> was found after some broken links were fixed on </w:t>
+      </w:r>
+      <w:proofErr w:type="spellStart"/>
+      <w:r>
+        <w:t>Festo’s</w:t>
+      </w:r>
+      <w:proofErr w:type="spellEnd"/>
+      <w:r>
+        <w:t xml:space="preserve"> website. While waiting for the links to be repaired, a binary analysis of EasyVeep and its supporting binaries was performed.</w:t>
+      </w:r>
+    </w:p>
+    <w:p>
+      <w:pPr>
+        <w:pStyle w:val="Heading3"/>
+      </w:pPr>
+      <w:r>
+        <w:lastRenderedPageBreak/>
+        <w:t xml:space="preserve">Reversing the </w:t>
+      </w:r>
+      <w:proofErr w:type="spellStart"/>
+      <w:r>
+        <w:t>EasyPort</w:t>
+      </w:r>
+      <w:proofErr w:type="spellEnd"/>
+      <w:r>
+        <w:t xml:space="preserve"> Protocol</w:t>
+      </w:r>
+    </w:p>
+    <w:p>
+      <w:r>
+        <w:t>In order to begin the reversing process, information regarding the format and structure of the EasyVeep executable needed to be obtained. The analysis began by simply launching EasyVeep.  The user is greeted with a “Made with Macromedia” splash screen and visiting the Setup pane in EasyVeep confirms that the software relies heavily on what was previously known as Macromedia Flash Player (now an Adobe product). This was helpful information, and Flash, from previous experience, was known to be easy to decompile and reverse engineer in comparison to binaries produced with languages such as C and C++. However, pure Flash based programs cannot directly communicate with low level syste</w:t>
+      </w:r>
+      <w:r>
+        <w:t>m devices such as serial ports; there are no documented functions in the official documentation for doing so. This indicates that the functionality of interest resided elsewhere.</w:t>
+      </w:r>
+      <w:r>
+        <w:t xml:space="preserve"> </w:t>
+      </w:r>
+      <w:r>
+        <w:t>Analysis indicates that EasyVeep uses Flash only for running and displaying the simulated processes.  Communication and protocol implementation is handled elsewhere.</w:t>
+      </w:r>
+    </w:p>
+    <w:p>
+      <w:r>
+        <w:t xml:space="preserve">The next step in the analysis was to examine the EasyVeep executable more closely. The assembly information was examined by viewing the executable properties. It was found to be an </w:t>
+      </w:r>
+      <w:proofErr w:type="spellStart"/>
+      <w:r>
+        <w:t>Authorware</w:t>
+      </w:r>
+      <w:proofErr w:type="spellEnd"/>
+      <w:r>
+        <w:t xml:space="preserve"> Runtime application. </w:t>
+      </w:r>
+      <w:proofErr w:type="spellStart"/>
+      <w:r>
+        <w:t>Authorware</w:t>
+      </w:r>
+      <w:proofErr w:type="spellEnd"/>
+      <w:r>
+        <w:t xml:space="preserve"> is primarily designed for developing learning management systems (LMS) in a visual manner (</w:t>
+      </w:r>
+      <w:r>
+        <w:rPr>
+          <w:highlight w:val="yellow"/>
+        </w:rPr>
+        <w:t>INSERT SOURCE</w:t>
+      </w:r>
+      <w:r>
+        <w:t>).</w:t>
+      </w:r>
+      <w:r>
+        <w:t xml:space="preserve"> Given the description of the </w:t>
+      </w:r>
+      <w:proofErr w:type="spellStart"/>
+      <w:r>
+        <w:t>Authorware</w:t>
+      </w:r>
+      <w:proofErr w:type="spellEnd"/>
+      <w:r>
+        <w:t xml:space="preserve"> software, it did not appear that the </w:t>
+      </w:r>
+      <w:proofErr w:type="spellStart"/>
+      <w:r>
+        <w:t>Authorware</w:t>
+      </w:r>
+      <w:proofErr w:type="spellEnd"/>
+      <w:r>
+        <w:t xml:space="preserve"> application itself would have access to the serial port but further analysis was needed to eliminate the main executable as the targeted binary.</w:t>
+      </w:r>
+      <w:r>
+        <w:t xml:space="preserve"> To do so the Import Address Table (IAT) of the EasyVeep module was inspected.</w:t>
+      </w:r>
+    </w:p>
+    <w:p>
+      <w:r>
+        <w:t xml:space="preserve">The IAT serves as a table of virtual function pointers to various functions encapsulated in external libraries (typically dynamic link libraries or DLLs). If the EasyVeep application were to perform the serial communication itself, it would likely be importing serial control functions from the Windows API. After dumping the IAT for EasyVeep.exe the 457 entries were checked and none appeared to have anything to do with serial communication.  Additionally, the strings list was checked as well for anything related to serial communication. The strings table holds a list of all the ASCII strings used by a program and in this case, nothing related to the windows COM port file descriptor </w:t>
+      </w:r>
+      <w:r>
+        <w:t>(</w:t>
+      </w:r>
+      <w:r>
+        <w:t>\\</w:t>
+      </w:r>
+      <w:proofErr w:type="spellStart"/>
+      <w:r>
+        <w:t>COM%d</w:t>
+      </w:r>
+      <w:proofErr w:type="spellEnd"/>
+      <w:r>
+        <w:t>) used</w:t>
+      </w:r>
+      <w:r>
+        <w:t xml:space="preserve"> when opening a serial port was found.</w:t>
+      </w:r>
+    </w:p>
+    <w:p>
+      <w:r>
+        <w:t xml:space="preserve">After the search for serial port related functions failed to turn up anything significant, the IAT was examined again for clues on where to look direct attention to next.  Most imports were from the GDI32 library (Graphics Device Interface), USER32, and KERNEL32 libraries. The USER32 and GDI32 imports all were directed towards drawing and presenting the user interface while the KERNEL32 library functions were reading and traversing file directories and processes. The imports the proved to be of interest were those from the ole32 library. The ole32 library </w:t>
+      </w:r>
+      <w:r>
+        <w:t>implements Object Linking and Embedding (OLE) which is primarily used for embedding and linking disparate data items, such as embedding a Flash movie into a Microsoft Word document.</w:t>
+      </w:r>
+      <w:r>
+        <w:t xml:space="preserve"> </w:t>
+      </w:r>
+      <w:r>
+        <w:t xml:space="preserve">The OLE allows developers to create their own OLE Control Extensions (OCX) to extend functionality of existing user interfaces. </w:t>
+      </w:r>
+    </w:p>
+    <w:p>
+      <w:r>
+        <w:t xml:space="preserve">Inspection continued of the OLE functions.  Using the freeware version of IDA interactive disassembler, breakpoints </w:t>
+      </w:r>
+      <w:r>
+        <w:t xml:space="preserve">were </w:t>
+      </w:r>
+      <w:r>
+        <w:t>set on all functions that loaded OLE objects.</w:t>
+      </w:r>
+      <w:r>
+        <w:t xml:space="preserve"> However, when launching the application through the debugger, exceptions were thrown and the application refused to load and hit the </w:t>
+      </w:r>
+      <w:r>
+        <w:lastRenderedPageBreak/>
+        <w:t>breakpoints. Instead of attempting to debug further, as bypassing anti-debugging measures is not within the extent of this project, a different approach was taken. EasyVeep was launched without a debugger attached and then once fully loaded IDA was used to attach the debugger. IDA provides a list of loaded modules and within that list a module named EasyPort.ocx was found. This appeared to be a promising target as it was named after the device that was being reverse engineered.</w:t>
+      </w:r>
+    </w:p>
+    <w:p>
+      <w:r>
+        <w:t xml:space="preserve">The EasyPort.ocx file was loaded into IDA for disassembly and debugging. Immediately upon checking the IAT, </w:t>
+      </w:r>
+      <w:r>
+        <w:t xml:space="preserve">functions </w:t>
+      </w:r>
+      <w:proofErr w:type="spellStart"/>
+      <w:r>
+        <w:t>GetCommState</w:t>
+      </w:r>
+      <w:proofErr w:type="spellEnd"/>
+      <w:r>
+        <w:t xml:space="preserve">, </w:t>
+      </w:r>
+      <w:proofErr w:type="spellStart"/>
+      <w:r>
+        <w:t>BuildCommDCBA</w:t>
+      </w:r>
+      <w:proofErr w:type="spellEnd"/>
+      <w:r>
+        <w:t xml:space="preserve">, </w:t>
+      </w:r>
+      <w:proofErr w:type="spellStart"/>
+      <w:r>
+        <w:t>SetCommState</w:t>
+      </w:r>
+      <w:proofErr w:type="spellEnd"/>
+      <w:r>
+        <w:t xml:space="preserve">, and </w:t>
+      </w:r>
+      <w:proofErr w:type="spellStart"/>
+      <w:r>
+        <w:t>PurgeComm</w:t>
+      </w:r>
+      <w:proofErr w:type="spellEnd"/>
+      <w:r>
+        <w:t xml:space="preserve"> appeared at the top of the list. A quick Google search showed that these were all part of the Windows Communication Functions API (</w:t>
+      </w:r>
+      <w:hyperlink r:id="rId7" w:history="1">
+        <w:r>
+          <w:rPr>
+            <w:rStyle w:val="Hyperlink"/>
+          </w:rPr>
+          <w:t>http://msdn.microsoft.com/en-us/library/windows/desktop/aa363194(v=vs.85).aspx)</w:t>
+        </w:r>
+      </w:hyperlink>
+      <w:r>
+        <w:t xml:space="preserve">. </w:t>
+      </w:r>
+    </w:p>
+    <w:p>
+      <w:r>
+        <w:t xml:space="preserve">The COM functions were break pointed and the debugger was attached to a running EasyVeep process. By stepping through the process it was found the EasyPort.ocx queries the Windows registry for a list of COM devices and then begins iterating over each one in an attempt to establish communications with an </w:t>
+      </w:r>
+      <w:proofErr w:type="spellStart"/>
+      <w:r>
+        <w:t>EasyPort</w:t>
+      </w:r>
+      <w:proofErr w:type="spellEnd"/>
+      <w:r>
+        <w:t xml:space="preserve"> device.</w:t>
+      </w:r>
+      <w:r>
+        <w:t xml:space="preserve"> The COM initialization code is shown below.</w:t>
+      </w:r>
+    </w:p>
+    <w:p>
+      <w:r>
+        <w:rPr>
+          <w:noProof/>
+        </w:rPr>
+        <w:drawing>
+          <wp:inline distT="0" distB="0" distL="0" distR="0">
+            <wp:extent cx="5943600" cy="3552825"/>
+            <wp:effectExtent l="0" t="0" r="0" b="0"/>
+            <wp:docPr id="2" name="Picture 2"/>
+            <wp:cNvGraphicFramePr>
+              <a:graphicFrameLocks xmlns:a="http://schemas.openxmlformats.org/drawingml/2006/main" noChangeAspect="1"/>
+            </wp:cNvGraphicFramePr>
+            <a:graphic xmlns:a="http://schemas.openxmlformats.org/drawingml/2006/main">
+              <a:graphicData uri="http://schemas.openxmlformats.org/drawingml/2006/picture">
+                <pic:pic xmlns:pic="http://schemas.openxmlformats.org/drawingml/2006/picture">
+                  <pic:nvPicPr>
+                    <pic:cNvPr id="0" name="Picture 1"/>
+                    <pic:cNvPicPr>
+                      <a:picLocks noChangeAspect="1" noChangeArrowheads="1"/>
+                    </pic:cNvPicPr>
+                  </pic:nvPicPr>
+                  <pic:blipFill>
+                    <a:blip r:embed="rId8">
+                      <a:extLst>
+                        <a:ext uri="{28A0092B-C50C-407E-A947-70E740481C1C}">
+                          <a14:useLocalDpi xmlns:a14="http://schemas.microsoft.com/office/drawing/2010/main" val="0"/>
+                        </a:ext>
+                      </a:extLst>
+                    </a:blip>
+                    <a:srcRect/>
+                    <a:stretch>
+                      <a:fillRect/>
+                    </a:stretch>
+                  </pic:blipFill>
+                  <pic:spPr bwMode="auto">
+                    <a:xfrm>
+                      <a:off x="0" y="0"/>
+                      <a:ext cx="5943600" cy="3552825"/>
+                    </a:xfrm>
+                    <a:prstGeom prst="rect">
+                      <a:avLst/>
+                    </a:prstGeom>
+                    <a:noFill/>
+                    <a:ln>
+                      <a:noFill/>
+                    </a:ln>
+                  </pic:spPr>
+                </pic:pic>
+              </a:graphicData>
+            </a:graphic>
+          </wp:inline>
+        </w:drawing>
+      </w:r>
+    </w:p>
+    <w:p>
+      <w:r>
+        <w:t xml:space="preserve">This code first builds the file description string for the COM port and then builds the DCB control settings for the serial device. It then tries to open the COM using </w:t>
+      </w:r>
+      <w:proofErr w:type="spellStart"/>
+      <w:r>
+        <w:t>CreateFileA</w:t>
+      </w:r>
+      <w:proofErr w:type="spellEnd"/>
+      <w:r>
+        <w:t xml:space="preserve"> and the commands immediately following that function call attempt to detect and report errors. A breakpoint was set after the third sprint call to examine the string that was used setting the DCB for the serial device. It was found that for each COM port, the above routine gets called twice. The first time a baud rate of 19200 is used and the second time a baud rate of 115200 is used. If communication fails on both baud rates, the next COM port is tried until no more remain. If communication success, the process continues and all ports found to have a COM device </w:t>
+      </w:r>
+      <w:proofErr w:type="gramStart"/>
+      <w:r>
+        <w:t>are report</w:t>
+      </w:r>
+      <w:proofErr w:type="gramEnd"/>
+      <w:r>
+        <w:t xml:space="preserve"> to EasyVeep.</w:t>
+      </w:r>
+    </w:p>
+    <w:p>
+      <w:r>
+        <w:rPr>
+          <w:noProof/>
+        </w:rPr>
+        <w:lastRenderedPageBreak/>
+        <w:drawing>
+          <wp:inline distT="0" distB="0" distL="0" distR="0">
+            <wp:extent cx="3943350" cy="5114925"/>
+            <wp:effectExtent l="0" t="0" r="0" b="0"/>
+            <wp:docPr id="3" name="Picture 3"/>
+            <wp:cNvGraphicFramePr>
+              <a:graphicFrameLocks xmlns:a="http://schemas.openxmlformats.org/drawingml/2006/main" noChangeAspect="1"/>
+            </wp:cNvGraphicFramePr>
+            <a:graphic xmlns:a="http://schemas.openxmlformats.org/drawingml/2006/main">
+              <a:graphicData uri="http://schemas.openxmlformats.org/drawingml/2006/picture">
+                <pic:pic xmlns:pic="http://schemas.openxmlformats.org/drawingml/2006/picture">
+                  <pic:nvPicPr>
+                    <pic:cNvPr id="0" name="Picture 2"/>
+                    <pic:cNvPicPr>
+                      <a:picLocks noChangeAspect="1" noChangeArrowheads="1"/>
+                    </pic:cNvPicPr>
+                  </pic:nvPicPr>
+                  <pic:blipFill>
+                    <a:blip r:embed="rId9">
+                      <a:extLst>
+                        <a:ext uri="{28A0092B-C50C-407E-A947-70E740481C1C}">
+                          <a14:useLocalDpi xmlns:a14="http://schemas.microsoft.com/office/drawing/2010/main" val="0"/>
+                        </a:ext>
+                      </a:extLst>
+                    </a:blip>
+                    <a:srcRect/>
+                    <a:stretch>
+                      <a:fillRect/>
+                    </a:stretch>
+                  </pic:blipFill>
+                  <pic:spPr bwMode="auto">
+                    <a:xfrm>
+                      <a:off x="0" y="0"/>
+                      <a:ext cx="3943350" cy="5114925"/>
+                    </a:xfrm>
+                    <a:prstGeom prst="rect">
+                      <a:avLst/>
+                    </a:prstGeom>
+                    <a:noFill/>
+                    <a:ln>
+                      <a:noFill/>
+                    </a:ln>
+                  </pic:spPr>
+                </pic:pic>
+              </a:graphicData>
+            </a:graphic>
+          </wp:inline>
+        </w:drawing>
+      </w:r>
+    </w:p>
+    <w:p>
+      <w:bookmarkStart w:id="2" w:name="_GoBack"/>
+      <w:bookmarkEnd w:id="2"/>
+    </w:p>
+    <w:p/>
+    <w:p>
+      <w:pPr>
+        <w:pStyle w:val="Heading1"/>
+      </w:pPr>
+      <w:r>
+        <w:t>Budget and Scheduling</w:t>
+      </w:r>
+    </w:p>
+    <w:p>
+      <w:pPr>
+        <w:pStyle w:val="Heading2"/>
+      </w:pPr>
+      <w:r>
+        <w:t>Budget</w:t>
+      </w:r>
+    </w:p>
+    <w:p>
+      <w:pPr>
+        <w:pStyle w:val="Heading3"/>
+        <w:rPr>
+          <w:lang w:eastAsia="zh-CN"/>
+        </w:rPr>
+      </w:pPr>
+      <w:r>
+        <w:rPr>
+          <w:lang w:eastAsia="zh-CN"/>
+        </w:rPr>
+        <w:t>Projected and Actual Project Budget</w:t>
+      </w:r>
+    </w:p>
+    <w:p>
+      <w:pPr>
+        <w:pStyle w:val="Heading2"/>
+      </w:pPr>
+      <w:r>
+        <w:t>Schedule</w:t>
+      </w:r>
+    </w:p>
+    <w:p>
+      <w:pPr>
+        <w:rPr>
+          <w:lang w:eastAsia="zh-CN"/>
+        </w:rPr>
+      </w:pPr>
+      <w:r>
+        <w:rPr>
+          <w:lang w:eastAsia="zh-CN"/>
+        </w:rPr>
+        <w:br w:type="page"/>
+      </w:r>
+    </w:p>
+    <w:p>
+      <w:pPr>
+        <w:pStyle w:val="Heading1"/>
+        <w:rPr>
+          <w:lang w:eastAsia="zh-CN"/>
+        </w:rPr>
+      </w:pPr>
+      <w:r>
+        <w:rPr>
+          <w:lang w:eastAsia="zh-CN"/>
+        </w:rPr>
+        <w:lastRenderedPageBreak/>
+        <w:t>References</w:t>
       </w:r>
     </w:p>
     <w:p>
@@ -5683,23 +5539,73 @@
     </w:p>
     <w:p>
       <w:pPr>
+        <w:rPr>
+          <w:rFonts w:asciiTheme="majorHAnsi" w:eastAsiaTheme="majorEastAsia" w:hAnsiTheme="majorHAnsi" w:cstheme="majorBidi"/>
+          <w:b/>
+          <w:bCs/>
+          <w:color w:val="365F91" w:themeColor="accent1" w:themeShade="BF"/>
+          <w:sz w:val="28"/>
+          <w:szCs w:val="28"/>
+          <w:lang w:eastAsia="zh-CN"/>
+        </w:rPr>
+      </w:pPr>
+      <w:r>
+        <w:rPr>
+          <w:lang w:eastAsia="zh-CN"/>
+        </w:rPr>
+        <w:br w:type="page"/>
+      </w:r>
+    </w:p>
+    <w:p>
+      <w:pPr>
         <w:pStyle w:val="Heading1"/>
-        <w:numPr>
-          <w:ilvl w:val="0"/>
-          <w:numId w:val="0"/>
-        </w:numPr>
         <w:rPr>
           <w:lang w:eastAsia="zh-CN"/>
         </w:rPr>
       </w:pPr>
-      <w:bookmarkStart w:id="35" w:name="_Toc351719418"/>
       <w:r>
         <w:rPr>
           <w:lang w:eastAsia="zh-CN"/>
         </w:rPr>
-        <w:t>References</w:t>
-      </w:r>
-      <w:bookmarkEnd w:id="35"/>
+        <w:lastRenderedPageBreak/>
+        <w:t>Appendices</w:t>
+      </w:r>
+    </w:p>
+    <w:p>
+      <w:pPr>
+        <w:pStyle w:val="Heading2"/>
+      </w:pPr>
+      <w:r>
+        <w:t>Reversing EasyVeep</w:t>
+      </w:r>
+    </w:p>
+    <w:p>
+      <w:pPr>
+        <w:rPr>
+          <w:lang w:eastAsia="zh-CN"/>
+        </w:rPr>
+      </w:pPr>
+    </w:p>
+    <w:p>
+      <w:pPr>
+        <w:pStyle w:val="Heading3"/>
+        <w:rPr>
+          <w:lang w:eastAsia="zh-CN"/>
+        </w:rPr>
+      </w:pPr>
+      <w:r>
+        <w:rPr>
+          <w:lang w:eastAsia="zh-CN"/>
+        </w:rPr>
+        <w:t>EasyVeep Imports</w:t>
+      </w:r>
+    </w:p>
+    <w:p>
+      <w:pPr>
+        <w:rPr>
+          <w:lang w:eastAsia="zh-CN"/>
+        </w:rPr>
+      </w:pPr>
     </w:p>
     <w:p>
       <w:pPr>
@@ -5720,27 +5626,6 @@
     </w:p>
     <w:p>
       <w:pPr>
-        <w:pStyle w:val="Heading1"/>
-        <w:numPr>
-          <w:ilvl w:val="0"/>
-          <w:numId w:val="0"/>
-        </w:numPr>
-        <w:rPr>
-          <w:lang w:eastAsia="zh-CN"/>
-        </w:rPr>
-      </w:pPr>
-      <w:bookmarkStart w:id="36" w:name="_Toc351719419"/>
-      <w:r>
-        <w:rPr>
-          <w:lang w:eastAsia="zh-CN"/>
-        </w:rPr>
-        <w:lastRenderedPageBreak/>
-        <w:t>Appendices</w:t>
-      </w:r>
-      <w:bookmarkEnd w:id="36"/>
-    </w:p>
-    <w:p>
-      <w:pPr>
         <w:rPr>
           <w:lang w:eastAsia="zh-CN"/>
         </w:rPr>
@@ -5748,22 +5633,12 @@
     </w:p>
     <w:p>
       <w:pPr>
-        <w:pStyle w:val="Heading3"/>
+        <w:pStyle w:val="Heading2"/>
         <w:numPr>
           <w:ilvl w:val="0"/>
           <w:numId w:val="0"/>
         </w:numPr>
-        <w:ind w:left="720"/>
-        <w:rPr>
-          <w:lang w:eastAsia="zh-CN"/>
-        </w:rPr>
-      </w:pPr>
-    </w:p>
-    <w:p>
-      <w:pPr>
-        <w:rPr>
-          <w:lang w:eastAsia="zh-CN"/>
-        </w:rPr>
+        <w:ind w:left="756" w:hanging="576"/>
       </w:pPr>
     </w:p>
     <w:p>
@@ -5787,7 +5662,7 @@
 </file>
 
 <file path=word/numbering.xml><?xml version="1.0" encoding="utf-8"?>
-<w:numbering xmlns:ve="http://schemas.openxmlformats.org/markup-compatibility/2006" xmlns:o="urn:schemas-microsoft-com:office:office" xmlns:r="http://schemas.openxmlformats.org/officeDocument/2006/relationships" xmlns:m="http://schemas.openxmlformats.org/officeDocument/2006/math" xmlns:v="urn:schemas-microsoft-com:vml" xmlns:wp="http://schemas.openxmlformats.org/drawingml/2006/wordprocessingDrawing" xmlns:w10="urn:schemas-microsoft-com:office:word" xmlns:w="http://schemas.openxmlformats.org/wordprocessingml/2006/main" xmlns:wne="http://schemas.microsoft.com/office/word/2006/wordml">
+<w:numbering xmlns:wpc="http://schemas.microsoft.com/office/word/2010/wordprocessingCanvas" xmlns:mc="http://schemas.openxmlformats.org/markup-compatibility/2006" xmlns:o="urn:schemas-microsoft-com:office:office" xmlns:r="http://schemas.openxmlformats.org/officeDocument/2006/relationships" xmlns:m="http://schemas.openxmlformats.org/officeDocument/2006/math" xmlns:v="urn:schemas-microsoft-com:vml" xmlns:wp14="http://schemas.microsoft.com/office/word/2010/wordprocessingDrawing" xmlns:wp="http://schemas.openxmlformats.org/drawingml/2006/wordprocessingDrawing" xmlns:w10="urn:schemas-microsoft-com:office:word" xmlns:w="http://schemas.openxmlformats.org/wordprocessingml/2006/main" xmlns:w14="http://schemas.microsoft.com/office/word/2010/wordml" xmlns:wpg="http://schemas.microsoft.com/office/word/2010/wordprocessingGroup" xmlns:wpi="http://schemas.microsoft.com/office/word/2010/wordprocessingInk" xmlns:wne="http://schemas.microsoft.com/office/word/2006/wordml" xmlns:wps="http://schemas.microsoft.com/office/word/2010/wordprocessingShape" mc:Ignorable="w14 wp14">
   <w:abstractNum w:abstractNumId="0">
     <w:nsid w:val="2FFB737F"/>
     <w:multiLevelType w:val="multilevel"/>
@@ -6007,720 +5882,7 @@
 </file>
 
 <file path=word/styles.xml><?xml version="1.0" encoding="utf-8"?>
-<w:styles xmlns:r="http://schemas.openxmlformats.org/officeDocument/2006/relationships" xmlns:w="http://schemas.openxmlformats.org/wordprocessingml/2006/main">
-  <w:docDefaults>
-    <w:rPrDefault>
-      <w:rPr>
-        <w:rFonts w:asciiTheme="minorHAnsi" w:eastAsiaTheme="minorHAnsi" w:hAnsiTheme="minorHAnsi" w:cstheme="minorBidi"/>
-        <w:sz w:val="22"/>
-        <w:szCs w:val="22"/>
-        <w:lang w:val="en-US" w:eastAsia="en-US" w:bidi="ar-SA"/>
-      </w:rPr>
-    </w:rPrDefault>
-    <w:pPrDefault>
-      <w:pPr>
-        <w:spacing w:after="200" w:line="276" w:lineRule="auto"/>
-      </w:pPr>
-    </w:pPrDefault>
-  </w:docDefaults>
-  <w:latentStyles w:defLockedState="0" w:defUIPriority="99" w:defSemiHidden="1" w:defUnhideWhenUsed="1" w:defQFormat="0" w:count="267">
-    <w:lsdException w:name="Normal" w:semiHidden="0" w:uiPriority="0" w:unhideWhenUsed="0" w:qFormat="1"/>
-    <w:lsdException w:name="heading 1" w:semiHidden="0" w:unhideWhenUsed="0" w:qFormat="1"/>
-    <w:lsdException w:name="heading 2" w:qFormat="1"/>
-    <w:lsdException w:name="heading 3" w:qFormat="1"/>
-    <w:lsdException w:name="heading 4" w:qFormat="1"/>
-    <w:lsdException w:name="heading 5" w:qFormat="1"/>
-    <w:lsdException w:name="heading 6" w:qFormat="1"/>
-    <w:lsdException w:name="heading 7" w:qFormat="1"/>
-    <w:lsdException w:name="heading 8" w:qFormat="1"/>
-    <w:lsdException w:name="heading 9" w:qFormat="1"/>
-    <w:lsdException w:name="toc 1" w:uiPriority="39"/>
-    <w:lsdException w:name="toc 2" w:uiPriority="39"/>
-    <w:lsdException w:name="toc 3" w:uiPriority="39"/>
-    <w:lsdException w:name="toc 4" w:uiPriority="39"/>
-    <w:lsdException w:name="toc 5" w:uiPriority="39"/>
-    <w:lsdException w:name="toc 6" w:uiPriority="39"/>
-    <w:lsdException w:name="toc 7" w:uiPriority="39"/>
-    <w:lsdException w:name="toc 8" w:uiPriority="39"/>
-    <w:lsdException w:name="toc 9" w:uiPriority="39"/>
-    <w:lsdException w:name="caption" w:uiPriority="35" w:qFormat="1"/>
-    <w:lsdException w:name="Title" w:semiHidden="0" w:uiPriority="10" w:unhideWhenUsed="0" w:qFormat="1"/>
-    <w:lsdException w:name="Default Paragraph Font" w:uiPriority="1"/>
-    <w:lsdException w:name="Subtitle" w:semiHidden="0" w:unhideWhenUsed="0" w:qFormat="1"/>
-    <w:lsdException w:name="Strong" w:semiHidden="0" w:unhideWhenUsed="0" w:qFormat="1"/>
-    <w:lsdException w:name="Emphasis" w:semiHidden="0" w:uiPriority="20" w:unhideWhenUsed="0" w:qFormat="1"/>
-    <w:lsdException w:name="Table Grid" w:semiHidden="0" w:uiPriority="59" w:unhideWhenUsed="0"/>
-    <w:lsdException w:name="Placeholder Text" w:unhideWhenUsed="0"/>
-    <w:lsdException w:name="No Spacing" w:semiHidden="0" w:uiPriority="1" w:unhideWhenUsed="0" w:qFormat="1"/>
-    <w:lsdException w:name="Light Shading" w:semiHidden="0" w:uiPriority="60" w:unhideWhenUsed="0"/>
-    <w:lsdException w:name="Light List" w:semiHidden="0" w:uiPriority="61" w:unhideWhenUsed="0"/>
-    <w:lsdException w:name="Light Grid" w:semiHidden="0" w:uiPriority="62" w:unhideWhenUsed="0"/>
-    <w:lsdException w:name="Medium Shading 1" w:semiHidden="0" w:uiPriority="63" w:unhideWhenUsed="0"/>
-    <w:lsdException w:name="Medium Shading 2" w:semiHidden="0" w:uiPriority="64" w:unhideWhenUsed="0"/>
-    <w:lsdException w:name="Medium List 1" w:semiHidden="0" w:uiPriority="65" w:unhideWhenUsed="0"/>
-    <w:lsdException w:name="Medium List 2" w:semiHidden="0" w:uiPriority="66" w:unhideWhenUsed="0"/>
-    <w:lsdException w:name="Medium Grid 1" w:semiHidden="0" w:uiPriority="67" w:unhideWhenUsed="0"/>
-    <w:lsdException w:name="Medium Grid 2" w:semiHidden="0" w:uiPriority="68" w:unhideWhenUsed="0"/>
-    <w:lsdException w:name="Medium Grid 3" w:semiHidden="0" w:uiPriority="69" w:unhideWhenUsed="0"/>
-    <w:lsdException w:name="Dark List" w:semiHidden="0" w:uiPriority="70" w:unhideWhenUsed="0"/>
-    <w:lsdException w:name="Colorful Shading" w:semiHidden="0" w:uiPriority="71" w:unhideWhenUsed="0"/>
-    <w:lsdException w:name="Colorful List" w:semiHidden="0" w:uiPriority="72" w:unhideWhenUsed="0"/>
-    <w:lsdException w:name="Colorful Grid" w:semiHidden="0" w:uiPriority="73" w:unhideWhenUsed="0"/>
-    <w:lsdException w:name="Light Shading Accent 1" w:semiHidden="0" w:uiPriority="60" w:unhideWhenUsed="0"/>
-    <w:lsdException w:name="Light List Accent 1" w:semiHidden="0" w:uiPriority="61" w:unhideWhenUsed="0"/>
-    <w:lsdException w:name="Light Grid Accent 1" w:semiHidden="0" w:uiPriority="62" w:unhideWhenUsed="0"/>
-    <w:lsdException w:name="Medium Shading 1 Accent 1" w:semiHidden="0" w:uiPriority="63" w:unhideWhenUsed="0"/>
-    <w:lsdException w:name="Medium Shading 2 Accent 1" w:semiHidden="0" w:uiPriority="64" w:unhideWhenUsed="0"/>
-    <w:lsdException w:name="Medium List 1 Accent 1" w:semiHidden="0" w:uiPriority="65" w:unhideWhenUsed="0"/>
-    <w:lsdException w:name="Revision" w:unhideWhenUsed="0"/>
-    <w:lsdException w:name="List Paragraph" w:semiHidden="0" w:uiPriority="34" w:unhideWhenUsed="0" w:qFormat="1"/>
-    <w:lsdException w:name="Quote" w:semiHidden="0" w:uiPriority="29" w:unhideWhenUsed="0" w:qFormat="1"/>
-    <w:lsdException w:name="Intense Quote" w:semiHidden="0" w:uiPriority="30" w:unhideWhenUsed="0" w:qFormat="1"/>
-    <w:lsdException w:name="Medium List 2 Accent 1" w:semiHidden="0" w:uiPriority="66" w:unhideWhenUsed="0"/>
-    <w:lsdException w:name="Medium Grid 1 Accent 1" w:semiHidden="0" w:uiPriority="67" w:unhideWhenUsed="0"/>
-    <w:lsdException w:name="Medium Grid 2 Accent 1" w:semiHidden="0" w:uiPriority="68" w:unhideWhenUsed="0"/>
-    <w:lsdException w:name="Medium Grid 3 Accent 1" w:semiHidden="0" w:uiPriority="69" w:unhideWhenUsed="0"/>
-    <w:lsdException w:name="Dark List Accent 1" w:semiHidden="0" w:uiPriority="70" w:unhideWhenUsed="0"/>
-    <w:lsdException w:name="Colorful Shading Accent 1" w:semiHidden="0" w:uiPriority="71" w:unhideWhenUsed="0"/>
-    <w:lsdException w:name="Colorful List Accent 1" w:semiHidden="0" w:uiPriority="72" w:unhideWhenUsed="0"/>
-    <w:lsdException w:name="Colorful Grid Accent 1" w:semiHidden="0" w:uiPriority="73" w:unhideWhenUsed="0"/>
-    <w:lsdException w:name="Light Shading Accent 2" w:semiHidden="0" w:uiPriority="60" w:unhideWhenUsed="0"/>
-    <w:lsdException w:name="Light List Accent 2" w:semiHidden="0" w:uiPriority="61" w:unhideWhenUsed="0"/>
-    <w:lsdException w:name="Light Grid Accent 2" w:semiHidden="0" w:uiPriority="62" w:unhideWhenUsed="0"/>
-    <w:lsdException w:name="Medium Shading 1 Accent 2" w:semiHidden="0" w:uiPriority="63" w:unhideWhenUsed="0"/>
-    <w:lsdException w:name="Medium Shading 2 Accent 2" w:semiHidden="0" w:uiPriority="64" w:unhideWhenUsed="0"/>
-    <w:lsdException w:name="Medium List 1 Accent 2" w:semiHidden="0" w:uiPriority="65" w:unhideWhenUsed="0"/>
-    <w:lsdException w:name="Medium List 2 Accent 2" w:semiHidden="0" w:uiPriority="66" w:unhideWhenUsed="0"/>
-    <w:lsdException w:name="Medium Grid 1 Accent 2" w:semiHidden="0" w:uiPriority="67" w:unhideWhenUsed="0"/>
-    <w:lsdException w:name="Medium Grid 2 Accent 2" w:semiHidden="0" w:uiPriority="68" w:unhideWhenUsed="0"/>
-    <w:lsdException w:name="Medium Grid 3 Accent 2" w:semiHidden="0" w:uiPriority="69" w:unhideWhenUsed="0"/>
-    <w:lsdException w:name="Dark List Accent 2" w:semiHidden="0" w:uiPriority="70" w:unhideWhenUsed="0"/>
-    <w:lsdException w:name="Colorful Shading Accent 2" w:semiHidden="0" w:uiPriority="71" w:unhideWhenUsed="0"/>
-    <w:lsdException w:name="Colorful List Accent 2" w:semiHidden="0" w:uiPriority="72" w:unhideWhenUsed="0"/>
-    <w:lsdException w:name="Colorful Grid Accent 2" w:semiHidden="0" w:uiPriority="73" w:unhideWhenUsed="0"/>
-    <w:lsdException w:name="Light Shading Accent 3" w:semiHidden="0" w:uiPriority="60" w:unhideWhenUsed="0"/>
-    <w:lsdException w:name="Light List Accent 3" w:semiHidden="0" w:uiPriority="61" w:unhideWhenUsed="0"/>
-    <w:lsdException w:name="Light Grid Accent 3" w:semiHidden="0" w:uiPriority="62" w:unhideWhenUsed="0"/>
-    <w:lsdException w:name="Medium Shading 1 Accent 3" w:semiHidden="0" w:uiPriority="63" w:unhideWhenUsed="0"/>
-    <w:lsdException w:name="Medium Shading 2 Accent 3" w:semiHidden="0" w:uiPriority="64" w:unhideWhenUsed="0"/>
-    <w:lsdException w:name="Medium List 1 Accent 3" w:semiHidden="0" w:uiPriority="65" w:unhideWhenUsed="0"/>
-    <w:lsdException w:name="Medium List 2 Accent 3" w:semiHidden="0" w:uiPriority="66" w:unhideWhenUsed="0"/>
-    <w:lsdException w:name="Medium Grid 1 Accent 3" w:semiHidden="0" w:uiPriority="67" w:unhideWhenUsed="0"/>
-    <w:lsdException w:name="Medium Grid 2 Accent 3" w:semiHidden="0" w:uiPriority="68" w:unhideWhenUsed="0"/>
-    <w:lsdException w:name="Medium Grid 3 Accent 3" w:semiHidden="0" w:uiPriority="69" w:unhideWhenUsed="0"/>
-    <w:lsdException w:name="Dark List Accent 3" w:semiHidden="0" w:uiPriority="70" w:unhideWhenUsed="0"/>
-    <w:lsdException w:name="Colorful Shading Accent 3" w:semiHidden="0" w:uiPriority="71" w:unhideWhenUsed="0"/>
-    <w:lsdException w:name="Colorful List Accent 3" w:semiHidden="0" w:uiPriority="72" w:unhideWhenUsed="0"/>
-    <w:lsdException w:name="Colorful Grid Accent 3" w:semiHidden="0" w:uiPriority="73" w:unhideWhenUsed="0"/>
-    <w:lsdException w:name="Light Shading Accent 4" w:semiHidden="0" w:uiPriority="60" w:unhideWhenUsed="0"/>
-    <w:lsdException w:name="Light List Accent 4" w:semiHidden="0" w:uiPriority="61" w:unhideWhenUsed="0"/>
-    <w:lsdException w:name="Light Grid Accent 4" w:semiHidden="0" w:uiPriority="62" w:unhideWhenUsed="0"/>
-    <w:lsdException w:name="Medium Shading 1 Accent 4" w:semiHidden="0" w:uiPriority="63" w:unhideWhenUsed="0"/>
-    <w:lsdException w:name="Medium Shading 2 Accent 4" w:semiHidden="0" w:uiPriority="64" w:unhideWhenUsed="0"/>
-    <w:lsdException w:name="Medium List 1 Accent 4" w:semiHidden="0" w:uiPriority="65" w:unhideWhenUsed="0"/>
-    <w:lsdException w:name="Medium List 2 Accent 4" w:semiHidden="0" w:uiPriority="66" w:unhideWhenUsed="0"/>
-    <w:lsdException w:name="Medium Grid 1 Accent 4" w:semiHidden="0" w:uiPriority="67" w:unhideWhenUsed="0"/>
-    <w:lsdException w:name="Medium Grid 2 Accent 4" w:semiHidden="0" w:uiPriority="68" w:unhideWhenUsed="0"/>
-    <w:lsdException w:name="Medium Grid 3 Accent 4" w:semiHidden="0" w:uiPriority="69" w:unhideWhenUsed="0"/>
-    <w:lsdException w:name="Dark List Accent 4" w:semiHidden="0" w:uiPriority="70" w:unhideWhenUsed="0"/>
-    <w:lsdException w:name="Colorful Shading Accent 4" w:semiHidden="0" w:uiPriority="71" w:unhideWhenUsed="0"/>
-    <w:lsdException w:name="Colorful List Accent 4" w:semiHidden="0" w:uiPriority="72" w:unhideWhenUsed="0"/>
-    <w:lsdException w:name="Colorful Grid Accent 4" w:semiHidden="0" w:uiPriority="73" w:unhideWhenUsed="0"/>
-    <w:lsdException w:name="Light Shading Accent 5" w:semiHidden="0" w:uiPriority="60" w:unhideWhenUsed="0"/>
-    <w:lsdException w:name="Light List Accent 5" w:semiHidden="0" w:uiPriority="61" w:unhideWhenUsed="0"/>
-    <w:lsdException w:name="Light Grid Accent 5" w:semiHidden="0" w:uiPriority="62" w:unhideWhenUsed="0"/>
-    <w:lsdException w:name="Medium Shading 1 Accent 5" w:semiHidden="0" w:uiPriority="63" w:unhideWhenUsed="0"/>
-    <w:lsdException w:name="Medium Shading 2 Accent 5" w:semiHidden="0" w:uiPriority="64" w:unhideWhenUsed="0"/>
-    <w:lsdException w:name="Medium List 1 Accent 5" w:semiHidden="0" w:uiPriority="65" w:unhideWhenUsed="0"/>
-    <w:lsdException w:name="Medium List 2 Accent 5" w:semiHidden="0" w:uiPriority="66" w:unhideWhenUsed="0"/>
-    <w:lsdException w:name="Medium Grid 1 Accent 5" w:semiHidden="0" w:uiPriority="67" w:unhideWhenUsed="0"/>
-    <w:lsdException w:name="Medium Grid 2 Accent 5" w:semiHidden="0" w:uiPriority="68" w:unhideWhenUsed="0"/>
-    <w:lsdException w:name="Medium Grid 3 Accent 5" w:semiHidden="0" w:uiPriority="69" w:unhideWhenUsed="0"/>
-    <w:lsdException w:name="Dark List Accent 5" w:semiHidden="0" w:uiPriority="70" w:unhideWhenUsed="0"/>
-    <w:lsdException w:name="Colorful Shading Accent 5" w:semiHidden="0" w:uiPriority="71" w:unhideWhenUsed="0"/>
-    <w:lsdException w:name="Colorful List Accent 5" w:semiHidden="0" w:uiPriority="72" w:unhideWhenUsed="0"/>
-    <w:lsdException w:name="Colorful Grid Accent 5" w:semiHidden="0" w:uiPriority="73" w:unhideWhenUsed="0"/>
-    <w:lsdException w:name="Light Shading Accent 6" w:semiHidden="0" w:uiPriority="60" w:unhideWhenUsed="0"/>
-    <w:lsdException w:name="Light List Accent 6" w:semiHidden="0" w:uiPriority="61" w:unhideWhenUsed="0"/>
-    <w:lsdException w:name="Light Grid Accent 6" w:semiHidden="0" w:uiPriority="62" w:unhideWhenUsed="0"/>
-    <w:lsdException w:name="Medium Shading 1 Accent 6" w:semiHidden="0" w:uiPriority="63" w:unhideWhenUsed="0"/>
-    <w:lsdException w:name="Medium Shading 2 Accent 6" w:semiHidden="0" w:uiPriority="64" w:unhideWhenUsed="0"/>
-    <w:lsdException w:name="Medium List 1 Accent 6" w:semiHidden="0" w:uiPriority="65" w:unhideWhenUsed="0"/>
-    <w:lsdException w:name="Medium List 2 Accent 6" w:semiHidden="0" w:uiPriority="66" w:unhideWhenUsed="0"/>
-    <w:lsdException w:name="Medium Grid 1 Accent 6" w:semiHidden="0" w:uiPriority="67" w:unhideWhenUsed="0"/>
-    <w:lsdException w:name="Medium Grid 2 Accent 6" w:semiHidden="0" w:uiPriority="68" w:unhideWhenUsed="0"/>
-    <w:lsdException w:name="Medium Grid 3 Accent 6" w:semiHidden="0" w:uiPriority="69" w:unhideWhenUsed="0"/>
-    <w:lsdException w:name="Dark List Accent 6" w:semiHidden="0" w:uiPriority="70" w:unhideWhenUsed="0"/>
-    <w:lsdException w:name="Colorful Shading Accent 6" w:semiHidden="0" w:uiPriority="71" w:unhideWhenUsed="0"/>
-    <w:lsdException w:name="Colorful List Accent 6" w:semiHidden="0" w:uiPriority="72" w:unhideWhenUsed="0"/>
-    <w:lsdException w:name="Colorful Grid Accent 6" w:semiHidden="0" w:uiPriority="73" w:unhideWhenUsed="0"/>
-    <w:lsdException w:name="Subtle Emphasis" w:semiHidden="0" w:uiPriority="19" w:unhideWhenUsed="0" w:qFormat="1"/>
-    <w:lsdException w:name="Intense Emphasis" w:semiHidden="0" w:uiPriority="21" w:unhideWhenUsed="0" w:qFormat="1"/>
-    <w:lsdException w:name="Subtle Reference" w:semiHidden="0" w:uiPriority="31" w:unhideWhenUsed="0" w:qFormat="1"/>
-    <w:lsdException w:name="Intense Reference" w:semiHidden="0" w:uiPriority="32" w:unhideWhenUsed="0" w:qFormat="1"/>
-    <w:lsdException w:name="Book Title" w:semiHidden="0" w:uiPriority="33" w:unhideWhenUsed="0" w:qFormat="1"/>
-    <w:lsdException w:name="Bibliography" w:uiPriority="37"/>
-    <w:lsdException w:name="TOC Heading" w:uiPriority="39" w:qFormat="1"/>
-  </w:latentStyles>
-  <w:style w:type="paragraph" w:default="1" w:styleId="Normal">
-    <w:name w:val="Normal"/>
-    <w:qFormat/>
-    <w:rsid w:val="002F0BA1"/>
-    <w:rPr>
-      <w:rFonts w:ascii="Calibri" w:eastAsia="SimSun" w:hAnsi="Calibri" w:cs="Times New Roman"/>
-    </w:rPr>
-  </w:style>
-  <w:style w:type="paragraph" w:styleId="Heading1">
-    <w:name w:val="heading 1"/>
-    <w:basedOn w:val="Normal"/>
-    <w:next w:val="Normal"/>
-    <w:link w:val="Heading1Char"/>
-    <w:uiPriority w:val="99"/>
-    <w:qFormat/>
-    <w:rsid w:val="009F61F9"/>
-    <w:pPr>
-      <w:keepNext/>
-      <w:keepLines/>
-      <w:numPr>
-        <w:numId w:val="1"/>
-      </w:numPr>
-      <w:spacing w:before="480" w:after="0"/>
-      <w:outlineLvl w:val="0"/>
-    </w:pPr>
-    <w:rPr>
-      <w:rFonts w:asciiTheme="majorHAnsi" w:eastAsiaTheme="majorEastAsia" w:hAnsiTheme="majorHAnsi" w:cstheme="majorBidi"/>
-      <w:b/>
-      <w:bCs/>
-      <w:color w:val="365F91" w:themeColor="accent1" w:themeShade="BF"/>
-      <w:sz w:val="28"/>
-      <w:szCs w:val="28"/>
-    </w:rPr>
-  </w:style>
-  <w:style w:type="paragraph" w:styleId="Heading2">
-    <w:name w:val="heading 2"/>
-    <w:basedOn w:val="Heading1"/>
-    <w:next w:val="Normal"/>
-    <w:link w:val="Heading2Char"/>
-    <w:uiPriority w:val="99"/>
-    <w:qFormat/>
-    <w:rsid w:val="009F61F9"/>
-    <w:pPr>
-      <w:numPr>
-        <w:ilvl w:val="1"/>
-      </w:numPr>
-      <w:spacing w:before="200"/>
-      <w:outlineLvl w:val="1"/>
-    </w:pPr>
-    <w:rPr>
-      <w:rFonts w:ascii="Cambria" w:eastAsia="Times New Roman" w:hAnsi="Cambria" w:cs="Times New Roman"/>
-      <w:b w:val="0"/>
-      <w:bCs w:val="0"/>
-      <w:color w:val="4F81BD"/>
-      <w:sz w:val="26"/>
-      <w:szCs w:val="26"/>
-      <w:lang w:eastAsia="zh-CN"/>
-    </w:rPr>
-  </w:style>
-  <w:style w:type="paragraph" w:styleId="Heading3">
-    <w:name w:val="heading 3"/>
-    <w:basedOn w:val="Normal"/>
-    <w:next w:val="Normal"/>
-    <w:link w:val="Heading3Char"/>
-    <w:uiPriority w:val="99"/>
-    <w:qFormat/>
-    <w:rsid w:val="009F61F9"/>
-    <w:pPr>
-      <w:keepNext/>
-      <w:keepLines/>
-      <w:numPr>
-        <w:ilvl w:val="2"/>
-        <w:numId w:val="1"/>
-      </w:numPr>
-      <w:spacing w:before="200" w:after="0"/>
-      <w:outlineLvl w:val="2"/>
-    </w:pPr>
-    <w:rPr>
-      <w:rFonts w:ascii="Cambria" w:eastAsia="Times New Roman" w:hAnsi="Cambria"/>
-      <w:b/>
-      <w:bCs/>
-      <w:color w:val="4F81BD"/>
-    </w:rPr>
-  </w:style>
-  <w:style w:type="paragraph" w:styleId="Heading4">
-    <w:name w:val="heading 4"/>
-    <w:basedOn w:val="Normal"/>
-    <w:next w:val="Normal"/>
-    <w:link w:val="Heading4Char"/>
-    <w:uiPriority w:val="99"/>
-    <w:qFormat/>
-    <w:rsid w:val="009F61F9"/>
-    <w:pPr>
-      <w:keepNext/>
-      <w:keepLines/>
-      <w:numPr>
-        <w:ilvl w:val="3"/>
-        <w:numId w:val="1"/>
-      </w:numPr>
-      <w:spacing w:before="200" w:after="0"/>
-      <w:outlineLvl w:val="3"/>
-    </w:pPr>
-    <w:rPr>
-      <w:rFonts w:ascii="Cambria" w:eastAsia="Times New Roman" w:hAnsi="Cambria"/>
-      <w:b/>
-      <w:bCs/>
-      <w:i/>
-      <w:iCs/>
-      <w:color w:val="4F81BD"/>
-    </w:rPr>
-  </w:style>
-  <w:style w:type="paragraph" w:styleId="Heading5">
-    <w:name w:val="heading 5"/>
-    <w:basedOn w:val="Normal"/>
-    <w:next w:val="Normal"/>
-    <w:link w:val="Heading5Char"/>
-    <w:uiPriority w:val="99"/>
-    <w:qFormat/>
-    <w:rsid w:val="009F61F9"/>
-    <w:pPr>
-      <w:keepNext/>
-      <w:keepLines/>
-      <w:numPr>
-        <w:ilvl w:val="4"/>
-        <w:numId w:val="1"/>
-      </w:numPr>
-      <w:spacing w:before="200" w:after="0"/>
-      <w:outlineLvl w:val="4"/>
-    </w:pPr>
-    <w:rPr>
-      <w:rFonts w:ascii="Cambria" w:eastAsia="Times New Roman" w:hAnsi="Cambria"/>
-      <w:color w:val="243F60"/>
-    </w:rPr>
-  </w:style>
-  <w:style w:type="paragraph" w:styleId="Heading6">
-    <w:name w:val="heading 6"/>
-    <w:basedOn w:val="Normal"/>
-    <w:next w:val="Normal"/>
-    <w:link w:val="Heading6Char"/>
-    <w:uiPriority w:val="99"/>
-    <w:qFormat/>
-    <w:rsid w:val="009F61F9"/>
-    <w:pPr>
-      <w:keepNext/>
-      <w:keepLines/>
-      <w:numPr>
-        <w:ilvl w:val="5"/>
-        <w:numId w:val="1"/>
-      </w:numPr>
-      <w:spacing w:before="200" w:after="0"/>
-      <w:outlineLvl w:val="5"/>
-    </w:pPr>
-    <w:rPr>
-      <w:rFonts w:ascii="Cambria" w:eastAsia="Times New Roman" w:hAnsi="Cambria"/>
-      <w:i/>
-      <w:iCs/>
-      <w:color w:val="243F60"/>
-    </w:rPr>
-  </w:style>
-  <w:style w:type="paragraph" w:styleId="Heading7">
-    <w:name w:val="heading 7"/>
-    <w:basedOn w:val="Normal"/>
-    <w:next w:val="Normal"/>
-    <w:link w:val="Heading7Char"/>
-    <w:uiPriority w:val="99"/>
-    <w:qFormat/>
-    <w:rsid w:val="009F61F9"/>
-    <w:pPr>
-      <w:keepNext/>
-      <w:keepLines/>
-      <w:numPr>
-        <w:ilvl w:val="6"/>
-        <w:numId w:val="1"/>
-      </w:numPr>
-      <w:spacing w:before="200" w:after="0"/>
-      <w:outlineLvl w:val="6"/>
-    </w:pPr>
-    <w:rPr>
-      <w:rFonts w:ascii="Cambria" w:eastAsia="Times New Roman" w:hAnsi="Cambria"/>
-      <w:i/>
-      <w:iCs/>
-      <w:color w:val="404040"/>
-    </w:rPr>
-  </w:style>
-  <w:style w:type="paragraph" w:styleId="Heading8">
-    <w:name w:val="heading 8"/>
-    <w:basedOn w:val="Normal"/>
-    <w:next w:val="Normal"/>
-    <w:link w:val="Heading8Char"/>
-    <w:uiPriority w:val="99"/>
-    <w:qFormat/>
-    <w:rsid w:val="009F61F9"/>
-    <w:pPr>
-      <w:keepNext/>
-      <w:keepLines/>
-      <w:numPr>
-        <w:ilvl w:val="7"/>
-        <w:numId w:val="1"/>
-      </w:numPr>
-      <w:spacing w:before="200" w:after="0"/>
-      <w:outlineLvl w:val="7"/>
-    </w:pPr>
-    <w:rPr>
-      <w:rFonts w:ascii="Cambria" w:eastAsia="Times New Roman" w:hAnsi="Cambria"/>
-      <w:color w:val="404040"/>
-      <w:sz w:val="20"/>
-      <w:szCs w:val="20"/>
-    </w:rPr>
-  </w:style>
-  <w:style w:type="paragraph" w:styleId="Heading9">
-    <w:name w:val="heading 9"/>
-    <w:basedOn w:val="Normal"/>
-    <w:next w:val="Normal"/>
-    <w:link w:val="Heading9Char"/>
-    <w:uiPriority w:val="99"/>
-    <w:qFormat/>
-    <w:rsid w:val="009F61F9"/>
-    <w:pPr>
-      <w:keepNext/>
-      <w:keepLines/>
-      <w:numPr>
-        <w:ilvl w:val="8"/>
-        <w:numId w:val="1"/>
-      </w:numPr>
-      <w:spacing w:before="200" w:after="0"/>
-      <w:outlineLvl w:val="8"/>
-    </w:pPr>
-    <w:rPr>
-      <w:rFonts w:ascii="Cambria" w:eastAsia="Times New Roman" w:hAnsi="Cambria"/>
-      <w:i/>
-      <w:iCs/>
-      <w:color w:val="404040"/>
-      <w:sz w:val="20"/>
-      <w:szCs w:val="20"/>
-    </w:rPr>
-  </w:style>
-  <w:style w:type="character" w:default="1" w:styleId="DefaultParagraphFont">
-    <w:name w:val="Default Paragraph Font"/>
-    <w:uiPriority w:val="1"/>
-    <w:unhideWhenUsed/>
-  </w:style>
-  <w:style w:type="table" w:default="1" w:styleId="TableNormal">
-    <w:name w:val="Normal Table"/>
-    <w:uiPriority w:val="99"/>
-    <w:semiHidden/>
-    <w:unhideWhenUsed/>
-    <w:qFormat/>
-    <w:tblPr>
-      <w:tblInd w:w="0" w:type="dxa"/>
-      <w:tblCellMar>
-        <w:top w:w="0" w:type="dxa"/>
-        <w:left w:w="108" w:type="dxa"/>
-        <w:bottom w:w="0" w:type="dxa"/>
-        <w:right w:w="108" w:type="dxa"/>
-      </w:tblCellMar>
-    </w:tblPr>
-  </w:style>
-  <w:style w:type="numbering" w:default="1" w:styleId="NoList">
-    <w:name w:val="No List"/>
-    <w:uiPriority w:val="99"/>
-    <w:semiHidden/>
-    <w:unhideWhenUsed/>
-  </w:style>
-  <w:style w:type="paragraph" w:styleId="Subtitle">
-    <w:name w:val="Subtitle"/>
-    <w:basedOn w:val="Normal"/>
-    <w:next w:val="Normal"/>
-    <w:link w:val="SubtitleChar"/>
-    <w:uiPriority w:val="99"/>
-    <w:qFormat/>
-    <w:rsid w:val="002F0BA1"/>
-    <w:pPr>
-      <w:numPr>
-        <w:ilvl w:val="1"/>
-      </w:numPr>
-    </w:pPr>
-    <w:rPr>
-      <w:rFonts w:ascii="Cambria" w:eastAsia="Times New Roman" w:hAnsi="Cambria"/>
-      <w:i/>
-      <w:iCs/>
-      <w:color w:val="4F81BD"/>
-      <w:spacing w:val="15"/>
-      <w:sz w:val="24"/>
-      <w:szCs w:val="24"/>
-    </w:rPr>
-  </w:style>
-  <w:style w:type="character" w:customStyle="1" w:styleId="SubtitleChar">
-    <w:name w:val="Subtitle Char"/>
-    <w:basedOn w:val="DefaultParagraphFont"/>
-    <w:link w:val="Subtitle"/>
-    <w:uiPriority w:val="99"/>
-    <w:rsid w:val="002F0BA1"/>
-    <w:rPr>
-      <w:rFonts w:ascii="Cambria" w:eastAsia="Times New Roman" w:hAnsi="Cambria" w:cs="Times New Roman"/>
-      <w:i/>
-      <w:iCs/>
-      <w:color w:val="4F81BD"/>
-      <w:spacing w:val="15"/>
-      <w:sz w:val="24"/>
-      <w:szCs w:val="24"/>
-    </w:rPr>
-  </w:style>
-  <w:style w:type="paragraph" w:customStyle="1" w:styleId="Default">
-    <w:name w:val="Default"/>
-    <w:uiPriority w:val="99"/>
-    <w:rsid w:val="002F0BA1"/>
-    <w:pPr>
-      <w:tabs>
-        <w:tab w:val="left" w:pos="2869"/>
-      </w:tabs>
-      <w:suppressAutoHyphens/>
-      <w:spacing w:after="160" w:line="288" w:lineRule="atLeast"/>
-      <w:ind w:left="2160"/>
-    </w:pPr>
-    <w:rPr>
-      <w:rFonts w:ascii="Calibri" w:eastAsia="SimSun" w:hAnsi="Calibri" w:cs="Times New Roman"/>
-      <w:color w:val="5A5A5A"/>
-      <w:sz w:val="20"/>
-      <w:szCs w:val="20"/>
-    </w:rPr>
-  </w:style>
-  <w:style w:type="character" w:customStyle="1" w:styleId="Heading1Char">
-    <w:name w:val="Heading 1 Char"/>
-    <w:basedOn w:val="DefaultParagraphFont"/>
-    <w:link w:val="Heading1"/>
-    <w:uiPriority w:val="99"/>
-    <w:rsid w:val="009F61F9"/>
-    <w:rPr>
-      <w:rFonts w:asciiTheme="majorHAnsi" w:eastAsiaTheme="majorEastAsia" w:hAnsiTheme="majorHAnsi" w:cstheme="majorBidi"/>
-      <w:b/>
-      <w:bCs/>
-      <w:color w:val="365F91" w:themeColor="accent1" w:themeShade="BF"/>
-      <w:sz w:val="28"/>
-      <w:szCs w:val="28"/>
-    </w:rPr>
-  </w:style>
-  <w:style w:type="paragraph" w:styleId="TOCHeading">
-    <w:name w:val="TOC Heading"/>
-    <w:basedOn w:val="Heading1"/>
-    <w:next w:val="Normal"/>
-    <w:uiPriority w:val="39"/>
-    <w:semiHidden/>
-    <w:unhideWhenUsed/>
-    <w:qFormat/>
-    <w:rsid w:val="009F61F9"/>
-    <w:pPr>
-      <w:outlineLvl w:val="9"/>
-    </w:pPr>
-    <w:rPr>
-      <w:lang w:eastAsia="ja-JP"/>
-    </w:rPr>
-  </w:style>
-  <w:style w:type="paragraph" w:styleId="BalloonText">
-    <w:name w:val="Balloon Text"/>
-    <w:basedOn w:val="Normal"/>
-    <w:link w:val="BalloonTextChar"/>
-    <w:uiPriority w:val="99"/>
-    <w:semiHidden/>
-    <w:unhideWhenUsed/>
-    <w:rsid w:val="009F61F9"/>
-    <w:pPr>
-      <w:spacing w:after="0" w:line="240" w:lineRule="auto"/>
-    </w:pPr>
-    <w:rPr>
-      <w:rFonts w:ascii="Tahoma" w:hAnsi="Tahoma" w:cs="Tahoma"/>
-      <w:sz w:val="16"/>
-      <w:szCs w:val="16"/>
-    </w:rPr>
-  </w:style>
-  <w:style w:type="character" w:customStyle="1" w:styleId="BalloonTextChar">
-    <w:name w:val="Balloon Text Char"/>
-    <w:basedOn w:val="DefaultParagraphFont"/>
-    <w:link w:val="BalloonText"/>
-    <w:uiPriority w:val="99"/>
-    <w:semiHidden/>
-    <w:rsid w:val="009F61F9"/>
-    <w:rPr>
-      <w:rFonts w:ascii="Tahoma" w:eastAsia="SimSun" w:hAnsi="Tahoma" w:cs="Tahoma"/>
-      <w:sz w:val="16"/>
-      <w:szCs w:val="16"/>
-    </w:rPr>
-  </w:style>
-  <w:style w:type="character" w:customStyle="1" w:styleId="Heading2Char">
-    <w:name w:val="Heading 2 Char"/>
-    <w:basedOn w:val="DefaultParagraphFont"/>
-    <w:link w:val="Heading2"/>
-    <w:uiPriority w:val="99"/>
-    <w:rsid w:val="009F61F9"/>
-    <w:rPr>
-      <w:rFonts w:ascii="Cambria" w:eastAsia="Times New Roman" w:hAnsi="Cambria" w:cs="Times New Roman"/>
-      <w:color w:val="4F81BD"/>
-      <w:sz w:val="26"/>
-      <w:szCs w:val="26"/>
-      <w:lang w:eastAsia="zh-CN"/>
-    </w:rPr>
-  </w:style>
-  <w:style w:type="character" w:customStyle="1" w:styleId="Heading3Char">
-    <w:name w:val="Heading 3 Char"/>
-    <w:basedOn w:val="DefaultParagraphFont"/>
-    <w:link w:val="Heading3"/>
-    <w:uiPriority w:val="99"/>
-    <w:rsid w:val="009F61F9"/>
-    <w:rPr>
-      <w:rFonts w:ascii="Cambria" w:eastAsia="Times New Roman" w:hAnsi="Cambria" w:cs="Times New Roman"/>
-      <w:b/>
-      <w:bCs/>
-      <w:color w:val="4F81BD"/>
-    </w:rPr>
-  </w:style>
-  <w:style w:type="character" w:customStyle="1" w:styleId="Heading4Char">
-    <w:name w:val="Heading 4 Char"/>
-    <w:basedOn w:val="DefaultParagraphFont"/>
-    <w:link w:val="Heading4"/>
-    <w:uiPriority w:val="99"/>
-    <w:rsid w:val="009F61F9"/>
-    <w:rPr>
-      <w:rFonts w:ascii="Cambria" w:eastAsia="Times New Roman" w:hAnsi="Cambria" w:cs="Times New Roman"/>
-      <w:b/>
-      <w:bCs/>
-      <w:i/>
-      <w:iCs/>
-      <w:color w:val="4F81BD"/>
-    </w:rPr>
-  </w:style>
-  <w:style w:type="character" w:customStyle="1" w:styleId="Heading5Char">
-    <w:name w:val="Heading 5 Char"/>
-    <w:basedOn w:val="DefaultParagraphFont"/>
-    <w:link w:val="Heading5"/>
-    <w:uiPriority w:val="99"/>
-    <w:rsid w:val="009F61F9"/>
-    <w:rPr>
-      <w:rFonts w:ascii="Cambria" w:eastAsia="Times New Roman" w:hAnsi="Cambria" w:cs="Times New Roman"/>
-      <w:color w:val="243F60"/>
-    </w:rPr>
-  </w:style>
-  <w:style w:type="character" w:customStyle="1" w:styleId="Heading6Char">
-    <w:name w:val="Heading 6 Char"/>
-    <w:basedOn w:val="DefaultParagraphFont"/>
-    <w:link w:val="Heading6"/>
-    <w:uiPriority w:val="99"/>
-    <w:rsid w:val="009F61F9"/>
-    <w:rPr>
-      <w:rFonts w:ascii="Cambria" w:eastAsia="Times New Roman" w:hAnsi="Cambria" w:cs="Times New Roman"/>
-      <w:i/>
-      <w:iCs/>
-      <w:color w:val="243F60"/>
-    </w:rPr>
-  </w:style>
-  <w:style w:type="character" w:customStyle="1" w:styleId="Heading7Char">
-    <w:name w:val="Heading 7 Char"/>
-    <w:basedOn w:val="DefaultParagraphFont"/>
-    <w:link w:val="Heading7"/>
-    <w:uiPriority w:val="99"/>
-    <w:rsid w:val="009F61F9"/>
-    <w:rPr>
-      <w:rFonts w:ascii="Cambria" w:eastAsia="Times New Roman" w:hAnsi="Cambria" w:cs="Times New Roman"/>
-      <w:i/>
-      <w:iCs/>
-      <w:color w:val="404040"/>
-    </w:rPr>
-  </w:style>
-  <w:style w:type="character" w:customStyle="1" w:styleId="Heading8Char">
-    <w:name w:val="Heading 8 Char"/>
-    <w:basedOn w:val="DefaultParagraphFont"/>
-    <w:link w:val="Heading8"/>
-    <w:uiPriority w:val="99"/>
-    <w:rsid w:val="009F61F9"/>
-    <w:rPr>
-      <w:rFonts w:ascii="Cambria" w:eastAsia="Times New Roman" w:hAnsi="Cambria" w:cs="Times New Roman"/>
-      <w:color w:val="404040"/>
-      <w:sz w:val="20"/>
-      <w:szCs w:val="20"/>
-    </w:rPr>
-  </w:style>
-  <w:style w:type="character" w:customStyle="1" w:styleId="Heading9Char">
-    <w:name w:val="Heading 9 Char"/>
-    <w:basedOn w:val="DefaultParagraphFont"/>
-    <w:link w:val="Heading9"/>
-    <w:uiPriority w:val="99"/>
-    <w:rsid w:val="009F61F9"/>
-    <w:rPr>
-      <w:rFonts w:ascii="Cambria" w:eastAsia="Times New Roman" w:hAnsi="Cambria" w:cs="Times New Roman"/>
-      <w:i/>
-      <w:iCs/>
-      <w:color w:val="404040"/>
-      <w:sz w:val="20"/>
-      <w:szCs w:val="20"/>
-    </w:rPr>
-  </w:style>
-  <w:style w:type="character" w:styleId="Strong">
-    <w:name w:val="Strong"/>
-    <w:basedOn w:val="DefaultParagraphFont"/>
-    <w:uiPriority w:val="99"/>
-    <w:qFormat/>
-    <w:rsid w:val="009F61F9"/>
-    <w:rPr>
-      <w:rFonts w:cs="Times New Roman"/>
-      <w:b/>
-    </w:rPr>
-  </w:style>
-  <w:style w:type="paragraph" w:styleId="TOC1">
-    <w:name w:val="toc 1"/>
-    <w:basedOn w:val="Normal"/>
-    <w:next w:val="Normal"/>
-    <w:autoRedefine/>
-    <w:uiPriority w:val="39"/>
-    <w:unhideWhenUsed/>
-    <w:rsid w:val="00CA70F4"/>
-    <w:pPr>
-      <w:spacing w:after="100"/>
-    </w:pPr>
-  </w:style>
-  <w:style w:type="paragraph" w:styleId="TOC2">
-    <w:name w:val="toc 2"/>
-    <w:basedOn w:val="Normal"/>
-    <w:next w:val="Normal"/>
-    <w:autoRedefine/>
-    <w:uiPriority w:val="39"/>
-    <w:unhideWhenUsed/>
-    <w:rsid w:val="00CA70F4"/>
-    <w:pPr>
-      <w:spacing w:after="100"/>
-      <w:ind w:left="220"/>
-    </w:pPr>
-  </w:style>
-  <w:style w:type="paragraph" w:styleId="TOC3">
-    <w:name w:val="toc 3"/>
-    <w:basedOn w:val="Normal"/>
-    <w:next w:val="Normal"/>
-    <w:autoRedefine/>
-    <w:uiPriority w:val="39"/>
-    <w:unhideWhenUsed/>
-    <w:rsid w:val="00CA70F4"/>
-    <w:pPr>
-      <w:spacing w:after="100"/>
-      <w:ind w:left="440"/>
-    </w:pPr>
-  </w:style>
-  <w:style w:type="character" w:styleId="Hyperlink">
-    <w:name w:val="Hyperlink"/>
-    <w:basedOn w:val="DefaultParagraphFont"/>
-    <w:uiPriority w:val="99"/>
-    <w:unhideWhenUsed/>
-    <w:rsid w:val="00CA70F4"/>
-    <w:rPr>
-      <w:color w:val="0000FF" w:themeColor="hyperlink"/>
-      <w:u w:val="single"/>
-    </w:rPr>
-  </w:style>
-  <w:style w:type="character" w:customStyle="1" w:styleId="apple-converted-space">
-    <w:name w:val="apple-converted-space"/>
-    <w:basedOn w:val="DefaultParagraphFont"/>
-    <w:rsid w:val="004A58E5"/>
-  </w:style>
-</w:styles>
-</file>
-
-<file path=word/stylesWithEffects.xml><?xml version="1.0" encoding="utf-8"?>
-<w:styles xmlns:wpc="http://schemas.microsoft.com/office/word/2010/wordprocessingCanvas" xmlns:mc="http://schemas.openxmlformats.org/markup-compatibility/2006" xmlns:o="urn:schemas-microsoft-com:office:office" xmlns:r="http://schemas.openxmlformats.org/officeDocument/2006/relationships" xmlns:m="http://schemas.openxmlformats.org/officeDocument/2006/math" xmlns:v="urn:schemas-microsoft-com:vml" xmlns:wp14="http://schemas.microsoft.com/office/word/2010/wordprocessingDrawing" xmlns:wp="http://schemas.openxmlformats.org/drawingml/2006/wordprocessingDrawing" xmlns:w10="urn:schemas-microsoft-com:office:word" xmlns:w="http://schemas.openxmlformats.org/wordprocessingml/2006/main" xmlns:w14="http://schemas.microsoft.com/office/word/2010/wordml" xmlns:wpg="http://schemas.microsoft.com/office/word/2010/wordprocessingGroup" xmlns:wpi="http://schemas.microsoft.com/office/word/2010/wordprocessingInk" xmlns:wne="http://schemas.microsoft.com/office/word/2006/wordml" xmlns:wps="http://schemas.microsoft.com/office/word/2010/wordprocessingShape" mc:Ignorable="w14 wp14">
+<w:styles xmlns:mc="http://schemas.openxmlformats.org/markup-compatibility/2006" xmlns:r="http://schemas.openxmlformats.org/officeDocument/2006/relationships" xmlns:w="http://schemas.openxmlformats.org/wordprocessingml/2006/main" xmlns:w14="http://schemas.microsoft.com/office/word/2010/wordml" mc:Ignorable="w14">
   <w:docDefaults>
     <w:rPrDefault>
       <w:rPr>
@@ -7138,64 +6300,6 @@
     <w:semiHidden/>
     <w:unhideWhenUsed/>
   </w:style>
-  <w:style w:type="paragraph" w:styleId="Subtitle">
-    <w:name w:val="Subtitle"/>
-    <w:basedOn w:val="Normal"/>
-    <w:next w:val="Normal"/>
-    <w:link w:val="SubtitleChar"/>
-    <w:uiPriority w:val="99"/>
-    <w:qFormat/>
-    <w:rsid w:val="002F0BA1"/>
-    <w:pPr>
-      <w:numPr>
-        <w:ilvl w:val="1"/>
-      </w:numPr>
-    </w:pPr>
-    <w:rPr>
-      <w:rFonts w:ascii="Cambria" w:eastAsia="Times New Roman" w:hAnsi="Cambria"/>
-      <w:i/>
-      <w:iCs/>
-      <w:color w:val="4F81BD"/>
-      <w:spacing w:val="15"/>
-      <w:sz w:val="24"/>
-      <w:szCs w:val="24"/>
-    </w:rPr>
-  </w:style>
-  <w:style w:type="character" w:customStyle="1" w:styleId="SubtitleChar">
-    <w:name w:val="Subtitle Char"/>
-    <w:basedOn w:val="DefaultParagraphFont"/>
-    <w:link w:val="Subtitle"/>
-    <w:uiPriority w:val="99"/>
-    <w:rsid w:val="002F0BA1"/>
-    <w:rPr>
-      <w:rFonts w:ascii="Cambria" w:eastAsia="Times New Roman" w:hAnsi="Cambria" w:cs="Times New Roman"/>
-      <w:i/>
-      <w:iCs/>
-      <w:color w:val="4F81BD"/>
-      <w:spacing w:val="15"/>
-      <w:sz w:val="24"/>
-      <w:szCs w:val="24"/>
-    </w:rPr>
-  </w:style>
-  <w:style w:type="paragraph" w:customStyle="1" w:styleId="Default">
-    <w:name w:val="Default"/>
-    <w:uiPriority w:val="99"/>
-    <w:rsid w:val="002F0BA1"/>
-    <w:pPr>
-      <w:tabs>
-        <w:tab w:val="left" w:pos="2869"/>
-      </w:tabs>
-      <w:suppressAutoHyphens/>
-      <w:spacing w:after="160" w:line="288" w:lineRule="atLeast"/>
-      <w:ind w:left="2160"/>
-    </w:pPr>
-    <w:rPr>
-      <w:rFonts w:ascii="Calibri" w:eastAsia="SimSun" w:hAnsi="Calibri" w:cs="Times New Roman"/>
-      <w:color w:val="5A5A5A"/>
-      <w:sz w:val="20"/>
-      <w:szCs w:val="20"/>
-    </w:rPr>
-  </w:style>
   <w:style w:type="character" w:customStyle="1" w:styleId="Heading1Char">
     <w:name w:val="Heading 1 Char"/>
     <w:basedOn w:val="DefaultParagraphFont"/>
@@ -7209,52 +6313,6 @@
       <w:color w:val="365F91" w:themeColor="accent1" w:themeShade="BF"/>
       <w:sz w:val="28"/>
       <w:szCs w:val="28"/>
-    </w:rPr>
-  </w:style>
-  <w:style w:type="paragraph" w:styleId="TOCHeading">
-    <w:name w:val="TOC Heading"/>
-    <w:basedOn w:val="Heading1"/>
-    <w:next w:val="Normal"/>
-    <w:uiPriority w:val="39"/>
-    <w:semiHidden/>
-    <w:unhideWhenUsed/>
-    <w:qFormat/>
-    <w:rsid w:val="009F61F9"/>
-    <w:pPr>
-      <w:outlineLvl w:val="9"/>
-    </w:pPr>
-    <w:rPr>
-      <w:lang w:eastAsia="ja-JP"/>
-    </w:rPr>
-  </w:style>
-  <w:style w:type="paragraph" w:styleId="BalloonText">
-    <w:name w:val="Balloon Text"/>
-    <w:basedOn w:val="Normal"/>
-    <w:link w:val="BalloonTextChar"/>
-    <w:uiPriority w:val="99"/>
-    <w:semiHidden/>
-    <w:unhideWhenUsed/>
-    <w:rsid w:val="009F61F9"/>
-    <w:pPr>
-      <w:spacing w:after="0" w:line="240" w:lineRule="auto"/>
-    </w:pPr>
-    <w:rPr>
-      <w:rFonts w:ascii="Tahoma" w:hAnsi="Tahoma" w:cs="Tahoma"/>
-      <w:sz w:val="16"/>
-      <w:szCs w:val="16"/>
-    </w:rPr>
-  </w:style>
-  <w:style w:type="character" w:customStyle="1" w:styleId="BalloonTextChar">
-    <w:name w:val="Balloon Text Char"/>
-    <w:basedOn w:val="DefaultParagraphFont"/>
-    <w:link w:val="BalloonText"/>
-    <w:uiPriority w:val="99"/>
-    <w:semiHidden/>
-    <w:rsid w:val="009F61F9"/>
-    <w:rPr>
-      <w:rFonts w:ascii="Tahoma" w:eastAsia="SimSun" w:hAnsi="Tahoma" w:cs="Tahoma"/>
-      <w:sz w:val="16"/>
-      <w:szCs w:val="16"/>
     </w:rPr>
   </w:style>
   <w:style w:type="character" w:customStyle="1" w:styleId="Heading2Char">
@@ -7350,6 +6408,938 @@
     </w:rPr>
   </w:style>
   <w:style w:type="character" w:customStyle="1" w:styleId="Heading9Char">
+    <w:name w:val="Heading 9 Char"/>
+    <w:basedOn w:val="DefaultParagraphFont"/>
+    <w:link w:val="Heading9"/>
+    <w:uiPriority w:val="99"/>
+    <w:rsid w:val="009F61F9"/>
+    <w:rPr>
+      <w:rFonts w:ascii="Cambria" w:eastAsia="Times New Roman" w:hAnsi="Cambria" w:cs="Times New Roman"/>
+      <w:i/>
+      <w:iCs/>
+      <w:color w:val="404040"/>
+      <w:sz w:val="20"/>
+      <w:szCs w:val="20"/>
+    </w:rPr>
+  </w:style>
+  <w:style w:type="paragraph" w:styleId="Subtitle">
+    <w:name w:val="Subtitle"/>
+    <w:basedOn w:val="Normal"/>
+    <w:next w:val="Normal"/>
+    <w:link w:val="SubtitleChar"/>
+    <w:uiPriority w:val="99"/>
+    <w:qFormat/>
+    <w:rsid w:val="002F0BA1"/>
+    <w:pPr>
+      <w:numPr>
+        <w:ilvl w:val="1"/>
+      </w:numPr>
+    </w:pPr>
+    <w:rPr>
+      <w:rFonts w:ascii="Cambria" w:eastAsia="Times New Roman" w:hAnsi="Cambria"/>
+      <w:i/>
+      <w:iCs/>
+      <w:color w:val="4F81BD"/>
+      <w:spacing w:val="15"/>
+      <w:sz w:val="24"/>
+      <w:szCs w:val="24"/>
+    </w:rPr>
+  </w:style>
+  <w:style w:type="character" w:customStyle="1" w:styleId="SubtitleChar">
+    <w:name w:val="Subtitle Char"/>
+    <w:basedOn w:val="DefaultParagraphFont"/>
+    <w:link w:val="Subtitle"/>
+    <w:uiPriority w:val="99"/>
+    <w:rsid w:val="002F0BA1"/>
+    <w:rPr>
+      <w:rFonts w:ascii="Cambria" w:eastAsia="Times New Roman" w:hAnsi="Cambria" w:cs="Times New Roman"/>
+      <w:i/>
+      <w:iCs/>
+      <w:color w:val="4F81BD"/>
+      <w:spacing w:val="15"/>
+      <w:sz w:val="24"/>
+      <w:szCs w:val="24"/>
+    </w:rPr>
+  </w:style>
+  <w:style w:type="paragraph" w:customStyle="1" w:styleId="Default">
+    <w:name w:val="Default"/>
+    <w:uiPriority w:val="99"/>
+    <w:rsid w:val="002F0BA1"/>
+    <w:pPr>
+      <w:tabs>
+        <w:tab w:val="left" w:pos="2869"/>
+      </w:tabs>
+      <w:suppressAutoHyphens/>
+      <w:spacing w:after="160" w:line="288" w:lineRule="atLeast"/>
+      <w:ind w:left="2160"/>
+    </w:pPr>
+    <w:rPr>
+      <w:rFonts w:ascii="Calibri" w:eastAsia="SimSun" w:hAnsi="Calibri" w:cs="Times New Roman"/>
+      <w:color w:val="5A5A5A"/>
+      <w:sz w:val="20"/>
+      <w:szCs w:val="20"/>
+    </w:rPr>
+  </w:style>
+  <w:style w:type="paragraph" w:styleId="TOCHeading">
+    <w:name w:val="TOC Heading"/>
+    <w:basedOn w:val="Heading1"/>
+    <w:next w:val="Normal"/>
+    <w:uiPriority w:val="39"/>
+    <w:semiHidden/>
+    <w:unhideWhenUsed/>
+    <w:qFormat/>
+    <w:rsid w:val="009F61F9"/>
+    <w:pPr>
+      <w:outlineLvl w:val="9"/>
+    </w:pPr>
+    <w:rPr>
+      <w:lang w:eastAsia="ja-JP"/>
+    </w:rPr>
+  </w:style>
+  <w:style w:type="paragraph" w:styleId="BalloonText">
+    <w:name w:val="Balloon Text"/>
+    <w:basedOn w:val="Normal"/>
+    <w:link w:val="BalloonTextChar"/>
+    <w:uiPriority w:val="99"/>
+    <w:semiHidden/>
+    <w:unhideWhenUsed/>
+    <w:rsid w:val="009F61F9"/>
+    <w:pPr>
+      <w:spacing w:after="0" w:line="240" w:lineRule="auto"/>
+    </w:pPr>
+    <w:rPr>
+      <w:rFonts w:ascii="Tahoma" w:hAnsi="Tahoma" w:cs="Tahoma"/>
+      <w:sz w:val="16"/>
+      <w:szCs w:val="16"/>
+    </w:rPr>
+  </w:style>
+  <w:style w:type="character" w:customStyle="1" w:styleId="BalloonTextChar">
+    <w:name w:val="Balloon Text Char"/>
+    <w:basedOn w:val="DefaultParagraphFont"/>
+    <w:link w:val="BalloonText"/>
+    <w:uiPriority w:val="99"/>
+    <w:semiHidden/>
+    <w:rsid w:val="009F61F9"/>
+    <w:rPr>
+      <w:rFonts w:ascii="Tahoma" w:eastAsia="SimSun" w:hAnsi="Tahoma" w:cs="Tahoma"/>
+      <w:sz w:val="16"/>
+      <w:szCs w:val="16"/>
+    </w:rPr>
+  </w:style>
+  <w:style w:type="character" w:styleId="Strong">
+    <w:name w:val="Strong"/>
+    <w:basedOn w:val="DefaultParagraphFont"/>
+    <w:uiPriority w:val="99"/>
+    <w:qFormat/>
+    <w:rsid w:val="009F61F9"/>
+    <w:rPr>
+      <w:rFonts w:cs="Times New Roman"/>
+      <w:b/>
+    </w:rPr>
+  </w:style>
+  <w:style w:type="paragraph" w:styleId="TOC1">
+    <w:name w:val="toc 1"/>
+    <w:basedOn w:val="Normal"/>
+    <w:next w:val="Normal"/>
+    <w:autoRedefine/>
+    <w:uiPriority w:val="39"/>
+    <w:unhideWhenUsed/>
+    <w:rsid w:val="00CA70F4"/>
+    <w:pPr>
+      <w:spacing w:after="100"/>
+    </w:pPr>
+  </w:style>
+  <w:style w:type="paragraph" w:styleId="TOC2">
+    <w:name w:val="toc 2"/>
+    <w:basedOn w:val="Normal"/>
+    <w:next w:val="Normal"/>
+    <w:autoRedefine/>
+    <w:uiPriority w:val="39"/>
+    <w:unhideWhenUsed/>
+    <w:rsid w:val="00CA70F4"/>
+    <w:pPr>
+      <w:spacing w:after="100"/>
+      <w:ind w:left="220"/>
+    </w:pPr>
+  </w:style>
+  <w:style w:type="paragraph" w:styleId="TOC3">
+    <w:name w:val="toc 3"/>
+    <w:basedOn w:val="Normal"/>
+    <w:next w:val="Normal"/>
+    <w:autoRedefine/>
+    <w:uiPriority w:val="39"/>
+    <w:unhideWhenUsed/>
+    <w:rsid w:val="00CA70F4"/>
+    <w:pPr>
+      <w:spacing w:after="100"/>
+      <w:ind w:left="440"/>
+    </w:pPr>
+  </w:style>
+  <w:style w:type="character" w:styleId="Hyperlink">
+    <w:name w:val="Hyperlink"/>
+    <w:basedOn w:val="DefaultParagraphFont"/>
+    <w:uiPriority w:val="99"/>
+    <w:unhideWhenUsed/>
+    <w:rsid w:val="00CA70F4"/>
+    <w:rPr>
+      <w:color w:val="0000FF" w:themeColor="hyperlink"/>
+      <w:u w:val="single"/>
+    </w:rPr>
+  </w:style>
+  <w:style w:type="character" w:customStyle="1" w:styleId="apple-converted-space">
+    <w:name w:val="apple-converted-space"/>
+    <w:basedOn w:val="DefaultParagraphFont"/>
+    <w:rsid w:val="004A58E5"/>
+  </w:style>
+  <w:style w:type="table" w:styleId="LightShading-Accent5">
+    <w:name w:val="Light Shading Accent 5"/>
+    <w:basedOn w:val="TableNormal"/>
+    <w:uiPriority w:val="60"/>
+    <w:rsid w:val="000F54B1"/>
+    <w:pPr>
+      <w:spacing w:after="0" w:line="240" w:lineRule="auto"/>
+    </w:pPr>
+    <w:rPr>
+      <w:color w:val="31849B" w:themeColor="accent5" w:themeShade="BF"/>
+    </w:rPr>
+    <w:tblPr>
+      <w:tblStyleRowBandSize w:val="1"/>
+      <w:tblStyleColBandSize w:val="1"/>
+      <w:tblInd w:w="0" w:type="dxa"/>
+      <w:tblBorders>
+        <w:top w:val="single" w:sz="8" w:space="0" w:color="4BACC6" w:themeColor="accent5"/>
+        <w:bottom w:val="single" w:sz="8" w:space="0" w:color="4BACC6" w:themeColor="accent5"/>
+      </w:tblBorders>
+      <w:tblCellMar>
+        <w:top w:w="0" w:type="dxa"/>
+        <w:left w:w="108" w:type="dxa"/>
+        <w:bottom w:w="0" w:type="dxa"/>
+        <w:right w:w="108" w:type="dxa"/>
+      </w:tblCellMar>
+    </w:tblPr>
+    <w:tblStylePr w:type="firstRow">
+      <w:pPr>
+        <w:spacing w:before="0" w:after="0" w:line="240" w:lineRule="auto"/>
+      </w:pPr>
+      <w:rPr>
+        <w:b/>
+        <w:bCs/>
+      </w:rPr>
+      <w:tblPr/>
+      <w:tcPr>
+        <w:tcBorders>
+          <w:top w:val="single" w:sz="8" w:space="0" w:color="4BACC6" w:themeColor="accent5"/>
+          <w:left w:val="nil"/>
+          <w:bottom w:val="single" w:sz="8" w:space="0" w:color="4BACC6" w:themeColor="accent5"/>
+          <w:right w:val="nil"/>
+          <w:insideH w:val="nil"/>
+          <w:insideV w:val="nil"/>
+        </w:tcBorders>
+      </w:tcPr>
+    </w:tblStylePr>
+    <w:tblStylePr w:type="lastRow">
+      <w:pPr>
+        <w:spacing w:before="0" w:after="0" w:line="240" w:lineRule="auto"/>
+      </w:pPr>
+      <w:rPr>
+        <w:b/>
+        <w:bCs/>
+      </w:rPr>
+      <w:tblPr/>
+      <w:tcPr>
+        <w:tcBorders>
+          <w:top w:val="single" w:sz="8" w:space="0" w:color="4BACC6" w:themeColor="accent5"/>
+          <w:left w:val="nil"/>
+          <w:bottom w:val="single" w:sz="8" w:space="0" w:color="4BACC6" w:themeColor="accent5"/>
+          <w:right w:val="nil"/>
+          <w:insideH w:val="nil"/>
+          <w:insideV w:val="nil"/>
+        </w:tcBorders>
+      </w:tcPr>
+    </w:tblStylePr>
+    <w:tblStylePr w:type="firstCol">
+      <w:rPr>
+        <w:b/>
+        <w:bCs/>
+      </w:rPr>
+    </w:tblStylePr>
+    <w:tblStylePr w:type="lastCol">
+      <w:rPr>
+        <w:b/>
+        <w:bCs/>
+      </w:rPr>
+    </w:tblStylePr>
+    <w:tblStylePr w:type="band1Vert">
+      <w:tblPr/>
+      <w:tcPr>
+        <w:tcBorders>
+          <w:left w:val="nil"/>
+          <w:right w:val="nil"/>
+          <w:insideH w:val="nil"/>
+          <w:insideV w:val="nil"/>
+        </w:tcBorders>
+        <w:shd w:val="clear" w:color="auto" w:fill="D2EAF1" w:themeFill="accent5" w:themeFillTint="3F"/>
+      </w:tcPr>
+    </w:tblStylePr>
+    <w:tblStylePr w:type="band1Horz">
+      <w:tblPr/>
+      <w:tcPr>
+        <w:tcBorders>
+          <w:left w:val="nil"/>
+          <w:right w:val="nil"/>
+          <w:insideH w:val="nil"/>
+          <w:insideV w:val="nil"/>
+        </w:tcBorders>
+        <w:shd w:val="clear" w:color="auto" w:fill="D2EAF1" w:themeFill="accent5" w:themeFillTint="3F"/>
+      </w:tcPr>
+    </w:tblStylePr>
+  </w:style>
+  <w:style w:type="paragraph" w:styleId="NoSpacing">
+    <w:name w:val="No Spacing"/>
+    <w:uiPriority w:val="1"/>
+    <w:qFormat/>
+    <w:rsid w:val="007C5D60"/>
+    <w:pPr>
+      <w:spacing w:after="0" w:line="240" w:lineRule="auto"/>
+    </w:pPr>
+    <w:rPr>
+      <w:rFonts w:ascii="Calibri" w:eastAsia="SimSun" w:hAnsi="Calibri" w:cs="Times New Roman"/>
+    </w:rPr>
+  </w:style>
+</w:styles>
+</file>
+
+<file path=word/stylesWithEffects.xml><?xml version="1.0" encoding="utf-8"?>
+<w:styles xmlns:wpc="http://schemas.microsoft.com/office/word/2010/wordprocessingCanvas" xmlns:mc="http://schemas.openxmlformats.org/markup-compatibility/2006" xmlns:o="urn:schemas-microsoft-com:office:office" xmlns:r="http://schemas.openxmlformats.org/officeDocument/2006/relationships" xmlns:m="http://schemas.openxmlformats.org/officeDocument/2006/math" xmlns:v="urn:schemas-microsoft-com:vml" xmlns:wp14="http://schemas.microsoft.com/office/word/2010/wordprocessingDrawing" xmlns:wp="http://schemas.openxmlformats.org/drawingml/2006/wordprocessingDrawing" xmlns:w10="urn:schemas-microsoft-com:office:word" xmlns:w="http://schemas.openxmlformats.org/wordprocessingml/2006/main" xmlns:w14="http://schemas.microsoft.com/office/word/2010/wordml" xmlns:wpg="http://schemas.microsoft.com/office/word/2010/wordprocessingGroup" xmlns:wpi="http://schemas.microsoft.com/office/word/2010/wordprocessingInk" xmlns:wne="http://schemas.microsoft.com/office/word/2006/wordml" xmlns:wps="http://schemas.microsoft.com/office/word/2010/wordprocessingShape" mc:Ignorable="w14 wp14">
+  <w:docDefaults>
+    <w:rPrDefault>
+      <w:rPr>
+        <w:rFonts w:asciiTheme="minorHAnsi" w:eastAsiaTheme="minorHAnsi" w:hAnsiTheme="minorHAnsi" w:cstheme="minorBidi"/>
+        <w:sz w:val="22"/>
+        <w:szCs w:val="22"/>
+        <w:lang w:val="en-US" w:eastAsia="en-US" w:bidi="ar-SA"/>
+      </w:rPr>
+    </w:rPrDefault>
+    <w:pPrDefault>
+      <w:pPr>
+        <w:spacing w:after="200" w:line="276" w:lineRule="auto"/>
+      </w:pPr>
+    </w:pPrDefault>
+  </w:docDefaults>
+  <w:latentStyles w:defLockedState="0" w:defUIPriority="99" w:defSemiHidden="1" w:defUnhideWhenUsed="1" w:defQFormat="0" w:count="267">
+    <w:lsdException w:name="Normal" w:semiHidden="0" w:uiPriority="0" w:unhideWhenUsed="0" w:qFormat="1"/>
+    <w:lsdException w:name="heading 1" w:semiHidden="0" w:unhideWhenUsed="0" w:qFormat="1"/>
+    <w:lsdException w:name="heading 2" w:qFormat="1"/>
+    <w:lsdException w:name="heading 3" w:qFormat="1"/>
+    <w:lsdException w:name="heading 4" w:qFormat="1"/>
+    <w:lsdException w:name="heading 5" w:qFormat="1"/>
+    <w:lsdException w:name="heading 6" w:qFormat="1"/>
+    <w:lsdException w:name="heading 7" w:qFormat="1"/>
+    <w:lsdException w:name="heading 8" w:qFormat="1"/>
+    <w:lsdException w:name="heading 9" w:qFormat="1"/>
+    <w:lsdException w:name="toc 1" w:uiPriority="39"/>
+    <w:lsdException w:name="toc 2" w:uiPriority="39"/>
+    <w:lsdException w:name="toc 3" w:uiPriority="39"/>
+    <w:lsdException w:name="toc 4" w:uiPriority="39"/>
+    <w:lsdException w:name="toc 5" w:uiPriority="39"/>
+    <w:lsdException w:name="toc 6" w:uiPriority="39"/>
+    <w:lsdException w:name="toc 7" w:uiPriority="39"/>
+    <w:lsdException w:name="toc 8" w:uiPriority="39"/>
+    <w:lsdException w:name="toc 9" w:uiPriority="39"/>
+    <w:lsdException w:name="caption" w:uiPriority="35" w:qFormat="1"/>
+    <w:lsdException w:name="Title" w:semiHidden="0" w:uiPriority="10" w:unhideWhenUsed="0" w:qFormat="1"/>
+    <w:lsdException w:name="Default Paragraph Font" w:uiPriority="1"/>
+    <w:lsdException w:name="Subtitle" w:semiHidden="0" w:unhideWhenUsed="0" w:qFormat="1"/>
+    <w:lsdException w:name="Strong" w:semiHidden="0" w:unhideWhenUsed="0" w:qFormat="1"/>
+    <w:lsdException w:name="Emphasis" w:semiHidden="0" w:uiPriority="20" w:unhideWhenUsed="0" w:qFormat="1"/>
+    <w:lsdException w:name="Table Grid" w:semiHidden="0" w:uiPriority="59" w:unhideWhenUsed="0"/>
+    <w:lsdException w:name="Placeholder Text" w:unhideWhenUsed="0"/>
+    <w:lsdException w:name="No Spacing" w:semiHidden="0" w:uiPriority="1" w:unhideWhenUsed="0" w:qFormat="1"/>
+    <w:lsdException w:name="Light Shading" w:semiHidden="0" w:uiPriority="60" w:unhideWhenUsed="0"/>
+    <w:lsdException w:name="Light List" w:semiHidden="0" w:uiPriority="61" w:unhideWhenUsed="0"/>
+    <w:lsdException w:name="Light Grid" w:semiHidden="0" w:uiPriority="62" w:unhideWhenUsed="0"/>
+    <w:lsdException w:name="Medium Shading 1" w:semiHidden="0" w:uiPriority="63" w:unhideWhenUsed="0"/>
+    <w:lsdException w:name="Medium Shading 2" w:semiHidden="0" w:uiPriority="64" w:unhideWhenUsed="0"/>
+    <w:lsdException w:name="Medium List 1" w:semiHidden="0" w:uiPriority="65" w:unhideWhenUsed="0"/>
+    <w:lsdException w:name="Medium List 2" w:semiHidden="0" w:uiPriority="66" w:unhideWhenUsed="0"/>
+    <w:lsdException w:name="Medium Grid 1" w:semiHidden="0" w:uiPriority="67" w:unhideWhenUsed="0"/>
+    <w:lsdException w:name="Medium Grid 2" w:semiHidden="0" w:uiPriority="68" w:unhideWhenUsed="0"/>
+    <w:lsdException w:name="Medium Grid 3" w:semiHidden="0" w:uiPriority="69" w:unhideWhenUsed="0"/>
+    <w:lsdException w:name="Dark List" w:semiHidden="0" w:uiPriority="70" w:unhideWhenUsed="0"/>
+    <w:lsdException w:name="Colorful Shading" w:semiHidden="0" w:uiPriority="71" w:unhideWhenUsed="0"/>
+    <w:lsdException w:name="Colorful List" w:semiHidden="0" w:uiPriority="72" w:unhideWhenUsed="0"/>
+    <w:lsdException w:name="Colorful Grid" w:semiHidden="0" w:uiPriority="73" w:unhideWhenUsed="0"/>
+    <w:lsdException w:name="Light Shading Accent 1" w:semiHidden="0" w:uiPriority="60" w:unhideWhenUsed="0"/>
+    <w:lsdException w:name="Light List Accent 1" w:semiHidden="0" w:uiPriority="61" w:unhideWhenUsed="0"/>
+    <w:lsdException w:name="Light Grid Accent 1" w:semiHidden="0" w:uiPriority="62" w:unhideWhenUsed="0"/>
+    <w:lsdException w:name="Medium Shading 1 Accent 1" w:semiHidden="0" w:uiPriority="63" w:unhideWhenUsed="0"/>
+    <w:lsdException w:name="Medium Shading 2 Accent 1" w:semiHidden="0" w:uiPriority="64" w:unhideWhenUsed="0"/>
+    <w:lsdException w:name="Medium List 1 Accent 1" w:semiHidden="0" w:uiPriority="65" w:unhideWhenUsed="0"/>
+    <w:lsdException w:name="Revision" w:unhideWhenUsed="0"/>
+    <w:lsdException w:name="List Paragraph" w:semiHidden="0" w:uiPriority="34" w:unhideWhenUsed="0" w:qFormat="1"/>
+    <w:lsdException w:name="Quote" w:semiHidden="0" w:uiPriority="29" w:unhideWhenUsed="0" w:qFormat="1"/>
+    <w:lsdException w:name="Intense Quote" w:semiHidden="0" w:uiPriority="30" w:unhideWhenUsed="0" w:qFormat="1"/>
+    <w:lsdException w:name="Medium List 2 Accent 1" w:semiHidden="0" w:uiPriority="66" w:unhideWhenUsed="0"/>
+    <w:lsdException w:name="Medium Grid 1 Accent 1" w:semiHidden="0" w:uiPriority="67" w:unhideWhenUsed="0"/>
+    <w:lsdException w:name="Medium Grid 2 Accent 1" w:semiHidden="0" w:uiPriority="68" w:unhideWhenUsed="0"/>
+    <w:lsdException w:name="Medium Grid 3 Accent 1" w:semiHidden="0" w:uiPriority="69" w:unhideWhenUsed="0"/>
+    <w:lsdException w:name="Dark List Accent 1" w:semiHidden="0" w:uiPriority="70" w:unhideWhenUsed="0"/>
+    <w:lsdException w:name="Colorful Shading Accent 1" w:semiHidden="0" w:uiPriority="71" w:unhideWhenUsed="0"/>
+    <w:lsdException w:name="Colorful List Accent 1" w:semiHidden="0" w:uiPriority="72" w:unhideWhenUsed="0"/>
+    <w:lsdException w:name="Colorful Grid Accent 1" w:semiHidden="0" w:uiPriority="73" w:unhideWhenUsed="0"/>
+    <w:lsdException w:name="Light Shading Accent 2" w:semiHidden="0" w:uiPriority="60" w:unhideWhenUsed="0"/>
+    <w:lsdException w:name="Light List Accent 2" w:semiHidden="0" w:uiPriority="61" w:unhideWhenUsed="0"/>
+    <w:lsdException w:name="Light Grid Accent 2" w:semiHidden="0" w:uiPriority="62" w:unhideWhenUsed="0"/>
+    <w:lsdException w:name="Medium Shading 1 Accent 2" w:semiHidden="0" w:uiPriority="63" w:unhideWhenUsed="0"/>
+    <w:lsdException w:name="Medium Shading 2 Accent 2" w:semiHidden="0" w:uiPriority="64" w:unhideWhenUsed="0"/>
+    <w:lsdException w:name="Medium List 1 Accent 2" w:semiHidden="0" w:uiPriority="65" w:unhideWhenUsed="0"/>
+    <w:lsdException w:name="Medium List 2 Accent 2" w:semiHidden="0" w:uiPriority="66" w:unhideWhenUsed="0"/>
+    <w:lsdException w:name="Medium Grid 1 Accent 2" w:semiHidden="0" w:uiPriority="67" w:unhideWhenUsed="0"/>
+    <w:lsdException w:name="Medium Grid 2 Accent 2" w:semiHidden="0" w:uiPriority="68" w:unhideWhenUsed="0"/>
+    <w:lsdException w:name="Medium Grid 3 Accent 2" w:semiHidden="0" w:uiPriority="69" w:unhideWhenUsed="0"/>
+    <w:lsdException w:name="Dark List Accent 2" w:semiHidden="0" w:uiPriority="70" w:unhideWhenUsed="0"/>
+    <w:lsdException w:name="Colorful Shading Accent 2" w:semiHidden="0" w:uiPriority="71" w:unhideWhenUsed="0"/>
+    <w:lsdException w:name="Colorful List Accent 2" w:semiHidden="0" w:uiPriority="72" w:unhideWhenUsed="0"/>
+    <w:lsdException w:name="Colorful Grid Accent 2" w:semiHidden="0" w:uiPriority="73" w:unhideWhenUsed="0"/>
+    <w:lsdException w:name="Light Shading Accent 3" w:semiHidden="0" w:uiPriority="60" w:unhideWhenUsed="0"/>
+    <w:lsdException w:name="Light List Accent 3" w:semiHidden="0" w:uiPriority="61" w:unhideWhenUsed="0"/>
+    <w:lsdException w:name="Light Grid Accent 3" w:semiHidden="0" w:uiPriority="62" w:unhideWhenUsed="0"/>
+    <w:lsdException w:name="Medium Shading 1 Accent 3" w:semiHidden="0" w:uiPriority="63" w:unhideWhenUsed="0"/>
+    <w:lsdException w:name="Medium Shading 2 Accent 3" w:semiHidden="0" w:uiPriority="64" w:unhideWhenUsed="0"/>
+    <w:lsdException w:name="Medium List 1 Accent 3" w:semiHidden="0" w:uiPriority="65" w:unhideWhenUsed="0"/>
+    <w:lsdException w:name="Medium List 2 Accent 3" w:semiHidden="0" w:uiPriority="66" w:unhideWhenUsed="0"/>
+    <w:lsdException w:name="Medium Grid 1 Accent 3" w:semiHidden="0" w:uiPriority="67" w:unhideWhenUsed="0"/>
+    <w:lsdException w:name="Medium Grid 2 Accent 3" w:semiHidden="0" w:uiPriority="68" w:unhideWhenUsed="0"/>
+    <w:lsdException w:name="Medium Grid 3 Accent 3" w:semiHidden="0" w:uiPriority="69" w:unhideWhenUsed="0"/>
+    <w:lsdException w:name="Dark List Accent 3" w:semiHidden="0" w:uiPriority="70" w:unhideWhenUsed="0"/>
+    <w:lsdException w:name="Colorful Shading Accent 3" w:semiHidden="0" w:uiPriority="71" w:unhideWhenUsed="0"/>
+    <w:lsdException w:name="Colorful List Accent 3" w:semiHidden="0" w:uiPriority="72" w:unhideWhenUsed="0"/>
+    <w:lsdException w:name="Colorful Grid Accent 3" w:semiHidden="0" w:uiPriority="73" w:unhideWhenUsed="0"/>
+    <w:lsdException w:name="Light Shading Accent 4" w:semiHidden="0" w:uiPriority="60" w:unhideWhenUsed="0"/>
+    <w:lsdException w:name="Light List Accent 4" w:semiHidden="0" w:uiPriority="61" w:unhideWhenUsed="0"/>
+    <w:lsdException w:name="Light Grid Accent 4" w:semiHidden="0" w:uiPriority="62" w:unhideWhenUsed="0"/>
+    <w:lsdException w:name="Medium Shading 1 Accent 4" w:semiHidden="0" w:uiPriority="63" w:unhideWhenUsed="0"/>
+    <w:lsdException w:name="Medium Shading 2 Accent 4" w:semiHidden="0" w:uiPriority="64" w:unhideWhenUsed="0"/>
+    <w:lsdException w:name="Medium List 1 Accent 4" w:semiHidden="0" w:uiPriority="65" w:unhideWhenUsed="0"/>
+    <w:lsdException w:name="Medium List 2 Accent 4" w:semiHidden="0" w:uiPriority="66" w:unhideWhenUsed="0"/>
+    <w:lsdException w:name="Medium Grid 1 Accent 4" w:semiHidden="0" w:uiPriority="67" w:unhideWhenUsed="0"/>
+    <w:lsdException w:name="Medium Grid 2 Accent 4" w:semiHidden="0" w:uiPriority="68" w:unhideWhenUsed="0"/>
+    <w:lsdException w:name="Medium Grid 3 Accent 4" w:semiHidden="0" w:uiPriority="69" w:unhideWhenUsed="0"/>
+    <w:lsdException w:name="Dark List Accent 4" w:semiHidden="0" w:uiPriority="70" w:unhideWhenUsed="0"/>
+    <w:lsdException w:name="Colorful Shading Accent 4" w:semiHidden="0" w:uiPriority="71" w:unhideWhenUsed="0"/>
+    <w:lsdException w:name="Colorful List Accent 4" w:semiHidden="0" w:uiPriority="72" w:unhideWhenUsed="0"/>
+    <w:lsdException w:name="Colorful Grid Accent 4" w:semiHidden="0" w:uiPriority="73" w:unhideWhenUsed="0"/>
+    <w:lsdException w:name="Light Shading Accent 5" w:semiHidden="0" w:uiPriority="60" w:unhideWhenUsed="0"/>
+    <w:lsdException w:name="Light List Accent 5" w:semiHidden="0" w:uiPriority="61" w:unhideWhenUsed="0"/>
+    <w:lsdException w:name="Light Grid Accent 5" w:semiHidden="0" w:uiPriority="62" w:unhideWhenUsed="0"/>
+    <w:lsdException w:name="Medium Shading 1 Accent 5" w:semiHidden="0" w:uiPriority="63" w:unhideWhenUsed="0"/>
+    <w:lsdException w:name="Medium Shading 2 Accent 5" w:semiHidden="0" w:uiPriority="64" w:unhideWhenUsed="0"/>
+    <w:lsdException w:name="Medium List 1 Accent 5" w:semiHidden="0" w:uiPriority="65" w:unhideWhenUsed="0"/>
+    <w:lsdException w:name="Medium List 2 Accent 5" w:semiHidden="0" w:uiPriority="66" w:unhideWhenUsed="0"/>
+    <w:lsdException w:name="Medium Grid 1 Accent 5" w:semiHidden="0" w:uiPriority="67" w:unhideWhenUsed="0"/>
+    <w:lsdException w:name="Medium Grid 2 Accent 5" w:semiHidden="0" w:uiPriority="68" w:unhideWhenUsed="0"/>
+    <w:lsdException w:name="Medium Grid 3 Accent 5" w:semiHidden="0" w:uiPriority="69" w:unhideWhenUsed="0"/>
+    <w:lsdException w:name="Dark List Accent 5" w:semiHidden="0" w:uiPriority="70" w:unhideWhenUsed="0"/>
+    <w:lsdException w:name="Colorful Shading Accent 5" w:semiHidden="0" w:uiPriority="71" w:unhideWhenUsed="0"/>
+    <w:lsdException w:name="Colorful List Accent 5" w:semiHidden="0" w:uiPriority="72" w:unhideWhenUsed="0"/>
+    <w:lsdException w:name="Colorful Grid Accent 5" w:semiHidden="0" w:uiPriority="73" w:unhideWhenUsed="0"/>
+    <w:lsdException w:name="Light Shading Accent 6" w:semiHidden="0" w:uiPriority="60" w:unhideWhenUsed="0"/>
+    <w:lsdException w:name="Light List Accent 6" w:semiHidden="0" w:uiPriority="61" w:unhideWhenUsed="0"/>
+    <w:lsdException w:name="Light Grid Accent 6" w:semiHidden="0" w:uiPriority="62" w:unhideWhenUsed="0"/>
+    <w:lsdException w:name="Medium Shading 1 Accent 6" w:semiHidden="0" w:uiPriority="63" w:unhideWhenUsed="0"/>
+    <w:lsdException w:name="Medium Shading 2 Accent 6" w:semiHidden="0" w:uiPriority="64" w:unhideWhenUsed="0"/>
+    <w:lsdException w:name="Medium List 1 Accent 6" w:semiHidden="0" w:uiPriority="65" w:unhideWhenUsed="0"/>
+    <w:lsdException w:name="Medium List 2 Accent 6" w:semiHidden="0" w:uiPriority="66" w:unhideWhenUsed="0"/>
+    <w:lsdException w:name="Medium Grid 1 Accent 6" w:semiHidden="0" w:uiPriority="67" w:unhideWhenUsed="0"/>
+    <w:lsdException w:name="Medium Grid 2 Accent 6" w:semiHidden="0" w:uiPriority="68" w:unhideWhenUsed="0"/>
+    <w:lsdException w:name="Medium Grid 3 Accent 6" w:semiHidden="0" w:uiPriority="69" w:unhideWhenUsed="0"/>
+    <w:lsdException w:name="Dark List Accent 6" w:semiHidden="0" w:uiPriority="70" w:unhideWhenUsed="0"/>
+    <w:lsdException w:name="Colorful Shading Accent 6" w:semiHidden="0" w:uiPriority="71" w:unhideWhenUsed="0"/>
+    <w:lsdException w:name="Colorful List Accent 6" w:semiHidden="0" w:uiPriority="72" w:unhideWhenUsed="0"/>
+    <w:lsdException w:name="Colorful Grid Accent 6" w:semiHidden="0" w:uiPriority="73" w:unhideWhenUsed="0"/>
+    <w:lsdException w:name="Subtle Emphasis" w:semiHidden="0" w:uiPriority="19" w:unhideWhenUsed="0" w:qFormat="1"/>
+    <w:lsdException w:name="Intense Emphasis" w:semiHidden="0" w:uiPriority="21" w:unhideWhenUsed="0" w:qFormat="1"/>
+    <w:lsdException w:name="Subtle Reference" w:semiHidden="0" w:uiPriority="31" w:unhideWhenUsed="0" w:qFormat="1"/>
+    <w:lsdException w:name="Intense Reference" w:semiHidden="0" w:uiPriority="32" w:unhideWhenUsed="0" w:qFormat="1"/>
+    <w:lsdException w:name="Book Title" w:semiHidden="0" w:uiPriority="33" w:unhideWhenUsed="0" w:qFormat="1"/>
+    <w:lsdException w:name="Bibliography" w:uiPriority="37"/>
+    <w:lsdException w:name="TOC Heading" w:uiPriority="39" w:qFormat="1"/>
+  </w:latentStyles>
+  <w:style w:type="paragraph" w:default="1" w:styleId="Normal">
+    <w:name w:val="Normal"/>
+    <w:qFormat/>
+    <w:rsid w:val="002F0BA1"/>
+    <w:rPr>
+      <w:rFonts w:ascii="Calibri" w:eastAsia="SimSun" w:hAnsi="Calibri" w:cs="Times New Roman"/>
+    </w:rPr>
+  </w:style>
+  <w:style w:type="paragraph" w:styleId="Heading1">
+    <w:name w:val="heading 1"/>
+    <w:basedOn w:val="Normal"/>
+    <w:next w:val="Normal"/>
+    <w:link w:val="Heading4Char"/>
+    <w:uiPriority w:val="99"/>
+    <w:qFormat/>
+    <w:rsid w:val="009F61F9"/>
+    <w:pPr>
+      <w:keepNext/>
+      <w:keepLines/>
+      <w:numPr>
+        <w:numId w:val="1"/>
+      </w:numPr>
+      <w:spacing w:before="480" w:after="0"/>
+      <w:outlineLvl w:val="0"/>
+    </w:pPr>
+    <w:rPr>
+      <w:rFonts w:asciiTheme="majorHAnsi" w:eastAsiaTheme="majorEastAsia" w:hAnsiTheme="majorHAnsi" w:cstheme="majorBidi"/>
+      <w:b/>
+      <w:bCs/>
+      <w:color w:val="365F91" w:themeColor="accent1" w:themeShade="BF"/>
+      <w:sz w:val="28"/>
+      <w:szCs w:val="28"/>
+    </w:rPr>
+  </w:style>
+  <w:style w:type="paragraph" w:styleId="Heading2">
+    <w:name w:val="heading 2"/>
+    <w:basedOn w:val="Heading1"/>
+    <w:next w:val="Normal"/>
+    <w:link w:val="Heading8Char"/>
+    <w:uiPriority w:val="99"/>
+    <w:qFormat/>
+    <w:rsid w:val="009F61F9"/>
+    <w:pPr>
+      <w:numPr>
+        <w:ilvl w:val="1"/>
+      </w:numPr>
+      <w:spacing w:before="200"/>
+      <w:outlineLvl w:val="1"/>
+    </w:pPr>
+    <w:rPr>
+      <w:rFonts w:ascii="Cambria" w:eastAsia="Times New Roman" w:hAnsi="Cambria" w:cs="Times New Roman"/>
+      <w:b w:val="0"/>
+      <w:bCs w:val="0"/>
+      <w:color w:val="4F81BD"/>
+      <w:sz w:val="26"/>
+      <w:szCs w:val="26"/>
+      <w:lang w:eastAsia="zh-CN"/>
+    </w:rPr>
+  </w:style>
+  <w:style w:type="paragraph" w:styleId="Heading3">
+    <w:name w:val="heading 3"/>
+    <w:basedOn w:val="Normal"/>
+    <w:next w:val="Normal"/>
+    <w:link w:val="Heading9Char"/>
+    <w:uiPriority w:val="99"/>
+    <w:qFormat/>
+    <w:rsid w:val="009F61F9"/>
+    <w:pPr>
+      <w:keepNext/>
+      <w:keepLines/>
+      <w:numPr>
+        <w:ilvl w:val="2"/>
+        <w:numId w:val="1"/>
+      </w:numPr>
+      <w:spacing w:before="200" w:after="0"/>
+      <w:outlineLvl w:val="2"/>
+    </w:pPr>
+    <w:rPr>
+      <w:rFonts w:ascii="Cambria" w:eastAsia="Times New Roman" w:hAnsi="Cambria"/>
+      <w:b/>
+      <w:bCs/>
+      <w:color w:val="4F81BD"/>
+    </w:rPr>
+  </w:style>
+  <w:style w:type="paragraph" w:styleId="Heading4">
+    <w:name w:val="heading 4"/>
+    <w:basedOn w:val="Normal"/>
+    <w:next w:val="Normal"/>
+    <w:link w:val="Subtitle"/>
+    <w:uiPriority w:val="99"/>
+    <w:qFormat/>
+    <w:rsid w:val="009F61F9"/>
+    <w:pPr>
+      <w:keepNext/>
+      <w:keepLines/>
+      <w:numPr>
+        <w:ilvl w:val="3"/>
+        <w:numId w:val="1"/>
+      </w:numPr>
+      <w:spacing w:before="200" w:after="0"/>
+      <w:outlineLvl w:val="3"/>
+    </w:pPr>
+    <w:rPr>
+      <w:rFonts w:ascii="Cambria" w:eastAsia="Times New Roman" w:hAnsi="Cambria"/>
+      <w:b/>
+      <w:bCs/>
+      <w:i/>
+      <w:iCs/>
+      <w:color w:val="4F81BD"/>
+    </w:rPr>
+  </w:style>
+  <w:style w:type="paragraph" w:styleId="Heading5">
+    <w:name w:val="heading 5"/>
+    <w:basedOn w:val="Normal"/>
+    <w:next w:val="Normal"/>
+    <w:link w:val="SubtitleChar"/>
+    <w:uiPriority w:val="99"/>
+    <w:qFormat/>
+    <w:rsid w:val="009F61F9"/>
+    <w:pPr>
+      <w:keepNext/>
+      <w:keepLines/>
+      <w:numPr>
+        <w:ilvl w:val="4"/>
+        <w:numId w:val="1"/>
+      </w:numPr>
+      <w:spacing w:before="200" w:after="0"/>
+      <w:outlineLvl w:val="4"/>
+    </w:pPr>
+    <w:rPr>
+      <w:rFonts w:ascii="Cambria" w:eastAsia="Times New Roman" w:hAnsi="Cambria"/>
+      <w:color w:val="243F60"/>
+    </w:rPr>
+  </w:style>
+  <w:style w:type="paragraph" w:styleId="Heading6">
+    <w:name w:val="heading 6"/>
+    <w:basedOn w:val="Normal"/>
+    <w:next w:val="Normal"/>
+    <w:link w:val="Default"/>
+    <w:uiPriority w:val="99"/>
+    <w:qFormat/>
+    <w:rsid w:val="009F61F9"/>
+    <w:pPr>
+      <w:keepNext/>
+      <w:keepLines/>
+      <w:numPr>
+        <w:ilvl w:val="5"/>
+        <w:numId w:val="1"/>
+      </w:numPr>
+      <w:spacing w:before="200" w:after="0"/>
+      <w:outlineLvl w:val="5"/>
+    </w:pPr>
+    <w:rPr>
+      <w:rFonts w:ascii="Cambria" w:eastAsia="Times New Roman" w:hAnsi="Cambria"/>
+      <w:i/>
+      <w:iCs/>
+      <w:color w:val="243F60"/>
+    </w:rPr>
+  </w:style>
+  <w:style w:type="paragraph" w:styleId="Heading7">
+    <w:name w:val="heading 7"/>
+    <w:basedOn w:val="Normal"/>
+    <w:next w:val="Normal"/>
+    <w:link w:val="TOCHeading"/>
+    <w:uiPriority w:val="99"/>
+    <w:qFormat/>
+    <w:rsid w:val="009F61F9"/>
+    <w:pPr>
+      <w:keepNext/>
+      <w:keepLines/>
+      <w:numPr>
+        <w:ilvl w:val="6"/>
+        <w:numId w:val="1"/>
+      </w:numPr>
+      <w:spacing w:before="200" w:after="0"/>
+      <w:outlineLvl w:val="6"/>
+    </w:pPr>
+    <w:rPr>
+      <w:rFonts w:ascii="Cambria" w:eastAsia="Times New Roman" w:hAnsi="Cambria"/>
+      <w:i/>
+      <w:iCs/>
+      <w:color w:val="404040"/>
+    </w:rPr>
+  </w:style>
+  <w:style w:type="paragraph" w:styleId="Heading8">
+    <w:name w:val="heading 8"/>
+    <w:basedOn w:val="Normal"/>
+    <w:next w:val="Normal"/>
+    <w:link w:val="BalloonText"/>
+    <w:uiPriority w:val="99"/>
+    <w:qFormat/>
+    <w:rsid w:val="009F61F9"/>
+    <w:pPr>
+      <w:keepNext/>
+      <w:keepLines/>
+      <w:numPr>
+        <w:ilvl w:val="7"/>
+        <w:numId w:val="1"/>
+      </w:numPr>
+      <w:spacing w:before="200" w:after="0"/>
+      <w:outlineLvl w:val="7"/>
+    </w:pPr>
+    <w:rPr>
+      <w:rFonts w:ascii="Cambria" w:eastAsia="Times New Roman" w:hAnsi="Cambria"/>
+      <w:color w:val="404040"/>
+      <w:sz w:val="20"/>
+      <w:szCs w:val="20"/>
+    </w:rPr>
+  </w:style>
+  <w:style w:type="paragraph" w:styleId="Heading9">
+    <w:name w:val="heading 9"/>
+    <w:basedOn w:val="Normal"/>
+    <w:next w:val="Normal"/>
+    <w:link w:val="BalloonTextChar"/>
+    <w:uiPriority w:val="99"/>
+    <w:qFormat/>
+    <w:rsid w:val="009F61F9"/>
+    <w:pPr>
+      <w:keepNext/>
+      <w:keepLines/>
+      <w:numPr>
+        <w:ilvl w:val="8"/>
+        <w:numId w:val="1"/>
+      </w:numPr>
+      <w:spacing w:before="200" w:after="0"/>
+      <w:outlineLvl w:val="8"/>
+    </w:pPr>
+    <w:rPr>
+      <w:rFonts w:ascii="Cambria" w:eastAsia="Times New Roman" w:hAnsi="Cambria"/>
+      <w:i/>
+      <w:iCs/>
+      <w:color w:val="404040"/>
+      <w:sz w:val="20"/>
+      <w:szCs w:val="20"/>
+    </w:rPr>
+  </w:style>
+  <w:style w:type="character" w:default="1" w:styleId="DefaultParagraphFont">
+    <w:name w:val="Default Paragraph Font"/>
+    <w:uiPriority w:val="1"/>
+    <w:semiHidden/>
+    <w:unhideWhenUsed/>
+  </w:style>
+  <w:style w:type="table" w:default="1" w:styleId="TableNormal">
+    <w:name w:val="Normal Table"/>
+    <w:uiPriority w:val="99"/>
+    <w:semiHidden/>
+    <w:unhideWhenUsed/>
+    <w:tblPr>
+      <w:tblInd w:w="0" w:type="dxa"/>
+      <w:tblCellMar>
+        <w:top w:w="0" w:type="dxa"/>
+        <w:left w:w="108" w:type="dxa"/>
+        <w:bottom w:w="0" w:type="dxa"/>
+        <w:right w:w="108" w:type="dxa"/>
+      </w:tblCellMar>
+    </w:tblPr>
+  </w:style>
+  <w:style w:type="numbering" w:default="1" w:styleId="NoList">
+    <w:name w:val="No List"/>
+    <w:uiPriority w:val="99"/>
+    <w:semiHidden/>
+    <w:unhideWhenUsed/>
+  </w:style>
+  <w:style w:type="paragraph" w:styleId="Heading1Char">
+    <w:name w:val="Subtitle"/>
+    <w:basedOn w:val="Normal"/>
+    <w:next w:val="Normal"/>
+    <w:link w:val="Heading2Char"/>
+    <w:uiPriority w:val="99"/>
+    <w:qFormat/>
+    <w:rsid w:val="002F0BA1"/>
+    <w:pPr>
+      <w:numPr>
+        <w:ilvl w:val="1"/>
+      </w:numPr>
+    </w:pPr>
+    <w:rPr>
+      <w:rFonts w:ascii="Cambria" w:eastAsia="Times New Roman" w:hAnsi="Cambria"/>
+      <w:i/>
+      <w:iCs/>
+      <w:color w:val="4F81BD"/>
+      <w:spacing w:val="15"/>
+      <w:sz w:val="24"/>
+      <w:szCs w:val="24"/>
+    </w:rPr>
+  </w:style>
+  <w:style w:type="character" w:customStyle="1" w:styleId="Heading2Char">
+    <w:name w:val="Subtitle Char"/>
+    <w:basedOn w:val="DefaultParagraphFont"/>
+    <w:link w:val="Heading1Char"/>
+    <w:uiPriority w:val="99"/>
+    <w:rsid w:val="002F0BA1"/>
+    <w:rPr>
+      <w:rFonts w:ascii="Cambria" w:eastAsia="Times New Roman" w:hAnsi="Cambria" w:cs="Times New Roman"/>
+      <w:i/>
+      <w:iCs/>
+      <w:color w:val="4F81BD"/>
+      <w:spacing w:val="15"/>
+      <w:sz w:val="24"/>
+      <w:szCs w:val="24"/>
+    </w:rPr>
+  </w:style>
+  <w:style w:type="paragraph" w:customStyle="1" w:styleId="Heading3Char">
+    <w:name w:val="Default"/>
+    <w:uiPriority w:val="99"/>
+    <w:rsid w:val="002F0BA1"/>
+    <w:pPr>
+      <w:tabs>
+        <w:tab w:val="left" w:pos="2869"/>
+      </w:tabs>
+      <w:suppressAutoHyphens/>
+      <w:spacing w:after="160" w:line="288" w:lineRule="atLeast"/>
+      <w:ind w:left="2160"/>
+    </w:pPr>
+    <w:rPr>
+      <w:rFonts w:ascii="Calibri" w:eastAsia="SimSun" w:hAnsi="Calibri" w:cs="Times New Roman"/>
+      <w:color w:val="5A5A5A"/>
+      <w:sz w:val="20"/>
+      <w:szCs w:val="20"/>
+    </w:rPr>
+  </w:style>
+  <w:style w:type="character" w:customStyle="1" w:styleId="Heading4Char">
+    <w:name w:val="Heading 1 Char"/>
+    <w:basedOn w:val="DefaultParagraphFont"/>
+    <w:link w:val="Heading1"/>
+    <w:uiPriority w:val="99"/>
+    <w:rsid w:val="009F61F9"/>
+    <w:rPr>
+      <w:rFonts w:asciiTheme="majorHAnsi" w:eastAsiaTheme="majorEastAsia" w:hAnsiTheme="majorHAnsi" w:cstheme="majorBidi"/>
+      <w:b/>
+      <w:bCs/>
+      <w:color w:val="365F91" w:themeColor="accent1" w:themeShade="BF"/>
+      <w:sz w:val="28"/>
+      <w:szCs w:val="28"/>
+    </w:rPr>
+  </w:style>
+  <w:style w:type="paragraph" w:styleId="Heading5Char">
+    <w:name w:val="TOC Heading"/>
+    <w:basedOn w:val="Heading1"/>
+    <w:next w:val="Normal"/>
+    <w:uiPriority w:val="39"/>
+    <w:semiHidden/>
+    <w:unhideWhenUsed/>
+    <w:qFormat/>
+    <w:rsid w:val="009F61F9"/>
+    <w:pPr>
+      <w:outlineLvl w:val="9"/>
+    </w:pPr>
+    <w:rPr>
+      <w:lang w:eastAsia="ja-JP"/>
+    </w:rPr>
+  </w:style>
+  <w:style w:type="paragraph" w:styleId="Heading6Char">
+    <w:name w:val="Balloon Text"/>
+    <w:basedOn w:val="Normal"/>
+    <w:link w:val="Heading7Char"/>
+    <w:uiPriority w:val="99"/>
+    <w:semiHidden/>
+    <w:unhideWhenUsed/>
+    <w:rsid w:val="009F61F9"/>
+    <w:pPr>
+      <w:spacing w:after="0" w:line="240" w:lineRule="auto"/>
+    </w:pPr>
+    <w:rPr>
+      <w:rFonts w:ascii="Tahoma" w:hAnsi="Tahoma" w:cs="Tahoma"/>
+      <w:sz w:val="16"/>
+      <w:szCs w:val="16"/>
+    </w:rPr>
+  </w:style>
+  <w:style w:type="character" w:customStyle="1" w:styleId="Heading7Char">
+    <w:name w:val="Balloon Text Char"/>
+    <w:basedOn w:val="DefaultParagraphFont"/>
+    <w:link w:val="Heading6Char"/>
+    <w:uiPriority w:val="99"/>
+    <w:semiHidden/>
+    <w:rsid w:val="009F61F9"/>
+    <w:rPr>
+      <w:rFonts w:ascii="Tahoma" w:eastAsia="SimSun" w:hAnsi="Tahoma" w:cs="Tahoma"/>
+      <w:sz w:val="16"/>
+      <w:szCs w:val="16"/>
+    </w:rPr>
+  </w:style>
+  <w:style w:type="character" w:customStyle="1" w:styleId="Heading8Char">
+    <w:name w:val="Heading 2 Char"/>
+    <w:basedOn w:val="DefaultParagraphFont"/>
+    <w:link w:val="Heading2"/>
+    <w:uiPriority w:val="99"/>
+    <w:rsid w:val="009F61F9"/>
+    <w:rPr>
+      <w:rFonts w:ascii="Cambria" w:eastAsia="Times New Roman" w:hAnsi="Cambria" w:cs="Times New Roman"/>
+      <w:color w:val="4F81BD"/>
+      <w:sz w:val="26"/>
+      <w:szCs w:val="26"/>
+      <w:lang w:eastAsia="zh-CN"/>
+    </w:rPr>
+  </w:style>
+  <w:style w:type="character" w:customStyle="1" w:styleId="Heading9Char">
+    <w:name w:val="Heading 3 Char"/>
+    <w:basedOn w:val="DefaultParagraphFont"/>
+    <w:link w:val="Heading3"/>
+    <w:uiPriority w:val="99"/>
+    <w:rsid w:val="009F61F9"/>
+    <w:rPr>
+      <w:rFonts w:ascii="Cambria" w:eastAsia="Times New Roman" w:hAnsi="Cambria" w:cs="Times New Roman"/>
+      <w:b/>
+      <w:bCs/>
+      <w:color w:val="4F81BD"/>
+    </w:rPr>
+  </w:style>
+  <w:style w:type="character" w:customStyle="1" w:styleId="Subtitle">
+    <w:name w:val="Heading 4 Char"/>
+    <w:basedOn w:val="DefaultParagraphFont"/>
+    <w:link w:val="Heading4"/>
+    <w:uiPriority w:val="99"/>
+    <w:rsid w:val="009F61F9"/>
+    <w:rPr>
+      <w:rFonts w:ascii="Cambria" w:eastAsia="Times New Roman" w:hAnsi="Cambria" w:cs="Times New Roman"/>
+      <w:b/>
+      <w:bCs/>
+      <w:i/>
+      <w:iCs/>
+      <w:color w:val="4F81BD"/>
+    </w:rPr>
+  </w:style>
+  <w:style w:type="character" w:customStyle="1" w:styleId="SubtitleChar">
+    <w:name w:val="Heading 5 Char"/>
+    <w:basedOn w:val="DefaultParagraphFont"/>
+    <w:link w:val="Heading5"/>
+    <w:uiPriority w:val="99"/>
+    <w:rsid w:val="009F61F9"/>
+    <w:rPr>
+      <w:rFonts w:ascii="Cambria" w:eastAsia="Times New Roman" w:hAnsi="Cambria" w:cs="Times New Roman"/>
+      <w:color w:val="243F60"/>
+    </w:rPr>
+  </w:style>
+  <w:style w:type="character" w:customStyle="1" w:styleId="Default">
+    <w:name w:val="Heading 6 Char"/>
+    <w:basedOn w:val="DefaultParagraphFont"/>
+    <w:link w:val="Heading6"/>
+    <w:uiPriority w:val="99"/>
+    <w:rsid w:val="009F61F9"/>
+    <w:rPr>
+      <w:rFonts w:ascii="Cambria" w:eastAsia="Times New Roman" w:hAnsi="Cambria" w:cs="Times New Roman"/>
+      <w:i/>
+      <w:iCs/>
+      <w:color w:val="243F60"/>
+    </w:rPr>
+  </w:style>
+  <w:style w:type="character" w:customStyle="1" w:styleId="TOCHeading">
+    <w:name w:val="Heading 7 Char"/>
+    <w:basedOn w:val="DefaultParagraphFont"/>
+    <w:link w:val="Heading7"/>
+    <w:uiPriority w:val="99"/>
+    <w:rsid w:val="009F61F9"/>
+    <w:rPr>
+      <w:rFonts w:ascii="Cambria" w:eastAsia="Times New Roman" w:hAnsi="Cambria" w:cs="Times New Roman"/>
+      <w:i/>
+      <w:iCs/>
+      <w:color w:val="404040"/>
+    </w:rPr>
+  </w:style>
+  <w:style w:type="character" w:customStyle="1" w:styleId="BalloonText">
+    <w:name w:val="Heading 8 Char"/>
+    <w:basedOn w:val="DefaultParagraphFont"/>
+    <w:link w:val="Heading8"/>
+    <w:uiPriority w:val="99"/>
+    <w:rsid w:val="009F61F9"/>
+    <w:rPr>
+      <w:rFonts w:ascii="Cambria" w:eastAsia="Times New Roman" w:hAnsi="Cambria" w:cs="Times New Roman"/>
+      <w:color w:val="404040"/>
+      <w:sz w:val="20"/>
+      <w:szCs w:val="20"/>
+    </w:rPr>
+  </w:style>
+  <w:style w:type="character" w:customStyle="1" w:styleId="BalloonTextChar">
     <w:name w:val="Heading 9 Char"/>
     <w:basedOn w:val="DefaultParagraphFont"/>
     <w:link w:val="Heading9"/>
@@ -7717,7 +7707,7 @@
 </file>
 
 <file path=customXml/itemProps1.xml><?xml version="1.0" encoding="utf-8"?>
-<ds:datastoreItem xmlns:ds="http://schemas.openxmlformats.org/officeDocument/2006/customXml" ds:itemID="{64466616-C94F-4D4E-87FE-3C69F458DCBA}">
+<ds:datastoreItem xmlns:ds="http://schemas.openxmlformats.org/officeDocument/2006/customXml" ds:itemID="{3A464886-D3EF-437C-B666-A65A42C31C5B}">
   <ds:schemaRefs>
     <ds:schemaRef ds:uri="http://schemas.openxmlformats.org/officeDocument/2006/bibliography"/>
   </ds:schemaRefs>

</xml_diff>

<commit_message>
Added images and code to report
</commit_message>
<xml_diff>
--- a/docs/worddoc/GRP_Report.docx
+++ b/docs/worddoc/GRP_Report.docx
@@ -1,6 +1,6 @@
 
 <file path=word/document.xml><?xml version="1.0" encoding="utf-8"?>
-<w:document xmlns:wpc="http://schemas.microsoft.com/office/word/2010/wordprocessingCanvas" xmlns:mc="http://schemas.openxmlformats.org/markup-compatibility/2006" xmlns:o="urn:schemas-microsoft-com:office:office" xmlns:r="http://schemas.openxmlformats.org/officeDocument/2006/relationships" xmlns:m="http://schemas.openxmlformats.org/officeDocument/2006/math" xmlns:v="urn:schemas-microsoft-com:vml" xmlns:wp14="http://schemas.microsoft.com/office/word/2010/wordprocessingDrawing" xmlns:wp="http://schemas.openxmlformats.org/drawingml/2006/wordprocessingDrawing" xmlns:w10="urn:schemas-microsoft-com:office:word" xmlns:w="http://schemas.openxmlformats.org/wordprocessingml/2006/main" xmlns:w14="http://schemas.microsoft.com/office/word/2010/wordml" xmlns:wpg="http://schemas.microsoft.com/office/word/2010/wordprocessingGroup" xmlns:wpi="http://schemas.microsoft.com/office/word/2010/wordprocessingInk" xmlns:wne="http://schemas.microsoft.com/office/word/2006/wordml" xmlns:wps="http://schemas.microsoft.com/office/word/2010/wordprocessingShape" mc:Ignorable="w14 wp14">
+<w:document xmlns:ve="http://schemas.openxmlformats.org/markup-compatibility/2006" xmlns:o="urn:schemas-microsoft-com:office:office" xmlns:r="http://schemas.openxmlformats.org/officeDocument/2006/relationships" xmlns:m="http://schemas.openxmlformats.org/officeDocument/2006/math" xmlns:v="urn:schemas-microsoft-com:vml" xmlns:wp="http://schemas.openxmlformats.org/drawingml/2006/wordprocessingDrawing" xmlns:w10="urn:schemas-microsoft-com:office:word" xmlns:w="http://schemas.openxmlformats.org/wordprocessingml/2006/main" xmlns:wne="http://schemas.microsoft.com/office/word/2006/wordml">
   <w:body>
     <w:p>
       <w:pPr>
@@ -192,7 +192,7 @@
           <w:left w:w="10" w:type="dxa"/>
           <w:right w:w="10" w:type="dxa"/>
         </w:tblCellMar>
-        <w:tblLook w:val="0000" w:firstRow="0" w:lastRow="0" w:firstColumn="0" w:lastColumn="0" w:noHBand="0" w:noVBand="0"/>
+        <w:tblLook w:val="0000"/>
       </w:tblPr>
       <w:tblGrid>
         <w:gridCol w:w="2163"/>
@@ -880,7 +880,7 @@
           <w:left w:w="10" w:type="dxa"/>
           <w:right w:w="10" w:type="dxa"/>
         </w:tblCellMar>
-        <w:tblLook w:val="0000" w:firstRow="0" w:lastRow="0" w:firstColumn="0" w:lastColumn="0" w:noHBand="0" w:noVBand="0"/>
+        <w:tblLook w:val="0000"/>
       </w:tblPr>
       <w:tblGrid>
         <w:gridCol w:w="1470"/>
@@ -2992,7 +2992,7 @@
           <w:noProof/>
         </w:rPr>
       </w:pPr>
-      <w:hyperlink r:id="rId7" w:anchor="_Toc352509831" w:history="1">
+      <w:hyperlink r:id="rId6" w:anchor="_Toc352509831" w:history="1">
         <w:r>
           <w:rPr>
             <w:rStyle w:val="Hyperlink"/>
@@ -3820,10 +3820,10 @@
             <v:path o:extrusionok="f" gradientshapeok="t" o:connecttype="rect"/>
             <o:lock v:ext="edit" aspectratio="t"/>
           </v:shapetype>
-          <v:shape id="_x0000_i1025" type="#_x0000_t75" style="width:292.7pt;height:173.9pt" o:ole="">
-            <v:imagedata r:id="rId8" o:title=""/>
+          <v:shape id="_x0000_i1025" type="#_x0000_t75" style="width:291.8pt;height:174.3pt" o:ole="">
+            <v:imagedata r:id="rId7" o:title=""/>
           </v:shape>
-          <o:OLEObject Type="Embed" ProgID="Visio.Drawing.11" ShapeID="_x0000_i1025" DrawAspect="Content" ObjectID="_1426752212" r:id="rId9"/>
+          <o:OLEObject Type="Embed" ProgID="Visio.Drawing.11" ShapeID="_x0000_i1025" DrawAspect="Content" ObjectID="_1426755551" r:id="rId8"/>
         </w:object>
       </w:r>
     </w:p>
@@ -4544,47 +4544,14 @@
       <w:r>
         <w:t xml:space="preserve">The process of reversing the EasyPort protocol was a challenge. The extensive details on how the protocol was partially reversed are included in the appendix section </w:t>
       </w:r>
-      <w:r>
-        <w:rPr>
-          <w:rStyle w:val="IntenseEmphasis"/>
-        </w:rPr>
-        <w:fldChar w:fldCharType="begin"/>
-      </w:r>
-      <w:r>
-        <w:rPr>
-          <w:rStyle w:val="IntenseEmphasis"/>
-        </w:rPr>
-        <w:instrText xml:space="preserve"> REF _Ref352499717 \h </w:instrText>
-      </w:r>
-      <w:r>
-        <w:rPr>
-          <w:rStyle w:val="IntenseEmphasis"/>
-        </w:rPr>
-        <w:instrText xml:space="preserve"> \* MERGEFORMAT </w:instrText>
-      </w:r>
-      <w:r>
-        <w:rPr>
-          <w:rStyle w:val="IntenseEmphasis"/>
-        </w:rPr>
-      </w:r>
-      <w:r>
-        <w:rPr>
-          <w:rStyle w:val="IntenseEmphasis"/>
-        </w:rPr>
-        <w:fldChar w:fldCharType="separate"/>
-      </w:r>
-      <w:r>
-        <w:rPr>
-          <w:rStyle w:val="IntenseEmphasis"/>
-        </w:rPr>
-        <w:t>Reversing EasyVeep</w:t>
-      </w:r>
-      <w:r>
-        <w:rPr>
-          <w:rStyle w:val="IntenseEmphasis"/>
-        </w:rPr>
-        <w:fldChar w:fldCharType="end"/>
-      </w:r>
+      <w:fldSimple w:instr=" REF _Ref352499717 \h  \* MERGEFORMAT ">
+        <w:r>
+          <w:rPr>
+            <w:rStyle w:val="IntenseEmphasis"/>
+          </w:rPr>
+          <w:t>Reversing EasyVeep</w:t>
+        </w:r>
+      </w:fldSimple>
       <w:r>
         <w:t xml:space="preserve">. </w:t>
       </w:r>
@@ -4666,7 +4633,7 @@
         <w:tblStyle w:val="LightList-Accent1"/>
         <w:tblW w:w="0" w:type="auto"/>
         <w:jc w:val="center"/>
-        <w:tblLook w:val="04A0" w:firstRow="1" w:lastRow="0" w:firstColumn="1" w:lastColumn="0" w:noHBand="0" w:noVBand="1"/>
+        <w:tblLook w:val="04A0"/>
       </w:tblPr>
       <w:tblGrid>
         <w:gridCol w:w="4521"/>
@@ -4674,12 +4641,12 @@
       </w:tblGrid>
       <w:tr>
         <w:trPr>
-          <w:cnfStyle w:val="100000000000" w:firstRow="1" w:lastRow="0" w:firstColumn="0" w:lastColumn="0" w:oddVBand="0" w:evenVBand="0" w:oddHBand="0" w:evenHBand="0" w:firstRowFirstColumn="0" w:firstRowLastColumn="0" w:lastRowFirstColumn="0" w:lastRowLastColumn="0"/>
+          <w:cnfStyle w:val="100000000000"/>
           <w:jc w:val="center"/>
         </w:trPr>
         <w:tc>
           <w:tcPr>
-            <w:cnfStyle w:val="001000000000" w:firstRow="0" w:lastRow="0" w:firstColumn="1" w:lastColumn="0" w:oddVBand="0" w:evenVBand="0" w:oddHBand="0" w:evenHBand="0" w:firstRowFirstColumn="0" w:firstRowLastColumn="0" w:lastRowFirstColumn="0" w:lastRowLastColumn="0"/>
+            <w:cnfStyle w:val="001000000000"/>
             <w:tcW w:w="4521" w:type="dxa"/>
           </w:tcPr>
           <w:p>
@@ -4694,7 +4661,7 @@
           </w:tcPr>
           <w:p>
             <w:pPr>
-              <w:cnfStyle w:val="100000000000" w:firstRow="1" w:lastRow="0" w:firstColumn="0" w:lastColumn="0" w:oddVBand="0" w:evenVBand="0" w:oddHBand="0" w:evenHBand="0" w:firstRowFirstColumn="0" w:firstRowLastColumn="0" w:lastRowFirstColumn="0" w:lastRowLastColumn="0"/>
+              <w:cnfStyle w:val="100000000000"/>
             </w:pPr>
             <w:r>
               <w:t>Description</w:t>
@@ -4704,12 +4671,12 @@
       </w:tr>
       <w:tr>
         <w:trPr>
-          <w:cnfStyle w:val="000000100000" w:firstRow="0" w:lastRow="0" w:firstColumn="0" w:lastColumn="0" w:oddVBand="0" w:evenVBand="0" w:oddHBand="1" w:evenHBand="0" w:firstRowFirstColumn="0" w:firstRowLastColumn="0" w:lastRowFirstColumn="0" w:lastRowLastColumn="0"/>
+          <w:cnfStyle w:val="000000100000"/>
           <w:jc w:val="center"/>
         </w:trPr>
         <w:tc>
           <w:tcPr>
-            <w:cnfStyle w:val="001000000000" w:firstRow="0" w:lastRow="0" w:firstColumn="1" w:lastColumn="0" w:oddVBand="0" w:evenVBand="0" w:oddHBand="0" w:evenHBand="0" w:firstRowFirstColumn="0" w:firstRowLastColumn="0" w:lastRowFirstColumn="0" w:lastRowLastColumn="0"/>
+            <w:cnfStyle w:val="001000000000"/>
             <w:tcW w:w="4521" w:type="dxa"/>
           </w:tcPr>
           <w:p>
@@ -4724,7 +4691,7 @@
           </w:tcPr>
           <w:p>
             <w:pPr>
-              <w:cnfStyle w:val="000000100000" w:firstRow="0" w:lastRow="0" w:firstColumn="0" w:lastColumn="0" w:oddVBand="0" w:evenVBand="0" w:oddHBand="1" w:evenHBand="0" w:firstRowFirstColumn="0" w:firstRowLastColumn="0" w:lastRowFirstColumn="0" w:lastRowLastColumn="0"/>
+              <w:cnfStyle w:val="000000100000"/>
             </w:pPr>
             <w:r>
               <w:t xml:space="preserve">Request made by PC to initialize connected </w:t>
@@ -4746,7 +4713,7 @@
         </w:trPr>
         <w:tc>
           <w:tcPr>
-            <w:cnfStyle w:val="001000000000" w:firstRow="0" w:lastRow="0" w:firstColumn="1" w:lastColumn="0" w:oddVBand="0" w:evenVBand="0" w:oddHBand="0" w:evenHBand="0" w:firstRowFirstColumn="0" w:firstRowLastColumn="0" w:lastRowFirstColumn="0" w:lastRowLastColumn="0"/>
+            <w:cnfStyle w:val="001000000000"/>
             <w:tcW w:w="4521" w:type="dxa"/>
           </w:tcPr>
           <w:p>
@@ -4761,7 +4728,7 @@
           </w:tcPr>
           <w:p>
             <w:pPr>
-              <w:cnfStyle w:val="000000000000" w:firstRow="0" w:lastRow="0" w:firstColumn="0" w:lastColumn="0" w:oddVBand="0" w:evenVBand="0" w:oddHBand="0" w:evenHBand="0" w:firstRowFirstColumn="0" w:firstRowLastColumn="0" w:lastRowFirstColumn="0" w:lastRowLastColumn="0"/>
+              <w:cnfStyle w:val="000000000000"/>
             </w:pPr>
             <w:r>
               <w:t>EasyPort response to setup0 command requesting a module number 1-4.</w:t>
@@ -4771,12 +4738,12 @@
       </w:tr>
       <w:tr>
         <w:trPr>
-          <w:cnfStyle w:val="000000100000" w:firstRow="0" w:lastRow="0" w:firstColumn="0" w:lastColumn="0" w:oddVBand="0" w:evenVBand="0" w:oddHBand="1" w:evenHBand="0" w:firstRowFirstColumn="0" w:firstRowLastColumn="0" w:lastRowFirstColumn="0" w:lastRowLastColumn="0"/>
+          <w:cnfStyle w:val="000000100000"/>
           <w:jc w:val="center"/>
         </w:trPr>
         <w:tc>
           <w:tcPr>
-            <w:cnfStyle w:val="001000000000" w:firstRow="0" w:lastRow="0" w:firstColumn="1" w:lastColumn="0" w:oddVBand="0" w:evenVBand="0" w:oddHBand="0" w:evenHBand="0" w:firstRowFirstColumn="0" w:firstRowLastColumn="0" w:lastRowFirstColumn="0" w:lastRowLastColumn="0"/>
+            <w:cnfStyle w:val="001000000000"/>
             <w:tcW w:w="4521" w:type="dxa"/>
           </w:tcPr>
           <w:p>
@@ -4791,7 +4758,7 @@
           </w:tcPr>
           <w:p>
             <w:pPr>
-              <w:cnfStyle w:val="000000100000" w:firstRow="0" w:lastRow="0" w:firstColumn="0" w:lastColumn="0" w:oddVBand="0" w:evenVBand="0" w:oddHBand="1" w:evenHBand="0" w:firstRowFirstColumn="0" w:firstRowLastColumn="0" w:lastRowFirstColumn="0" w:lastRowLastColumn="0"/>
+              <w:cnfStyle w:val="000000100000"/>
             </w:pPr>
             <w:r>
               <w:t>Request by PC to get EasyPort version</w:t>
@@ -4805,7 +4772,7 @@
         </w:trPr>
         <w:tc>
           <w:tcPr>
-            <w:cnfStyle w:val="001000000000" w:firstRow="0" w:lastRow="0" w:firstColumn="1" w:lastColumn="0" w:oddVBand="0" w:evenVBand="0" w:oddHBand="0" w:evenHBand="0" w:firstRowFirstColumn="0" w:firstRowLastColumn="0" w:lastRowFirstColumn="0" w:lastRowLastColumn="0"/>
+            <w:cnfStyle w:val="001000000000"/>
             <w:tcW w:w="4521" w:type="dxa"/>
           </w:tcPr>
           <w:p>
@@ -4820,7 +4787,7 @@
           </w:tcPr>
           <w:p>
             <w:pPr>
-              <w:cnfStyle w:val="000000000000" w:firstRow="0" w:lastRow="0" w:firstColumn="0" w:lastColumn="0" w:oddVBand="0" w:evenVBand="0" w:oddHBand="0" w:evenHBand="0" w:firstRowFirstColumn="0" w:firstRowLastColumn="0" w:lastRowFirstColumn="0" w:lastRowLastColumn="0"/>
+              <w:cnfStyle w:val="000000000000"/>
             </w:pPr>
             <w:r>
               <w:t>Response to version request containing the version number of the EasyPort. Must exceed (1.20).</w:t>
@@ -4830,12 +4797,12 @@
       </w:tr>
       <w:tr>
         <w:trPr>
-          <w:cnfStyle w:val="000000100000" w:firstRow="0" w:lastRow="0" w:firstColumn="0" w:lastColumn="0" w:oddVBand="0" w:evenVBand="0" w:oddHBand="1" w:evenHBand="0" w:firstRowFirstColumn="0" w:firstRowLastColumn="0" w:lastRowFirstColumn="0" w:lastRowLastColumn="0"/>
+          <w:cnfStyle w:val="000000100000"/>
           <w:jc w:val="center"/>
         </w:trPr>
         <w:tc>
           <w:tcPr>
-            <w:cnfStyle w:val="001000000000" w:firstRow="0" w:lastRow="0" w:firstColumn="1" w:lastColumn="0" w:oddVBand="0" w:evenVBand="0" w:oddHBand="0" w:evenHBand="0" w:firstRowFirstColumn="0" w:firstRowLastColumn="0" w:lastRowFirstColumn="0" w:lastRowLastColumn="0"/>
+            <w:cnfStyle w:val="001000000000"/>
             <w:tcW w:w="4521" w:type="dxa"/>
           </w:tcPr>
           <w:p>
@@ -4850,7 +4817,7 @@
           </w:tcPr>
           <w:p>
             <w:pPr>
-              <w:cnfStyle w:val="000000100000" w:firstRow="0" w:lastRow="0" w:firstColumn="0" w:lastColumn="0" w:oddVBand="0" w:evenVBand="0" w:oddHBand="1" w:evenHBand="0" w:firstRowFirstColumn="0" w:firstRowLastColumn="0" w:lastRowFirstColumn="0" w:lastRowLastColumn="0"/>
+              <w:cnfStyle w:val="000000100000"/>
             </w:pPr>
             <w:r>
               <w:t xml:space="preserve">Modify the 16 bit output value of EasyPort module [1-4], channel </w:t>
@@ -4881,7 +4848,7 @@
         </w:trPr>
         <w:tc>
           <w:tcPr>
-            <w:cnfStyle w:val="001000000000" w:firstRow="0" w:lastRow="0" w:firstColumn="1" w:lastColumn="0" w:oddVBand="0" w:evenVBand="0" w:oddHBand="0" w:evenHBand="0" w:firstRowFirstColumn="0" w:firstRowLastColumn="0" w:lastRowFirstColumn="0" w:lastRowLastColumn="0"/>
+            <w:cnfStyle w:val="001000000000"/>
             <w:tcW w:w="4521" w:type="dxa"/>
           </w:tcPr>
           <w:p>
@@ -4896,7 +4863,7 @@
           </w:tcPr>
           <w:p>
             <w:pPr>
-              <w:cnfStyle w:val="000000000000" w:firstRow="0" w:lastRow="0" w:firstColumn="0" w:lastColumn="0" w:oddVBand="0" w:evenVBand="0" w:oddHBand="0" w:evenHBand="0" w:firstRowFirstColumn="0" w:firstRowLastColumn="0" w:lastRowFirstColumn="0" w:lastRowLastColumn="0"/>
+              <w:cnfStyle w:val="000000000000"/>
             </w:pPr>
             <w:r>
               <w:t>Request the current input values from module [1-4], channel log</w:t>
@@ -4915,12 +4882,12 @@
       </w:tr>
       <w:tr>
         <w:trPr>
-          <w:cnfStyle w:val="000000100000" w:firstRow="0" w:lastRow="0" w:firstColumn="0" w:lastColumn="0" w:oddVBand="0" w:evenVBand="0" w:oddHBand="1" w:evenHBand="0" w:firstRowFirstColumn="0" w:firstRowLastColumn="0" w:lastRowFirstColumn="0" w:lastRowLastColumn="0"/>
+          <w:cnfStyle w:val="000000100000"/>
           <w:jc w:val="center"/>
         </w:trPr>
         <w:tc>
           <w:tcPr>
-            <w:cnfStyle w:val="001000000000" w:firstRow="0" w:lastRow="0" w:firstColumn="1" w:lastColumn="0" w:oddVBand="0" w:evenVBand="0" w:oddHBand="0" w:evenHBand="0" w:firstRowFirstColumn="0" w:firstRowLastColumn="0" w:lastRowFirstColumn="0" w:lastRowLastColumn="0"/>
+            <w:cnfStyle w:val="001000000000"/>
             <w:tcW w:w="4521" w:type="dxa"/>
           </w:tcPr>
           <w:p>
@@ -4935,10 +4902,77 @@
           </w:tcPr>
           <w:p>
             <w:pPr>
-              <w:cnfStyle w:val="000000100000" w:firstRow="0" w:lastRow="0" w:firstColumn="0" w:lastColumn="0" w:oddVBand="0" w:evenVBand="0" w:oddHBand="1" w:evenHBand="0" w:firstRowFirstColumn="0" w:firstRowLastColumn="0" w:lastRowFirstColumn="0" w:lastRowLastColumn="0"/>
+              <w:cnfStyle w:val="000000100000"/>
             </w:pPr>
             <w:r>
-              <w:t>Response to input value request. The current value of the inputs is represented by a four digit hex number. MAW command is sent in response.</w:t>
+              <w:t xml:space="preserve">Response to input value request. The current value of the inputs is represented by a four digit hex number. </w:t>
+            </w:r>
+            <w:r>
+              <w:t>D</w:t>
+            </w:r>
+            <w:r>
+              <w:t>AW command is sent in response</w:t>
+            </w:r>
+            <w:r>
+              <w:t xml:space="preserve"> requesting the current out values the EasyPort has. A response to DAW is not required.</w:t>
+            </w:r>
+          </w:p>
+        </w:tc>
+      </w:tr>
+      <w:tr>
+        <w:trPr>
+          <w:jc w:val="center"/>
+        </w:trPr>
+        <w:tc>
+          <w:tcPr>
+            <w:cnfStyle w:val="001000000000"/>
+            <w:tcW w:w="4521" w:type="dxa"/>
+          </w:tcPr>
+          <w:p>
+            <w:r>
+              <w:t>DA</w:t>
+            </w:r>
+            <w:r>
+              <w:t>W[1-4].[0248]</w:t>
+            </w:r>
+          </w:p>
+        </w:tc>
+        <w:tc>
+          <w:tcPr>
+            <w:tcW w:w="4515" w:type="dxa"/>
+          </w:tcPr>
+          <w:p>
+            <w:pPr>
+              <w:cnfStyle w:val="000000000000"/>
+            </w:pPr>
+            <w:r>
+              <w:t xml:space="preserve">Request the current </w:t>
+            </w:r>
+            <w:r>
+              <w:t>output</w:t>
+            </w:r>
+            <w:r>
+              <w:t xml:space="preserve"> values from module [1-4], channel </w:t>
+            </w:r>
+            <w:proofErr w:type="gramStart"/>
+            <w:r>
+              <w:t>log</w:t>
+            </w:r>
+            <w:r>
+              <w:rPr>
+                <w:vertAlign w:val="subscript"/>
+              </w:rPr>
+              <w:t>2</w:t>
+            </w:r>
+            <w:r>
+              <w:t>(</w:t>
+            </w:r>
+            <w:proofErr w:type="gramEnd"/>
+            <w:r>
+              <w:t xml:space="preserve">[0248]) </w:t>
+            </w:r>
+            <w:r>
+              <w:t>. A response is not required in this application.</w:t>
             </w:r>
           </w:p>
         </w:tc>
@@ -4960,7 +4994,7 @@
             <v:stroke joinstyle="miter"/>
             <v:path gradientshapeok="t" o:connecttype="rect"/>
           </v:shapetype>
-          <v:shape id="_x0000_s1143" type="#_x0000_t202" style="position:absolute;margin-left:0;margin-top:407.25pt;width:468pt;height:.05pt;z-index:251658240;mso-position-horizontal-relative:text;mso-position-vertical-relative:text" stroked="f">
+          <v:shape id="_x0000_s1143" type="#_x0000_t202" style="position:absolute;margin-left:0;margin-top:407.25pt;width:468pt;height:.05pt;z-index:251658240" stroked="f">
             <v:textbox style="mso-fit-shape-to-text:t" inset="0,0,0,0">
               <w:txbxContent>
                 <w:p>
@@ -4985,7 +5019,7 @@
                     <w:rPr>
                       <w:noProof/>
                     </w:rPr>
-                    <w:t>1</w:t>
+                    <w:t>2</w:t>
                   </w:r>
                   <w:r>
                     <w:fldChar w:fldCharType="end"/>
@@ -5245,7 +5279,10 @@
                 <w:txbxContent>
                   <w:p>
                     <w:r>
-                      <w:t>MAW1.0=0400</w:t>
+                      <w:t>D</w:t>
+                    </w:r>
+                    <w:r>
+                      <w:t>AW1.0</w:t>
                     </w:r>
                   </w:p>
                 </w:txbxContent>
@@ -5256,7 +5293,7 @@
       </w:r>
       <w:r>
         <w:pict>
-          <v:shape id="_x0000_i1026" type="#_x0000_t75" style="width:468.45pt;height:403pt">
+          <v:shape id="_x0000_i1026" type="#_x0000_t75" style="width:468pt;height:403.6pt">
             <v:imagedata croptop="-65520f" cropbottom="65520f"/>
           </v:shape>
         </w:pict>
@@ -5311,12 +5348,12 @@
         <w:rPr>
           <w:rStyle w:val="IntenseEmphasis"/>
         </w:rPr>
+        <w:instrText xml:space="preserve"> \* MERGEFORMAT </w:instrText>
       </w:r>
       <w:r>
         <w:rPr>
           <w:rStyle w:val="IntenseEmphasis"/>
         </w:rPr>
-        <w:instrText xml:space="preserve"> \* MERGEFORMAT </w:instrText>
       </w:r>
       <w:r>
         <w:rPr>
@@ -5324,16 +5361,24 @@
         </w:rPr>
         <w:fldChar w:fldCharType="separate"/>
       </w:r>
+      <w:proofErr w:type="spellStart"/>
       <w:r>
         <w:rPr>
           <w:rStyle w:val="IntenseEmphasis"/>
         </w:rPr>
-        <w:t>Arduino Flow Control Failures</w:t>
-      </w:r>
+        <w:t>Arduino</w:t>
+      </w:r>
+      <w:proofErr w:type="spellEnd"/>
       <w:r>
         <w:rPr>
           <w:rStyle w:val="IntenseEmphasis"/>
         </w:rPr>
+        <w:t xml:space="preserve"> Flow Control Failures</w:t>
+      </w:r>
+      <w:r>
+        <w:rPr>
+          <w:rStyle w:val="IntenseEmphasis"/>
+        </w:rPr>
         <w:fldChar w:fldCharType="end"/>
       </w:r>
       <w:r>
@@ -5349,7 +5394,7 @@
         <w:rPr>
           <w:rStyle w:val="IntenseEmphasis"/>
         </w:rPr>
-        <w:instrText xml:space="preserve"> REF _Ref353009135 \h </w:instrText>
+        <w:instrText xml:space="preserve"> REF _Ref353009135 \h  \* MERGEFORMAT </w:instrText>
       </w:r>
       <w:r>
         <w:rPr>
@@ -5360,19 +5405,21 @@
         <w:rPr>
           <w:rStyle w:val="IntenseEmphasis"/>
         </w:rPr>
-        <w:instrText xml:space="preserve"> \* MERGEFORMAT </w:instrText>
-      </w:r>
+        <w:fldChar w:fldCharType="separate"/>
+      </w:r>
+      <w:proofErr w:type="spellStart"/>
       <w:r>
         <w:rPr>
           <w:rStyle w:val="IntenseEmphasis"/>
         </w:rPr>
-        <w:fldChar w:fldCharType="separate"/>
-      </w:r>
+        <w:t>Arduino</w:t>
+      </w:r>
+      <w:proofErr w:type="spellEnd"/>
       <w:r>
         <w:rPr>
           <w:rStyle w:val="IntenseEmphasis"/>
         </w:rPr>
-        <w:t>Arduino EasyPort Code</w:t>
+        <w:t xml:space="preserve"> EasyPort Code</w:t>
       </w:r>
       <w:r>
         <w:rPr>
@@ -5405,6 +5452,96 @@
         <w:lastRenderedPageBreak/>
         <w:t>provided a serial log window along with checkboxes to simulate changing inputs and a field to hold the current output value. Shortly after adding the protocol implementation to the form application end to end communication with EasyVeep was achieved.</w:t>
       </w:r>
+      <w:r>
+        <w:t xml:space="preserve"> Implementation details for the desktop EasyPort emulator are shown in the appendix section </w:t>
+      </w:r>
+      <w:fldSimple w:instr=" REF _Ref353013468 \h  \* MERGEFORMAT ">
+        <w:r>
+          <w:rPr>
+            <w:rStyle w:val="IntenseEmphasis"/>
+          </w:rPr>
+          <w:t>Desktop EasyPort Emulator</w:t>
+        </w:r>
+      </w:fldSimple>
+      <w:r>
+        <w:t>.</w:t>
+      </w:r>
+    </w:p>
+    <w:p>
+      <w:pPr>
+        <w:keepNext/>
+        <w:ind w:left="540"/>
+      </w:pPr>
+      <w:r>
+        <w:rPr>
+          <w:noProof/>
+        </w:rPr>
+        <w:drawing>
+          <wp:inline distT="0" distB="0" distL="0" distR="0">
+            <wp:extent cx="5943600" cy="3262166"/>
+            <wp:effectExtent l="19050" t="0" r="0" b="0"/>
+            <wp:docPr id="1" name="Picture 3"/>
+            <wp:cNvGraphicFramePr>
+              <a:graphicFrameLocks xmlns:a="http://schemas.openxmlformats.org/drawingml/2006/main" noChangeAspect="1"/>
+            </wp:cNvGraphicFramePr>
+            <a:graphic xmlns:a="http://schemas.openxmlformats.org/drawingml/2006/main">
+              <a:graphicData uri="http://schemas.openxmlformats.org/drawingml/2006/picture">
+                <pic:pic xmlns:pic="http://schemas.openxmlformats.org/drawingml/2006/picture">
+                  <pic:nvPicPr>
+                    <pic:cNvPr id="0" name="Picture 3"/>
+                    <pic:cNvPicPr>
+                      <a:picLocks noChangeAspect="1" noChangeArrowheads="1"/>
+                    </pic:cNvPicPr>
+                  </pic:nvPicPr>
+                  <pic:blipFill>
+                    <a:blip r:embed="rId9" cstate="print"/>
+                    <a:srcRect/>
+                    <a:stretch>
+                      <a:fillRect/>
+                    </a:stretch>
+                  </pic:blipFill>
+                  <pic:spPr bwMode="auto">
+                    <a:xfrm>
+                      <a:off x="0" y="0"/>
+                      <a:ext cx="5943600" cy="3262166"/>
+                    </a:xfrm>
+                    <a:prstGeom prst="rect">
+                      <a:avLst/>
+                    </a:prstGeom>
+                    <a:noFill/>
+                    <a:ln w="9525">
+                      <a:noFill/>
+                      <a:miter lim="800000"/>
+                      <a:headEnd/>
+                      <a:tailEnd/>
+                    </a:ln>
+                  </pic:spPr>
+                </pic:pic>
+              </a:graphicData>
+            </a:graphic>
+          </wp:inline>
+        </w:drawing>
+      </w:r>
+    </w:p>
+    <w:p>
+      <w:pPr>
+        <w:pStyle w:val="Caption"/>
+        <w:jc w:val="center"/>
+      </w:pPr>
+      <w:r>
+        <w:t xml:space="preserve">Figure </w:t>
+      </w:r>
+      <w:fldSimple w:instr=" SEQ Figure \* ARABIC ">
+        <w:r>
+          <w:rPr>
+            <w:noProof/>
+          </w:rPr>
+          <w:t>3</w:t>
+        </w:r>
+      </w:fldSimple>
+      <w:r>
+        <w:t xml:space="preserve"> : A screenshot of the desktop application implementing the EasyPort protocol.</w:t>
+      </w:r>
     </w:p>
     <w:p>
       <w:pPr>
@@ -5412,11 +5549,6 @@
       </w:pPr>
       <w:bookmarkStart w:id="18" w:name="_GoBack"/>
       <w:bookmarkEnd w:id="18"/>
-    </w:p>
-    <w:p>
-      <w:pPr>
-        <w:ind w:left="540"/>
-      </w:pPr>
       <w:r>
         <w:rPr>
           <w:highlight w:val="yellow"/>
@@ -5499,7 +5631,6 @@
           <w:docPartUnique/>
         </w:docPartObj>
       </w:sdtPr>
-      <w:sdtEndPr/>
       <w:sdtContent>
         <w:p>
           <w:pPr>
@@ -5736,15 +5867,7 @@
         </w:r>
       </w:hyperlink>
       <w:r>
-        <w:t>). If the EasyVeep application were to perform the serial communication itself, it would likely be importing serial control functions from the Windows API. After dumping the IAT for EasyVeep.exe the 457 entries were checked and none appeared to have anything to do with serial communication.  Additionally, the strings list was checked as well for anything related to serial communication. The strings table holds a list of all the ASCII strings used by a program and in this case, nothing related to the windows COM port file descriptor (\\</w:t>
-      </w:r>
-      <w:proofErr w:type="spellStart"/>
-      <w:r>
-        <w:t>COM%d</w:t>
-      </w:r>
-      <w:proofErr w:type="spellEnd"/>
-      <w:r>
-        <w:t>) used when opening a serial port was found.</w:t>
+        <w:t>). If the EasyVeep application were to perform the serial communication itself, it would likely be importing serial control functions from the Windows API. After dumping the IAT for EasyVeep.exe the 457 entries were checked and none appeared to have anything to do with serial communication.  Additionally, the strings list was checked as well for anything related to serial communication. The strings table holds a list of all the ASCII strings used by a program and in this case, nothing related to the windows COM port file descriptor (\\COM%d) used when opening a serial port was found.</w:t>
       </w:r>
     </w:p>
     <w:p>
@@ -5820,7 +5943,7 @@
           <w:noProof/>
         </w:rPr>
         <w:drawing>
-          <wp:inline distT="0" distB="0" distL="0" distR="0" wp14:anchorId="67F773CB" wp14:editId="1B2211E8">
+          <wp:inline distT="0" distB="0" distL="0" distR="0">
             <wp:extent cx="5943600" cy="3552825"/>
             <wp:effectExtent l="19050" t="19050" r="0" b="9525"/>
             <wp:docPr id="2" name="Picture 2"/>
@@ -5837,10 +5960,10 @@
                     </pic:cNvPicPr>
                   </pic:nvPicPr>
                   <pic:blipFill>
-                    <a:blip r:embed="rId12">
+                    <a:blip r:embed="rId12" cstate="print">
                       <a:extLst>
                         <a:ext uri="{28A0092B-C50C-407E-A947-70E740481C1C}">
-                          <a14:useLocalDpi xmlns:a14="http://schemas.microsoft.com/office/drawing/2010/main" val="0"/>
+                          <a14:useLocalDpi xmlns:a14="http://schemas.microsoft.com/office/drawing/2010/main" xmlns:wps="http://schemas.microsoft.com/office/word/2010/wordprocessingShape" xmlns:wpi="http://schemas.microsoft.com/office/word/2010/wordprocessingInk" xmlns:wpg="http://schemas.microsoft.com/office/word/2010/wordprocessingGroup" xmlns:w14="http://schemas.microsoft.com/office/word/2010/wordml" xmlns:w="http://schemas.openxmlformats.org/wordprocessingml/2006/main" xmlns:w10="urn:schemas-microsoft-com:office:word" xmlns:wp14="http://schemas.microsoft.com/office/word/2010/wordprocessingDrawing" xmlns:v="urn:schemas-microsoft-com:vml" xmlns:o="urn:schemas-microsoft-com:office:office" xmlns:mc="http://schemas.openxmlformats.org/markup-compatibility/2006" xmlns:wpc="http://schemas.microsoft.com/office/word/2010/wordprocessingCanvas" xmlns="" val="0"/>
                         </a:ext>
                       </a:extLst>
                     </a:blip>
@@ -5893,7 +6016,7 @@
         <w:rPr>
           <w:noProof/>
         </w:rPr>
-        <w:t>2</w:t>
+        <w:t>4</w:t>
       </w:r>
       <w:r>
         <w:fldChar w:fldCharType="end"/>
@@ -5933,7 +6056,7 @@
           <w:noProof/>
         </w:rPr>
         <w:drawing>
-          <wp:inline distT="0" distB="0" distL="0" distR="0" wp14:anchorId="0515BEFC" wp14:editId="2E4C8AE3">
+          <wp:inline distT="0" distB="0" distL="0" distR="0">
             <wp:extent cx="3943350" cy="5114925"/>
             <wp:effectExtent l="19050" t="19050" r="0" b="9525"/>
             <wp:docPr id="3" name="Picture 3"/>
@@ -5950,10 +6073,10 @@
                     </pic:cNvPicPr>
                   </pic:nvPicPr>
                   <pic:blipFill>
-                    <a:blip r:embed="rId13">
+                    <a:blip r:embed="rId13" cstate="print">
                       <a:extLst>
                         <a:ext uri="{28A0092B-C50C-407E-A947-70E740481C1C}">
-                          <a14:useLocalDpi xmlns:a14="http://schemas.microsoft.com/office/drawing/2010/main" val="0"/>
+                          <a14:useLocalDpi xmlns:a14="http://schemas.microsoft.com/office/drawing/2010/main" xmlns:wps="http://schemas.microsoft.com/office/word/2010/wordprocessingShape" xmlns:wpi="http://schemas.microsoft.com/office/word/2010/wordprocessingInk" xmlns:wpg="http://schemas.microsoft.com/office/word/2010/wordprocessingGroup" xmlns:w14="http://schemas.microsoft.com/office/word/2010/wordml" xmlns:w="http://schemas.openxmlformats.org/wordprocessingml/2006/main" xmlns:w10="urn:schemas-microsoft-com:office:word" xmlns:wp14="http://schemas.microsoft.com/office/word/2010/wordprocessingDrawing" xmlns:v="urn:schemas-microsoft-com:vml" xmlns:o="urn:schemas-microsoft-com:office:office" xmlns:mc="http://schemas.openxmlformats.org/markup-compatibility/2006" xmlns:wpc="http://schemas.microsoft.com/office/word/2010/wordprocessingCanvas" xmlns="" val="0"/>
                         </a:ext>
                       </a:extLst>
                     </a:blip>
@@ -6006,7 +6129,7 @@
         <w:rPr>
           <w:noProof/>
         </w:rPr>
-        <w:t>3</w:t>
+        <w:t>5</w:t>
       </w:r>
       <w:r>
         <w:fldChar w:fldCharType="end"/>
@@ -6177,7 +6300,7 @@
           <w:noProof/>
         </w:rPr>
         <w:drawing>
-          <wp:inline distT="0" distB="0" distL="0" distR="0" wp14:anchorId="4978E8ED" wp14:editId="3E8CAA5C">
+          <wp:inline distT="0" distB="0" distL="0" distR="0">
             <wp:extent cx="3571875" cy="828675"/>
             <wp:effectExtent l="19050" t="19050" r="9525" b="9525"/>
             <wp:docPr id="4" name="Picture 4"/>
@@ -6194,10 +6317,10 @@
                     </pic:cNvPicPr>
                   </pic:nvPicPr>
                   <pic:blipFill>
-                    <a:blip r:embed="rId15">
+                    <a:blip r:embed="rId15" cstate="print">
                       <a:extLst>
                         <a:ext uri="{28A0092B-C50C-407E-A947-70E740481C1C}">
-                          <a14:useLocalDpi xmlns:a14="http://schemas.microsoft.com/office/drawing/2010/main" val="0"/>
+                          <a14:useLocalDpi xmlns:a14="http://schemas.microsoft.com/office/drawing/2010/main" xmlns:wps="http://schemas.microsoft.com/office/word/2010/wordprocessingShape" xmlns:wpi="http://schemas.microsoft.com/office/word/2010/wordprocessingInk" xmlns:wpg="http://schemas.microsoft.com/office/word/2010/wordprocessingGroup" xmlns:w14="http://schemas.microsoft.com/office/word/2010/wordml" xmlns:w="http://schemas.openxmlformats.org/wordprocessingml/2006/main" xmlns:w10="urn:schemas-microsoft-com:office:word" xmlns:wp14="http://schemas.microsoft.com/office/word/2010/wordprocessingDrawing" xmlns:v="urn:schemas-microsoft-com:vml" xmlns:o="urn:schemas-microsoft-com:office:office" xmlns:mc="http://schemas.openxmlformats.org/markup-compatibility/2006" xmlns:wpc="http://schemas.microsoft.com/office/word/2010/wordprocessingCanvas" xmlns="" val="0"/>
                         </a:ext>
                       </a:extLst>
                     </a:blip>
@@ -6250,7 +6373,7 @@
         <w:rPr>
           <w:noProof/>
         </w:rPr>
-        <w:t>4</w:t>
+        <w:t>6</w:t>
       </w:r>
       <w:r>
         <w:fldChar w:fldCharType="end"/>
@@ -6313,7 +6436,7 @@
         </w:rPr>
         <w:lastRenderedPageBreak/>
         <w:drawing>
-          <wp:inline distT="0" distB="0" distL="0" distR="0" wp14:anchorId="3570523B" wp14:editId="310F6DDD">
+          <wp:inline distT="0" distB="0" distL="0" distR="0">
             <wp:extent cx="5934075" cy="1295400"/>
             <wp:effectExtent l="19050" t="19050" r="9525" b="0"/>
             <wp:docPr id="6" name="Picture 6"/>
@@ -6330,10 +6453,10 @@
                     </pic:cNvPicPr>
                   </pic:nvPicPr>
                   <pic:blipFill>
-                    <a:blip r:embed="rId16">
+                    <a:blip r:embed="rId16" cstate="print">
                       <a:extLst>
                         <a:ext uri="{28A0092B-C50C-407E-A947-70E740481C1C}">
-                          <a14:useLocalDpi xmlns:a14="http://schemas.microsoft.com/office/drawing/2010/main" val="0"/>
+                          <a14:useLocalDpi xmlns:a14="http://schemas.microsoft.com/office/drawing/2010/main" xmlns:wps="http://schemas.microsoft.com/office/word/2010/wordprocessingShape" xmlns:wpi="http://schemas.microsoft.com/office/word/2010/wordprocessingInk" xmlns:wpg="http://schemas.microsoft.com/office/word/2010/wordprocessingGroup" xmlns:w14="http://schemas.microsoft.com/office/word/2010/wordml" xmlns:w="http://schemas.openxmlformats.org/wordprocessingml/2006/main" xmlns:w10="urn:schemas-microsoft-com:office:word" xmlns:wp14="http://schemas.microsoft.com/office/word/2010/wordprocessingDrawing" xmlns:v="urn:schemas-microsoft-com:vml" xmlns:o="urn:schemas-microsoft-com:office:office" xmlns:mc="http://schemas.openxmlformats.org/markup-compatibility/2006" xmlns:wpc="http://schemas.microsoft.com/office/word/2010/wordprocessingCanvas" xmlns="" val="0"/>
                         </a:ext>
                       </a:extLst>
                     </a:blip>
@@ -6389,7 +6512,7 @@
         <w:rPr>
           <w:noProof/>
         </w:rPr>
-        <w:t>5</w:t>
+        <w:t>7</w:t>
       </w:r>
       <w:r>
         <w:fldChar w:fldCharType="end"/>
@@ -6470,12 +6593,12 @@
         <w:rPr>
           <w:rStyle w:val="IntenseEmphasis"/>
         </w:rPr>
+        <w:instrText xml:space="preserve"> \* MERGEFORMAT </w:instrText>
       </w:r>
       <w:r>
         <w:rPr>
           <w:rStyle w:val="IntenseEmphasis"/>
         </w:rPr>
-        <w:instrText xml:space="preserve"> \* MERGEFORMAT </w:instrText>
       </w:r>
       <w:r>
         <w:rPr>
@@ -6483,11 +6606,19 @@
         </w:rPr>
         <w:fldChar w:fldCharType="separate"/>
       </w:r>
+      <w:proofErr w:type="spellStart"/>
       <w:r>
         <w:rPr>
           <w:rStyle w:val="IntenseEmphasis"/>
         </w:rPr>
-        <w:t>Arduino Flow Control Failures</w:t>
+        <w:t>Arduino</w:t>
+      </w:r>
+      <w:proofErr w:type="spellEnd"/>
+      <w:r>
+        <w:rPr>
+          <w:rStyle w:val="IntenseEmphasis"/>
+        </w:rPr>
+        <w:t xml:space="preserve"> Flow Control Failures</w:t>
       </w:r>
       <w:r>
         <w:rPr>
@@ -11967,15 +12098,25 @@
     <w:p>
       <w:pPr>
         <w:pStyle w:val="Heading2"/>
+      </w:pPr>
+      <w:bookmarkStart w:id="30" w:name="_Ref353013468"/>
+      <w:r>
         <w:rPr>
           <w:rFonts w:eastAsiaTheme="majorEastAsia"/>
         </w:rPr>
-      </w:pPr>
-      <w:r>
-        <w:rPr>
-          <w:rFonts w:eastAsiaTheme="majorEastAsia"/>
-        </w:rPr>
+        <w:lastRenderedPageBreak/>
         <w:t>Desktop EasyPort Emulator</w:t>
+      </w:r>
+      <w:bookmarkEnd w:id="30"/>
+      <w:bookmarkStart w:id="31" w:name="_MON_1426755385"/>
+      <w:bookmarkEnd w:id="31"/>
+      <w:r>
+        <w:object w:dxaOrig="9360" w:dyaOrig="12903">
+          <v:shape id="_x0000_i1027" type="#_x0000_t75" style="width:468pt;height:644.2pt" o:ole="">
+            <v:imagedata r:id="rId18" o:title=""/>
+          </v:shape>
+          <o:OLEObject Type="Embed" ProgID="Word.OpenDocumentText.12" ShapeID="_x0000_i1027" DrawAspect="Content" ObjectID="_1426755552" r:id="rId19"/>
+        </w:object>
       </w:r>
     </w:p>
     <w:p>
@@ -12034,7 +12175,7 @@
 </file>
 
 <file path=word/numbering.xml><?xml version="1.0" encoding="utf-8"?>
-<w:numbering xmlns:wpc="http://schemas.microsoft.com/office/word/2010/wordprocessingCanvas" xmlns:mc="http://schemas.openxmlformats.org/markup-compatibility/2006" xmlns:o="urn:schemas-microsoft-com:office:office" xmlns:r="http://schemas.openxmlformats.org/officeDocument/2006/relationships" xmlns:m="http://schemas.openxmlformats.org/officeDocument/2006/math" xmlns:v="urn:schemas-microsoft-com:vml" xmlns:wp14="http://schemas.microsoft.com/office/word/2010/wordprocessingDrawing" xmlns:wp="http://schemas.openxmlformats.org/drawingml/2006/wordprocessingDrawing" xmlns:w10="urn:schemas-microsoft-com:office:word" xmlns:w="http://schemas.openxmlformats.org/wordprocessingml/2006/main" xmlns:w14="http://schemas.microsoft.com/office/word/2010/wordml" xmlns:wpg="http://schemas.microsoft.com/office/word/2010/wordprocessingGroup" xmlns:wpi="http://schemas.microsoft.com/office/word/2010/wordprocessingInk" xmlns:wne="http://schemas.microsoft.com/office/word/2006/wordml" xmlns:wps="http://schemas.microsoft.com/office/word/2010/wordprocessingShape" mc:Ignorable="w14 wp14">
+<w:numbering xmlns:ve="http://schemas.openxmlformats.org/markup-compatibility/2006" xmlns:o="urn:schemas-microsoft-com:office:office" xmlns:r="http://schemas.openxmlformats.org/officeDocument/2006/relationships" xmlns:m="http://schemas.openxmlformats.org/officeDocument/2006/math" xmlns:v="urn:schemas-microsoft-com:vml" xmlns:wp="http://schemas.openxmlformats.org/drawingml/2006/wordprocessingDrawing" xmlns:w10="urn:schemas-microsoft-com:office:word" xmlns:w="http://schemas.openxmlformats.org/wordprocessingml/2006/main" xmlns:wne="http://schemas.microsoft.com/office/word/2006/wordml">
   <w:abstractNum w:abstractNumId="0">
     <w:nsid w:val="2FFB737F"/>
     <w:multiLevelType w:val="multilevel"/>
@@ -12254,7 +12395,7 @@
 </file>
 
 <file path=word/styles.xml><?xml version="1.0" encoding="utf-8"?>
-<w:styles xmlns:mc="http://schemas.openxmlformats.org/markup-compatibility/2006" xmlns:r="http://schemas.openxmlformats.org/officeDocument/2006/relationships" xmlns:w="http://schemas.openxmlformats.org/wordprocessingml/2006/main" xmlns:w14="http://schemas.microsoft.com/office/word/2010/wordml" mc:Ignorable="w14">
+<w:styles xmlns:r="http://schemas.openxmlformats.org/officeDocument/2006/relationships" xmlns:w="http://schemas.openxmlformats.org/wordprocessingml/2006/main">
   <w:docDefaults>
     <w:rPrDefault>
       <w:rPr>
@@ -12656,6 +12797,7 @@
     <w:uiPriority w:val="99"/>
     <w:semiHidden/>
     <w:unhideWhenUsed/>
+    <w:qFormat/>
     <w:tblPr>
       <w:tblInd w:w="0" w:type="dxa"/>
       <w:tblCellMar>
@@ -14289,7 +14431,7 @@
 </file>
 
 <file path=customXml/itemProps1.xml><?xml version="1.0" encoding="utf-8"?>
-<ds:datastoreItem xmlns:ds="http://schemas.openxmlformats.org/officeDocument/2006/customXml" ds:itemID="{3FD81618-F535-471E-875C-593AB87A6926}">
+<ds:datastoreItem xmlns:ds="http://schemas.openxmlformats.org/officeDocument/2006/customXml" ds:itemID="{8AF777CD-8091-4841-BA75-E87418A55B00}">
   <ds:schemaRefs>
     <ds:schemaRef ds:uri="http://schemas.openxmlformats.org/officeDocument/2006/bibliography"/>
   </ds:schemaRefs>

</xml_diff>

<commit_message>
Why can't this report just write itself?
</commit_message>
<xml_diff>
--- a/docs/worddoc/GRP_Report.docx
+++ b/docs/worddoc/GRP_Report.docx
@@ -4876,78 +4876,96 @@
         <w:rPr>
           <w:lang w:eastAsia="zh-CN"/>
         </w:rPr>
-        <w:t xml:space="preserve">. The proposed area of research involves examining freely available </w:t>
+        <w:t xml:space="preserve">. The </w:t>
       </w:r>
       <w:r>
         <w:rPr>
           <w:lang w:eastAsia="zh-CN"/>
         </w:rPr>
+        <w:t xml:space="preserve">project focused on </w:t>
+      </w:r>
+      <w:r>
+        <w:rPr>
+          <w:lang w:eastAsia="zh-CN"/>
+        </w:rPr>
+        <w:t xml:space="preserve">examining freely available </w:t>
+      </w:r>
+      <w:r>
+        <w:rPr>
+          <w:lang w:eastAsia="zh-CN"/>
+        </w:rPr>
         <w:t xml:space="preserve">real time industrial system simulation </w:t>
       </w:r>
       <w:r>
         <w:rPr>
           <w:lang w:eastAsia="zh-CN"/>
         </w:rPr>
-        <w:t xml:space="preserve">software and creating hardware </w:t>
+        <w:t>software and creating hardware</w:t>
       </w:r>
       <w:r>
         <w:rPr>
           <w:lang w:eastAsia="zh-CN"/>
         </w:rPr>
-        <w:t>device</w:t>
+        <w:t xml:space="preserve"> and software artifacts that allowed</w:t>
       </w:r>
       <w:r>
         <w:rPr>
           <w:lang w:eastAsia="zh-CN"/>
         </w:rPr>
-        <w:t xml:space="preserve"> and supporting software necessary to allow students to control and interact with the </w:t>
+        <w:t xml:space="preserve"> students to control and interact with the </w:t>
       </w:r>
       <w:r>
         <w:rPr>
           <w:lang w:eastAsia="zh-CN"/>
         </w:rPr>
-        <w:t xml:space="preserve">simulated </w:t>
+        <w:t>simulated systems</w:t>
       </w:r>
       <w:r>
         <w:rPr>
           <w:lang w:eastAsia="zh-CN"/>
         </w:rPr>
-        <w:t xml:space="preserve">industrial </w:t>
+        <w:t>.</w:t>
       </w:r>
       <w:r>
         <w:rPr>
           <w:lang w:eastAsia="zh-CN"/>
         </w:rPr>
-        <w:t>systems</w:t>
+        <w:t xml:space="preserve"> The creation of s</w:t>
       </w:r>
       <w:r>
         <w:rPr>
           <w:lang w:eastAsia="zh-CN"/>
         </w:rPr>
-        <w:t xml:space="preserve">. </w:t>
+        <w:t>uch hardware and software</w:t>
       </w:r>
       <w:r>
         <w:rPr>
           <w:lang w:eastAsia="zh-CN"/>
         </w:rPr>
-        <w:t>Such hardware and software</w:t>
+        <w:t xml:space="preserve"> would</w:t>
       </w:r>
       <w:r>
         <w:rPr>
           <w:lang w:eastAsia="zh-CN"/>
         </w:rPr>
-        <w:t xml:space="preserve"> would increase the number of systems with which the </w:t>
+        <w:t xml:space="preserve"> increase the number of systems with which the </w:t>
       </w:r>
       <w:r>
         <w:rPr>
           <w:lang w:eastAsia="zh-CN"/>
         </w:rPr>
-        <w:t xml:space="preserve">RTOS hardware targets </w:t>
+        <w:t xml:space="preserve">real time </w:t>
       </w:r>
       <w:r>
         <w:rPr>
           <w:lang w:eastAsia="zh-CN"/>
         </w:rPr>
+        <w:t xml:space="preserve">hardware targets </w:t>
+      </w:r>
+      <w:r>
+        <w:rPr>
+          <w:lang w:eastAsia="zh-CN"/>
+        </w:rPr>
         <w:t xml:space="preserve">could interact, allowing </w:t>
       </w:r>
       <w:r>
@@ -4972,7 +4990,13 @@
         <w:rPr>
           <w:lang w:eastAsia="zh-CN"/>
         </w:rPr>
-        <w:t xml:space="preserve"> to gain more experience with controlling systems in real time. </w:t>
+        <w:t xml:space="preserve"> to gain more experience with co</w:t>
+      </w:r>
+      <w:r>
+        <w:rPr>
+          <w:lang w:eastAsia="zh-CN"/>
+        </w:rPr>
+        <w:t>ntrolling systems in using real time software constructs.</w:t>
       </w:r>
     </w:p>
     <w:p>
@@ -4991,116 +5015,133 @@
     <w:p>
       <w:pPr>
         <w:ind w:left="180"/>
-        <w:rPr>
-          <w:lang w:eastAsia="zh-CN"/>
-        </w:rPr>
-      </w:pPr>
-      <w:r>
-        <w:rPr>
-          <w:lang w:eastAsia="zh-CN"/>
-        </w:rPr>
-        <w:t>The main objective of this research is to construct a low-cost, working solution that will allow students taking the Real-Time Systems course to interact with and control system simulations provided by the EasyVeep</w:t>
-      </w:r>
-      <w:r>
-        <w:rPr>
-          <w:lang w:eastAsia="zh-CN"/>
+      </w:pPr>
+      <w:r>
+        <w:t>The objective was to create a low cost solution that would allow students taking the RTS course to gain experience in controlling industrial systems with real time software. Before the completion of this project, students were limited to controlling systems built with F</w:t>
+      </w:r>
+      <w:r>
+        <w:t>ischertechnik</w:t>
+      </w:r>
+      <w:r>
+        <w:rPr>
+          <w:rFonts w:cs="Calibri"/>
+        </w:rPr>
+        <w:t>®</w:t>
+      </w:r>
+      <w:r>
+        <w:t xml:space="preserve"> kits. The type of systems that could be built were limited in scope and required reconfiguration of existing Fischertechnik system builds, whic</w:t>
+      </w:r>
+      <w:r>
+        <w:t>h was a time consuming process. Commercially available alternatives were found, but they greatly exceeded the desired cost.</w:t>
+      </w:r>
+    </w:p>
+    <w:p>
+      <w:pPr>
+        <w:ind w:left="180"/>
+      </w:pPr>
+      <w:r>
+        <w:t>It was determined that if the systems could be modeled in software, the cost could be greatly reduced and the number and variety of systems available to students could be significantly increa</w:t>
+      </w:r>
+      <w:r>
+        <w:t>sed.</w:t>
+      </w:r>
+      <w:r>
+        <w:t xml:space="preserve"> The initial</w:t>
+      </w:r>
+      <w:r>
+        <w:t xml:space="preserve"> objective</w:t>
+      </w:r>
+      <w:r>
+        <w:t xml:space="preserve">, as depicted in </w:t>
+      </w:r>
+      <w:r>
+        <w:rPr>
+          <w:rStyle w:val="IntenseEmphasis"/>
+        </w:rPr>
+        <w:fldChar w:fldCharType="begin"/>
+      </w:r>
+      <w:r>
+        <w:rPr>
+          <w:rStyle w:val="IntenseEmphasis"/>
+        </w:rPr>
+        <w:instrText xml:space="preserve"> REF _Ref353376330 \h </w:instrText>
+      </w:r>
+      <w:r>
+        <w:rPr>
+          <w:rStyle w:val="IntenseEmphasis"/>
+        </w:rPr>
+      </w:r>
+      <w:r>
+        <w:rPr>
+          <w:rStyle w:val="IntenseEmphasis"/>
+        </w:rPr>
+        <w:instrText xml:space="preserve"> \* MERGEFORMAT </w:instrText>
+      </w:r>
+      <w:r>
+        <w:rPr>
+          <w:rStyle w:val="IntenseEmphasis"/>
+        </w:rPr>
+        <w:fldChar w:fldCharType="separate"/>
+      </w:r>
+      <w:r>
+        <w:rPr>
+          <w:rStyle w:val="IntenseEmphasis"/>
+        </w:rPr>
+        <w:t>Figure 1: Proposed System Configuration</w:t>
+      </w:r>
+      <w:r>
+        <w:rPr>
+          <w:rStyle w:val="IntenseEmphasis"/>
+        </w:rPr>
+        <w:fldChar w:fldCharType="end"/>
+      </w:r>
+      <w:proofErr w:type="gramStart"/>
+      <w:r>
+        <w:rPr>
+          <w:rStyle w:val="IntenseEmphasis"/>
+        </w:rPr>
+        <w:t>,</w:t>
+      </w:r>
+      <w:proofErr w:type="gramEnd"/>
+      <w:r>
+        <w:rPr>
+          <w:rStyle w:val="IntenseEmphasis"/>
         </w:rPr>
         <w:t xml:space="preserve"> </w:t>
       </w:r>
       <w:r>
-        <w:rPr>
-          <w:lang w:eastAsia="zh-CN"/>
-        </w:rPr>
-        <w:t>software</w:t>
-      </w:r>
-      <w:r>
-        <w:rPr>
-          <w:lang w:eastAsia="zh-CN"/>
-        </w:rPr>
-        <w:t xml:space="preserve"> or a similar system</w:t>
-      </w:r>
-      <w:r>
-        <w:rPr>
-          <w:lang w:eastAsia="zh-CN"/>
-        </w:rPr>
-        <w:t xml:space="preserve">. Currently only </w:t>
+        <w:t xml:space="preserve">was to create a hardware device that was compatible with </w:t>
       </w:r>
       <w:proofErr w:type="spellStart"/>
       <w:r>
-        <w:rPr>
-          <w:lang w:eastAsia="zh-CN"/>
-        </w:rPr>
         <w:t>Festo’s</w:t>
       </w:r>
       <w:proofErr w:type="spellEnd"/>
       <w:r>
-        <w:rPr>
-          <w:lang w:eastAsia="zh-CN"/>
-        </w:rPr>
-        <w:t xml:space="preserve"> proprietary EasyPort hardware is capable of interacting with the targeted software, but the EasyPort is an inadequate solution for various reasons</w:t>
-      </w:r>
-      <w:r>
-        <w:rPr>
-          <w:lang w:eastAsia="zh-CN"/>
-        </w:rPr>
-        <w:t xml:space="preserve"> detailed elsewhere in this report</w:t>
-      </w:r>
-      <w:r>
-        <w:rPr>
-          <w:lang w:eastAsia="zh-CN"/>
-        </w:rPr>
-        <w:t xml:space="preserve">. Through various techniques including the </w:t>
-      </w:r>
-      <w:r>
-        <w:rPr>
-          <w:lang w:eastAsia="zh-CN"/>
-        </w:rPr>
-        <w:t>analysis</w:t>
-      </w:r>
-      <w:r>
-        <w:rPr>
-          <w:lang w:eastAsia="zh-CN"/>
-        </w:rPr>
-        <w:t xml:space="preserve"> of ava</w:t>
-      </w:r>
-      <w:r>
-        <w:rPr>
-          <w:lang w:eastAsia="zh-CN"/>
-        </w:rPr>
-        <w:t xml:space="preserve">ilable EasyPort specifications, </w:t>
-      </w:r>
-      <w:r>
-        <w:rPr>
-          <w:lang w:eastAsia="zh-CN"/>
-        </w:rPr>
-        <w:t xml:space="preserve">inspection of system operation, and reverse engineering </w:t>
-      </w:r>
-      <w:r>
-        <w:rPr>
-          <w:lang w:eastAsia="zh-CN"/>
-        </w:rPr>
-        <w:t>techniques it is</w:t>
-      </w:r>
-      <w:r>
-        <w:rPr>
-          <w:lang w:eastAsia="zh-CN"/>
-        </w:rPr>
-        <w:t xml:space="preserve"> possible to create a viable</w:t>
-      </w:r>
-      <w:r>
-        <w:rPr>
-          <w:lang w:eastAsia="zh-CN"/>
-        </w:rPr>
-        <w:t xml:space="preserve"> hardware and software solution to allow the RTOS target to interact with various system simulations.</w:t>
-      </w:r>
-    </w:p>
-    <w:p>
-      <w:pPr>
-        <w:keepNext/>
-        <w:autoSpaceDE w:val="0"/>
-        <w:autoSpaceDN w:val="0"/>
-        <w:adjustRightInd w:val="0"/>
-        <w:spacing w:after="120" w:line="360" w:lineRule="auto"/>
+        <w:t xml:space="preserve"> Easy Visualized Equipment Emulation Program </w:t>
+      </w:r>
+      <w:r>
+        <w:t xml:space="preserve">(EasyVeep). EasyVeep was selected because it was freely available and provided a large number of </w:t>
+      </w:r>
+      <w:r>
+        <w:t xml:space="preserve">visual system simulations. EasyVeep was designed </w:t>
+      </w:r>
+      <w:r>
+        <w:t>for PLC learning</w:t>
+      </w:r>
+      <w:r>
+        <w:t xml:space="preserve"> and required a proprietary EasyPort hardware interface.  Subsequently, the creation of an imitation EasyPort that would allow the Real Time software targets (henceforth referred to as Arcoms) to interact with the EasyVeep simulations became the main focus</w:t>
+      </w:r>
+      <w:r>
+        <w:t xml:space="preserve"> of the project</w:t>
+      </w:r>
+      <w:r>
+        <w:t>.</w:t>
+      </w:r>
+    </w:p>
+    <w:p>
+      <w:pPr>
+        <w:ind w:left="180"/>
         <w:jc w:val="center"/>
       </w:pPr>
       <w:r>
@@ -5127,7 +5168,7 @@
           <v:shape id="_x0000_i1025" type="#_x0000_t75" style="width:292.2pt;height:174.15pt" o:ole="">
             <v:imagedata r:id="rId11" o:title=""/>
           </v:shape>
-          <o:OLEObject Type="Embed" ProgID="Visio.Drawing.11" ShapeID="_x0000_i1025" DrawAspect="Content" ObjectID="_1426759978" r:id="rId12"/>
+          <o:OLEObject Type="Embed" ProgID="Visio.Drawing.11" ShapeID="_x0000_i1025" DrawAspect="Content" ObjectID="_1427120473" r:id="rId12"/>
         </w:object>
       </w:r>
     </w:p>
@@ -5139,6 +5180,7 @@
       <w:bookmarkStart w:id="3" w:name="_Ref343071775"/>
       <w:bookmarkStart w:id="4" w:name="_Toc343525179"/>
       <w:bookmarkStart w:id="5" w:name="_Toc353017734"/>
+      <w:bookmarkStart w:id="6" w:name="_Ref353376330"/>
       <w:r>
         <w:t xml:space="preserve">Figure </w:t>
       </w:r>
@@ -5169,8 +5211,8 @@
       </w:r>
       <w:bookmarkEnd w:id="4"/>
       <w:bookmarkEnd w:id="5"/>
-    </w:p>
-    <w:p/>
+      <w:bookmarkEnd w:id="6"/>
+    </w:p>
     <w:p>
       <w:pPr>
         <w:pStyle w:val="Heading1"/>
@@ -5179,48 +5221,36 @@
           <w:numId w:val="4"/>
         </w:numPr>
       </w:pPr>
-      <w:bookmarkStart w:id="6" w:name="_Toc353017708"/>
-      <w:r>
+      <w:bookmarkStart w:id="7" w:name="_Toc353017708"/>
+      <w:r>
+        <w:lastRenderedPageBreak/>
         <w:t>Background</w:t>
       </w:r>
-      <w:bookmarkEnd w:id="6"/>
+      <w:bookmarkEnd w:id="7"/>
     </w:p>
     <w:p>
       <w:pPr>
         <w:ind w:left="180"/>
       </w:pPr>
       <w:r>
-        <w:t xml:space="preserve">The following sections include detailed descriptions of research that was performed during the proposal and initial development stages of the GRP. This section primarily documents the state of existing work in this field of study. This section also establishes the selected scope of work which is detailed in the </w:t>
-      </w:r>
-      <w:r>
-        <w:fldChar w:fldCharType="begin"/>
-      </w:r>
-      <w:r>
-        <w:instrText xml:space="preserve"> REF _Ref352058138 \h </w:instrText>
-      </w:r>
-      <w:r>
-        <w:fldChar w:fldCharType="separate"/>
-      </w:r>
-      <w:r>
-        <w:t>Methodology</w:t>
-      </w:r>
-      <w:r>
-        <w:fldChar w:fldCharType="end"/>
-      </w:r>
-      <w:r>
-        <w:t xml:space="preserve"> section.</w:t>
+        <w:t>The following sections include detailed descriptions of research that was performed during the proposal and initial development stages of the GRP. This section primarily documents the state of existing work in this field of study</w:t>
+      </w:r>
+      <w:r>
+        <w:t>.</w:t>
       </w:r>
     </w:p>
     <w:p>
       <w:pPr>
         <w:pStyle w:val="Heading2"/>
       </w:pPr>
-      <w:bookmarkStart w:id="7" w:name="_Toc353017709"/>
-      <w:r>
-        <w:lastRenderedPageBreak/>
-        <w:t>Literary Exploration</w:t>
-      </w:r>
-      <w:bookmarkEnd w:id="7"/>
+      <w:bookmarkStart w:id="8" w:name="_Toc353017709"/>
+      <w:r>
+        <w:t>Literature</w:t>
+      </w:r>
+      <w:r>
+        <w:t xml:space="preserve"> Exploration</w:t>
+      </w:r>
+      <w:bookmarkEnd w:id="8"/>
     </w:p>
     <w:p>
       <w:pPr>
@@ -5233,7 +5263,99 @@
         <w:rPr>
           <w:lang w:eastAsia="zh-CN"/>
         </w:rPr>
-        <w:t>The main motivation for this project was the discovery of the EasyVeep software. A major hurdle in achieving the objective of real time industrial simulation is creating accurate models. EasyVeep provides many already constructed simulations for free. The cost of the required EasyPort is a setback, however. Therefore before beginning a literary review was performed to determine if there was a more appropriate solution or a reasonably priced alternative to the EasyPort.</w:t>
+        <w:t xml:space="preserve">The main motivation for this project was the discovery of the EasyVeep software. A major hurdle in achieving the objective of real time industrial simulation is creating </w:t>
+      </w:r>
+      <w:r>
+        <w:rPr>
+          <w:lang w:eastAsia="zh-CN"/>
+        </w:rPr>
+        <w:t xml:space="preserve">viable models. EasyVeep </w:t>
+      </w:r>
+      <w:proofErr w:type="spellStart"/>
+      <w:r>
+        <w:rPr>
+          <w:lang w:eastAsia="zh-CN"/>
+        </w:rPr>
+        <w:t>providesd</w:t>
+      </w:r>
+      <w:proofErr w:type="spellEnd"/>
+      <w:r>
+        <w:rPr>
+          <w:lang w:eastAsia="zh-CN"/>
+        </w:rPr>
+        <w:t xml:space="preserve"> </w:t>
+      </w:r>
+      <w:r>
+        <w:rPr>
+          <w:lang w:eastAsia="zh-CN"/>
+        </w:rPr>
+        <w:t xml:space="preserve">many </w:t>
+      </w:r>
+      <w:r>
+        <w:rPr>
+          <w:lang w:eastAsia="zh-CN"/>
+        </w:rPr>
+        <w:t>system models</w:t>
+      </w:r>
+      <w:r>
+        <w:rPr>
+          <w:lang w:eastAsia="zh-CN"/>
+        </w:rPr>
+        <w:t xml:space="preserve"> for free. The cost</w:t>
+      </w:r>
+      <w:r>
+        <w:rPr>
+          <w:lang w:eastAsia="zh-CN"/>
+        </w:rPr>
+        <w:t xml:space="preserve"> and designed use case</w:t>
+      </w:r>
+      <w:r>
+        <w:rPr>
+          <w:lang w:eastAsia="zh-CN"/>
+        </w:rPr>
+        <w:t xml:space="preserve"> of the required EasyPort </w:t>
+      </w:r>
+      <w:r>
+        <w:rPr>
+          <w:lang w:eastAsia="zh-CN"/>
+        </w:rPr>
+        <w:t>wa</w:t>
+      </w:r>
+      <w:r>
+        <w:rPr>
+          <w:lang w:eastAsia="zh-CN"/>
+        </w:rPr>
+        <w:t>s a</w:t>
+      </w:r>
+      <w:r>
+        <w:rPr>
+          <w:lang w:eastAsia="zh-CN"/>
+        </w:rPr>
+        <w:t>n</w:t>
+      </w:r>
+      <w:r>
+        <w:rPr>
+          <w:lang w:eastAsia="zh-CN"/>
+        </w:rPr>
+        <w:t xml:space="preserve"> </w:t>
+      </w:r>
+      <w:r>
+        <w:rPr>
+          <w:lang w:eastAsia="zh-CN"/>
+        </w:rPr>
+        <w:t>obstacle</w:t>
+      </w:r>
+      <w:r>
+        <w:rPr>
+          <w:lang w:eastAsia="zh-CN"/>
+        </w:rPr>
+        <w:t>. Therefore a literary review was performed to determine if there was a more appropriate solution or a reasonably pri</w:t>
+      </w:r>
+      <w:r>
+        <w:rPr>
+          <w:lang w:eastAsia="zh-CN"/>
+        </w:rPr>
+        <w:t>ced alternative to the EasyPort available.</w:t>
       </w:r>
     </w:p>
     <w:p>
@@ -5261,85 +5383,67 @@
         <w:rPr>
           <w:lang w:eastAsia="zh-CN"/>
         </w:rPr>
-        <w:t xml:space="preserve"> database, which returned </w:t>
+        <w:t xml:space="preserve"> database</w:t>
       </w:r>
       <w:r>
         <w:rPr>
           <w:lang w:eastAsia="zh-CN"/>
         </w:rPr>
-        <w:t>marginal</w:t>
+        <w:t>.</w:t>
       </w:r>
       <w:r>
         <w:rPr>
           <w:lang w:eastAsia="zh-CN"/>
         </w:rPr>
-        <w:t xml:space="preserve"> results when searching for </w:t>
-      </w:r>
-      <w:proofErr w:type="spellStart"/>
+        <w:t xml:space="preserve"> </w:t>
+      </w:r>
       <w:r>
         <w:rPr>
           <w:lang w:eastAsia="zh-CN"/>
         </w:rPr>
-        <w:t>Festo</w:t>
-      </w:r>
-      <w:proofErr w:type="spellEnd"/>
+        <w:t>The returned results were poor when searching</w:t>
+      </w:r>
       <w:r>
         <w:rPr>
           <w:lang w:eastAsia="zh-CN"/>
         </w:rPr>
-        <w:t xml:space="preserve"> and no results when searching for EasyVeep or EasyPort. The results found when searching for just </w:t>
-      </w:r>
-      <w:proofErr w:type="spellStart"/>
+        <w:t xml:space="preserve"> for Festo and no results </w:t>
+      </w:r>
       <w:r>
         <w:rPr>
           <w:lang w:eastAsia="zh-CN"/>
         </w:rPr>
-        <w:t>Festo</w:t>
-      </w:r>
-      <w:proofErr w:type="spellEnd"/>
+        <w:t xml:space="preserve">were returned </w:t>
+      </w:r>
       <w:r>
         <w:rPr>
           <w:lang w:eastAsia="zh-CN"/>
         </w:rPr>
-        <w:t xml:space="preserve"> were more directed towards the use of </w:t>
-      </w:r>
-      <w:proofErr w:type="spellStart"/>
+        <w:t xml:space="preserve">when searching for EasyVeep or EasyPort. The results found when searching for just Festo were directed towards the use of Festo PLCs and </w:t>
+      </w:r>
       <w:r>
         <w:rPr>
           <w:lang w:eastAsia="zh-CN"/>
         </w:rPr>
-        <w:t>Festo</w:t>
-      </w:r>
-      <w:proofErr w:type="spellEnd"/>
+        <w:t xml:space="preserve">their non-free </w:t>
+      </w:r>
       <w:r>
         <w:rPr>
           <w:lang w:eastAsia="zh-CN"/>
         </w:rPr>
-        <w:t xml:space="preserve"> PLCs and other, non-free, simulation tools for use </w:t>
+        <w:t xml:space="preserve">simulation tools. The </w:t>
       </w:r>
       <w:r>
         <w:rPr>
           <w:lang w:eastAsia="zh-CN"/>
         </w:rPr>
-        <w:t>as</w:t>
+        <w:t xml:space="preserve">available </w:t>
       </w:r>
       <w:r>
         <w:rPr>
           <w:lang w:eastAsia="zh-CN"/>
         </w:rPr>
-        <w:t xml:space="preserve"> training aids. The </w:t>
-      </w:r>
-      <w:r>
-        <w:rPr>
-          <w:lang w:eastAsia="zh-CN"/>
-        </w:rPr>
-        <w:t>typical</w:t>
-      </w:r>
-      <w:r>
-        <w:rPr>
-          <w:lang w:eastAsia="zh-CN"/>
-        </w:rPr>
-        <w:t xml:space="preserve"> papers found that the tools were in fact quite useful for instruction, but published research into cheaper and more open source hardware options that work with the EasyVeep software was not found</w:t>
+        <w:t>papers found that the tools were in useful for instruction, but published research into cheaper and more open source hardware options that work with the EasyVeep software was not found</w:t>
       </w:r>
       <w:r>
         <w:rPr>
@@ -5352,12 +5456,142 @@
           <w:noProof/>
           <w:lang w:eastAsia="zh-CN"/>
         </w:rPr>
-        <w:t>(Li, Lu and ZhiPing)</w:t>
-      </w:r>
-      <w:r>
+        <w:t>.</w:t>
+      </w:r>
+    </w:p>
+    <w:p>
+      <w:pPr>
+        <w:ind w:left="180"/>
         <w:rPr>
           <w:lang w:eastAsia="zh-CN"/>
         </w:rPr>
+      </w:pPr>
+      <w:r>
+        <w:rPr>
+          <w:lang w:eastAsia="zh-CN"/>
+        </w:rPr>
+        <w:t xml:space="preserve">The search was expanded using Google Scholar. A conference paper was found discussing various </w:t>
+      </w:r>
+      <w:r>
+        <w:rPr>
+          <w:lang w:eastAsia="zh-CN"/>
+        </w:rPr>
+        <w:t>software suites</w:t>
+      </w:r>
+      <w:r>
+        <w:rPr>
+          <w:lang w:eastAsia="zh-CN"/>
+        </w:rPr>
+        <w:t xml:space="preserve"> used for virtual trai</w:t>
+      </w:r>
+      <w:r>
+        <w:rPr>
+          <w:lang w:eastAsia="zh-CN"/>
+        </w:rPr>
+        <w:t>ning in control and automation. The author found that while there are various solutions, “All these tools require licensing whose price various according to the tool” and that EasyVeep was only one of a very few “final applications for prac</w:t>
+      </w:r>
+      <w:r>
+        <w:rPr>
+          <w:lang w:eastAsia="zh-CN"/>
+        </w:rPr>
+        <w:t xml:space="preserve">ticing” control and automation </w:t>
+      </w:r>
+      <w:sdt>
+        <w:sdtPr>
+          <w:rPr>
+            <w:lang w:eastAsia="zh-CN"/>
+          </w:rPr>
+          <w:id w:val="-551147361"/>
+          <w:citation/>
+        </w:sdtPr>
+        <w:sdtContent>
+          <w:r>
+            <w:rPr>
+              <w:lang w:eastAsia="zh-CN"/>
+            </w:rPr>
+            <w:fldChar w:fldCharType="begin"/>
+          </w:r>
+          <w:r>
+            <w:rPr>
+              <w:lang w:eastAsia="zh-CN"/>
+            </w:rPr>
+            <w:instrText xml:space="preserve"> CITATION Iza11 \l 1033 </w:instrText>
+          </w:r>
+          <w:r>
+            <w:rPr>
+              <w:lang w:eastAsia="zh-CN"/>
+            </w:rPr>
+            <w:fldChar w:fldCharType="separate"/>
+          </w:r>
+          <w:r>
+            <w:rPr>
+              <w:noProof/>
+              <w:lang w:eastAsia="zh-CN"/>
+            </w:rPr>
+            <w:t>[1]</w:t>
+          </w:r>
+          <w:r>
+            <w:rPr>
+              <w:lang w:eastAsia="zh-CN"/>
+            </w:rPr>
+            <w:fldChar w:fldCharType="end"/>
+          </w:r>
+        </w:sdtContent>
+      </w:sdt>
+      <w:r>
+        <w:rPr>
+          <w:lang w:eastAsia="zh-CN"/>
+        </w:rPr>
+        <w:t>.This further reinforced</w:t>
+      </w:r>
+      <w:r>
+        <w:rPr>
+          <w:lang w:eastAsia="zh-CN"/>
+        </w:rPr>
+        <w:t xml:space="preserve"> the v</w:t>
+      </w:r>
+      <w:bookmarkStart w:id="9" w:name="_GoBack"/>
+      <w:bookmarkEnd w:id="9"/>
+      <w:r>
+        <w:rPr>
+          <w:lang w:eastAsia="zh-CN"/>
+        </w:rPr>
+        <w:t>alidity</w:t>
+      </w:r>
+      <w:r>
+        <w:rPr>
+          <w:lang w:eastAsia="zh-CN"/>
+        </w:rPr>
+        <w:t xml:space="preserve"> of</w:t>
+      </w:r>
+      <w:r>
+        <w:rPr>
+          <w:lang w:eastAsia="zh-CN"/>
+        </w:rPr>
+        <w:t xml:space="preserve"> selecting</w:t>
+      </w:r>
+      <w:r>
+        <w:rPr>
+          <w:lang w:eastAsia="zh-CN"/>
+        </w:rPr>
+        <w:t xml:space="preserve"> EasyVeep</w:t>
+      </w:r>
+      <w:r>
+        <w:rPr>
+          <w:lang w:eastAsia="zh-CN"/>
+        </w:rPr>
+        <w:t xml:space="preserve"> as a simulation </w:t>
+      </w:r>
+      <w:r>
+        <w:rPr>
+          <w:lang w:eastAsia="zh-CN"/>
+        </w:rPr>
+        <w:t>environment</w:t>
+      </w:r>
+      <w:r>
+        <w:rPr>
+          <w:lang w:eastAsia="zh-CN"/>
+        </w:rPr>
         <w:t>.</w:t>
       </w:r>
     </w:p>
@@ -5372,39 +5606,141 @@
         <w:rPr>
           <w:lang w:eastAsia="zh-CN"/>
         </w:rPr>
-        <w:t xml:space="preserve">The search was expanded using Google Scholar. A conference paper was found discussing various </w:t>
+        <w:t>Since no moderately priced commercial solution was found, a search was performed to find similar academic projects.</w:t>
       </w:r>
       <w:r>
         <w:rPr>
           <w:lang w:eastAsia="zh-CN"/>
         </w:rPr>
-        <w:t>software suites</w:t>
+        <w:t xml:space="preserve"> Limited information was found from a group called </w:t>
       </w:r>
       <w:r>
         <w:rPr>
           <w:lang w:eastAsia="zh-CN"/>
         </w:rPr>
-        <w:t xml:space="preserve"> used for virtual trai</w:t>
+        <w:t>Fast Forward Technologies</w:t>
       </w:r>
       <w:r>
         <w:rPr>
           <w:lang w:eastAsia="zh-CN"/>
         </w:rPr>
-        <w:t>ning in control and automation. The author found that while there are various solutions, “All these tools require licensing whose price various according to the tool” and that EasyVeep was only one of a very few “final applications for practicing” control and automation (</w:t>
+        <w:t xml:space="preserve"> </w:t>
+      </w:r>
+      <w:sdt>
+        <w:sdtPr>
+          <w:rPr>
+            <w:lang w:eastAsia="zh-CN"/>
+          </w:rPr>
+          <w:id w:val="1286087140"/>
+          <w:citation/>
+        </w:sdtPr>
+        <w:sdtContent>
+          <w:r>
+            <w:rPr>
+              <w:lang w:eastAsia="zh-CN"/>
+            </w:rPr>
+            <w:fldChar w:fldCharType="begin"/>
+          </w:r>
+          <w:r>
+            <w:rPr>
+              <w:noProof/>
+              <w:lang w:eastAsia="zh-CN"/>
+            </w:rPr>
+            <w:instrText xml:space="preserve"> CITATION FFT \l 1033 </w:instrText>
+          </w:r>
+          <w:r>
+            <w:rPr>
+              <w:lang w:eastAsia="zh-CN"/>
+            </w:rPr>
+            <w:fldChar w:fldCharType="separate"/>
+          </w:r>
+          <w:r>
+            <w:rPr>
+              <w:noProof/>
+              <w:lang w:eastAsia="zh-CN"/>
+            </w:rPr>
+            <w:t>[2]</w:t>
+          </w:r>
+          <w:r>
+            <w:rPr>
+              <w:lang w:eastAsia="zh-CN"/>
+            </w:rPr>
+            <w:fldChar w:fldCharType="end"/>
+          </w:r>
+        </w:sdtContent>
+      </w:sdt>
+      <w:r>
+        <w:rPr>
+          <w:lang w:eastAsia="zh-CN"/>
+        </w:rPr>
+        <w:t>. The group was created as a result of a senior level design project at the University of Victoria to replicate an EasyPort. Their approach, however, was not to replicate the EasyPort exactly, but to create their own implementation that simply fit in the same form factor and used a USB interface inste</w:t>
+      </w:r>
+      <w:r>
+        <w:rPr>
+          <w:lang w:eastAsia="zh-CN"/>
+        </w:rPr>
+        <w:t xml:space="preserve">ad of an RS232 serial interface. </w:t>
+      </w:r>
+      <w:r>
+        <w:rPr>
+          <w:lang w:eastAsia="zh-CN"/>
+        </w:rPr>
+        <w:t>Their selected hardware and protocol were quite different from the EasyPort and most documents listed on their website were marked as proprietary. No further attempts to reverse engineer or replicate the EasyPort were discovered.</w:t>
+      </w:r>
+    </w:p>
+    <w:p>
+      <w:pPr>
+        <w:ind w:left="180"/>
+        <w:rPr>
+          <w:lang w:eastAsia="zh-CN"/>
+        </w:rPr>
+      </w:pPr>
+      <w:r>
+        <w:rPr>
+          <w:lang w:eastAsia="zh-CN"/>
+        </w:rPr>
+        <w:t xml:space="preserve">Most other literature found focused on simulating the control device instead of or in addition to simulating the processes. A well-documented design for a Virtual Plant Generator was found, but the paper didn’t provide any details on creating a hardware interface </w:t>
+      </w:r>
+      <w:r>
+        <w:rPr>
+          <w:highlight w:val="yellow"/>
+          <w:lang w:eastAsia="zh-CN"/>
+        </w:rPr>
+        <w:t>(</w:t>
       </w:r>
       <w:proofErr w:type="spellStart"/>
       <w:r>
         <w:rPr>
+          <w:highlight w:val="yellow"/>
           <w:lang w:eastAsia="zh-CN"/>
         </w:rPr>
-        <w:t>Izaguirre</w:t>
+        <w:t>Ngalamou</w:t>
       </w:r>
       <w:proofErr w:type="spellEnd"/>
       <w:r>
         <w:rPr>
           <w:lang w:eastAsia="zh-CN"/>
         </w:rPr>
-        <w:t>).This further reinforced the importance of basing the solution off of EasyVeep.</w:t>
+        <w:t>). The Virtual Plant Generator was designed to use QT for simulation graphics, but it was mentioned that Flash, like EasyVeep uses, was a viable alternative. Another paper discussed extending PLC simulation software to interact with real world processes. Though the concept presented in the paper is exactly opposite of objective, some concepts could be considered useful.</w:t>
+      </w:r>
+      <w:r>
+        <w:rPr>
+          <w:lang w:eastAsia="zh-CN"/>
+        </w:rPr>
+        <w:t xml:space="preserve"> The solution used a parallel port but states clearly that the solution could be adapted to use serial or USB (</w:t>
+      </w:r>
+      <w:r>
+        <w:rPr>
+          <w:highlight w:val="yellow"/>
+          <w:lang w:eastAsia="zh-CN"/>
+        </w:rPr>
+        <w:t>ROMANIA</w:t>
+      </w:r>
+      <w:r>
+        <w:rPr>
+          <w:lang w:eastAsia="zh-CN"/>
+        </w:rPr>
+        <w:t>). Some of the issues that could arise with such a system were documented as well.</w:t>
       </w:r>
     </w:p>
     <w:p>
@@ -5418,241 +5754,122 @@
         <w:rPr>
           <w:lang w:eastAsia="zh-CN"/>
         </w:rPr>
-        <w:t>Since no moderately priced commercial solution was found, a search was performed to find similar academic projects.</w:t>
+        <w:lastRenderedPageBreak/>
+        <w:t xml:space="preserve">The search continued for EasyPort like devices that could be modified to work with EasyVeep. </w:t>
       </w:r>
       <w:r>
         <w:rPr>
           <w:lang w:eastAsia="zh-CN"/>
         </w:rPr>
-        <w:t xml:space="preserve"> Limited information was found from a group called </w:t>
-      </w:r>
+        <w:t xml:space="preserve">More proprietary implementations of EasyPort like systems were found. </w:t>
+      </w:r>
+      <w:proofErr w:type="spellStart"/>
       <w:r>
         <w:rPr>
           <w:lang w:eastAsia="zh-CN"/>
         </w:rPr>
-        <w:t>Fast Forward Technologies</w:t>
-      </w:r>
+        <w:t>Sealevel</w:t>
+      </w:r>
+      <w:proofErr w:type="spellEnd"/>
       <w:r>
         <w:rPr>
           <w:lang w:eastAsia="zh-CN"/>
         </w:rPr>
-        <w:t xml:space="preserve"> </w:t>
+        <w:t xml:space="preserve"> systems provides a wide range of Digital I/O USB solutions with up to 16 inputs and outputs </w:t>
       </w:r>
       <w:r>
         <w:rPr>
           <w:noProof/>
           <w:lang w:eastAsia="zh-CN"/>
         </w:rPr>
-        <w:t>(Wolowicz and Knoll)</w:t>
+        <w:t>(Sealevel)</w:t>
       </w:r>
       <w:r>
         <w:rPr>
           <w:lang w:eastAsia="zh-CN"/>
         </w:rPr>
-        <w:t xml:space="preserve">. The group was created as a result of a senior level design project at the University of Victoria to replicate an EasyPort. Their approach, however, was not to replicate the EasyPort exactly, but to create their own implementation that simply fit in the same form factor and used a USB interface instead of an RS232 serial interface </w:t>
+        <w:t xml:space="preserve">. The units are industrial grade and use a proprietary </w:t>
+      </w:r>
+      <w:proofErr w:type="spellStart"/>
+      <w:r>
+        <w:rPr>
+          <w:lang w:eastAsia="zh-CN"/>
+        </w:rPr>
+        <w:t>SeaMAX</w:t>
+      </w:r>
+      <w:proofErr w:type="spellEnd"/>
+      <w:r>
+        <w:rPr>
+          <w:lang w:eastAsia="zh-CN"/>
+        </w:rPr>
+        <w:t xml:space="preserve"> protocol. The protocol used by the </w:t>
+      </w:r>
+      <w:proofErr w:type="spellStart"/>
+      <w:r>
+        <w:rPr>
+          <w:lang w:eastAsia="zh-CN"/>
+        </w:rPr>
+        <w:t>Sealevel</w:t>
+      </w:r>
+      <w:proofErr w:type="spellEnd"/>
+      <w:r>
+        <w:rPr>
+          <w:lang w:eastAsia="zh-CN"/>
+        </w:rPr>
+        <w:t xml:space="preserve"> units prevents them from being a viable solution to link the Real Time target to the simulated industrial systems, but the </w:t>
+      </w:r>
+      <w:proofErr w:type="spellStart"/>
+      <w:r>
+        <w:rPr>
+          <w:lang w:eastAsia="zh-CN"/>
+        </w:rPr>
+        <w:t>Sealevel</w:t>
+      </w:r>
+      <w:proofErr w:type="spellEnd"/>
+      <w:r>
+        <w:rPr>
+          <w:lang w:eastAsia="zh-CN"/>
+        </w:rPr>
+        <w:t xml:space="preserve"> website provides other valuable resources that can be applied to the propose project. </w:t>
+      </w:r>
+      <w:proofErr w:type="spellStart"/>
+      <w:r>
+        <w:rPr>
+          <w:lang w:eastAsia="zh-CN"/>
+        </w:rPr>
+        <w:t>Sealevel</w:t>
+      </w:r>
+      <w:proofErr w:type="spellEnd"/>
+      <w:r>
+        <w:rPr>
+          <w:lang w:eastAsia="zh-CN"/>
+        </w:rPr>
+        <w:t xml:space="preserve"> freely provides select chapters of its publication </w:t>
+      </w:r>
+      <w:r>
+        <w:rPr>
+          <w:u w:val="single"/>
+          <w:lang w:eastAsia="zh-CN"/>
+        </w:rPr>
+        <w:t>The Digital I/O Handbook</w:t>
+      </w:r>
+      <w:r>
+        <w:rPr>
+          <w:lang w:eastAsia="zh-CN"/>
+        </w:rPr>
+        <w:t xml:space="preserve"> which includes descriptions and design considerations for Digital I/O implementations </w:t>
       </w:r>
       <w:r>
         <w:rPr>
           <w:noProof/>
           <w:lang w:eastAsia="zh-CN"/>
         </w:rPr>
-        <w:t>(Wolowicz and Knoll)</w:t>
+        <w:t>(Sealevel)</w:t>
       </w:r>
       <w:r>
         <w:rPr>
           <w:lang w:eastAsia="zh-CN"/>
         </w:rPr>
-        <w:t>. Their selected hardware and protocol were quite different from the EasyPort and most documents listed on their website were marked as proprietary. No further attempts to reverse engineer or replicate the EasyPort were discovered.</w:t>
-      </w:r>
-    </w:p>
-    <w:p>
-      <w:pPr>
-        <w:ind w:left="180"/>
-        <w:rPr>
-          <w:lang w:eastAsia="zh-CN"/>
-        </w:rPr>
-      </w:pPr>
-      <w:r>
-        <w:rPr>
-          <w:lang w:eastAsia="zh-CN"/>
-        </w:rPr>
-        <w:t xml:space="preserve">Most other literature found focused on simulating the control device instead of or in addition to simulating the processes. A well-documented design for a Virtual Plant Generator was found, but the paper didn’t provide any details on creating a hardware interface </w:t>
-      </w:r>
-      <w:r>
-        <w:rPr>
-          <w:highlight w:val="yellow"/>
-          <w:lang w:eastAsia="zh-CN"/>
-        </w:rPr>
-        <w:t>(</w:t>
-      </w:r>
-      <w:proofErr w:type="spellStart"/>
-      <w:r>
-        <w:rPr>
-          <w:highlight w:val="yellow"/>
-          <w:lang w:eastAsia="zh-CN"/>
-        </w:rPr>
-        <w:t>Ngalamou</w:t>
-      </w:r>
-      <w:proofErr w:type="spellEnd"/>
-      <w:r>
-        <w:rPr>
-          <w:lang w:eastAsia="zh-CN"/>
-        </w:rPr>
-        <w:t>). The Virtual Plant Generator was designed to use QT for simulation graphics, but it was mentioned that Flash, like EasyVeep uses, was a viable alternative. Another paper discussed extending PLC simulation software to interact with real world processes. Though the concept presented in the paper is exactly opposite of objective, some concepts could be considered useful.</w:t>
-      </w:r>
-      <w:r>
-        <w:rPr>
-          <w:lang w:eastAsia="zh-CN"/>
-        </w:rPr>
-        <w:t xml:space="preserve"> The solution used a parallel port but states clearly that the solution could be adapted to use serial or USB (</w:t>
-      </w:r>
-      <w:r>
-        <w:rPr>
-          <w:highlight w:val="yellow"/>
-          <w:lang w:eastAsia="zh-CN"/>
-        </w:rPr>
-        <w:t>ROMANIA</w:t>
-      </w:r>
-      <w:r>
-        <w:rPr>
-          <w:lang w:eastAsia="zh-CN"/>
-        </w:rPr>
-        <w:t>). Some of the issues that could arise with such a system were documented as well.</w:t>
-      </w:r>
-    </w:p>
-    <w:p>
-      <w:pPr>
-        <w:ind w:left="180"/>
-        <w:rPr>
-          <w:lang w:eastAsia="zh-CN"/>
-        </w:rPr>
-      </w:pPr>
-      <w:r>
-        <w:rPr>
-          <w:lang w:eastAsia="zh-CN"/>
-        </w:rPr>
-        <w:t xml:space="preserve">The search continued for EasyPort like devices that could be modified to work with EasyVeep. </w:t>
-      </w:r>
-      <w:r>
-        <w:rPr>
-          <w:lang w:eastAsia="zh-CN"/>
-        </w:rPr>
-        <w:t xml:space="preserve">More proprietary implementations of EasyPort like systems were found. </w:t>
-      </w:r>
-      <w:proofErr w:type="spellStart"/>
-      <w:r>
-        <w:rPr>
-          <w:lang w:eastAsia="zh-CN"/>
-        </w:rPr>
-        <w:t>Sealevel</w:t>
-      </w:r>
-      <w:proofErr w:type="spellEnd"/>
-      <w:r>
-        <w:rPr>
-          <w:lang w:eastAsia="zh-CN"/>
-        </w:rPr>
-        <w:t xml:space="preserve"> systems provides a wide range of Digital I/O USB solutions with up to 16 inputs and outputs </w:t>
-      </w:r>
-      <w:r>
-        <w:rPr>
-          <w:noProof/>
-          <w:lang w:eastAsia="zh-CN"/>
-        </w:rPr>
-        <w:t>(Sealevel)</w:t>
-      </w:r>
-      <w:r>
-        <w:rPr>
-          <w:lang w:eastAsia="zh-CN"/>
-        </w:rPr>
-        <w:t xml:space="preserve">. The units are industrial </w:t>
-      </w:r>
-      <w:r>
-        <w:rPr>
-          <w:lang w:eastAsia="zh-CN"/>
-        </w:rPr>
-        <w:lastRenderedPageBreak/>
-        <w:t xml:space="preserve">grade and use a proprietary </w:t>
-      </w:r>
-      <w:proofErr w:type="spellStart"/>
-      <w:r>
-        <w:rPr>
-          <w:lang w:eastAsia="zh-CN"/>
-        </w:rPr>
-        <w:t>SeaMAX</w:t>
-      </w:r>
-      <w:proofErr w:type="spellEnd"/>
-      <w:r>
-        <w:rPr>
-          <w:lang w:eastAsia="zh-CN"/>
-        </w:rPr>
-        <w:t xml:space="preserve"> protocol. The protocol used by the </w:t>
-      </w:r>
-      <w:proofErr w:type="spellStart"/>
-      <w:r>
-        <w:rPr>
-          <w:lang w:eastAsia="zh-CN"/>
-        </w:rPr>
-        <w:t>Sealevel</w:t>
-      </w:r>
-      <w:proofErr w:type="spellEnd"/>
-      <w:r>
-        <w:rPr>
-          <w:lang w:eastAsia="zh-CN"/>
-        </w:rPr>
-        <w:t xml:space="preserve"> units prevents them from being a viable solution to link the Real Time target to the simulated industrial systems, but the </w:t>
-      </w:r>
-      <w:proofErr w:type="spellStart"/>
-      <w:r>
-        <w:rPr>
-          <w:lang w:eastAsia="zh-CN"/>
-        </w:rPr>
-        <w:t>Sealevel</w:t>
-      </w:r>
-      <w:proofErr w:type="spellEnd"/>
-      <w:r>
-        <w:rPr>
-          <w:lang w:eastAsia="zh-CN"/>
-        </w:rPr>
-        <w:t xml:space="preserve"> website provides other valuable resources that can be applied to the propose project. </w:t>
-      </w:r>
-      <w:proofErr w:type="spellStart"/>
-      <w:r>
-        <w:rPr>
-          <w:lang w:eastAsia="zh-CN"/>
-        </w:rPr>
-        <w:t>Sealevel</w:t>
-      </w:r>
-      <w:proofErr w:type="spellEnd"/>
-      <w:r>
-        <w:rPr>
-          <w:lang w:eastAsia="zh-CN"/>
-        </w:rPr>
-        <w:t xml:space="preserve"> freely provides select chapters of its publication </w:t>
-      </w:r>
-      <w:r>
-        <w:rPr>
-          <w:u w:val="single"/>
-          <w:lang w:eastAsia="zh-CN"/>
-        </w:rPr>
-        <w:t>The Digital I/O Handbook</w:t>
-      </w:r>
-      <w:r>
-        <w:rPr>
-          <w:lang w:eastAsia="zh-CN"/>
-        </w:rPr>
-        <w:t xml:space="preserve"> which includes descriptions and design considerations for Digital I/O implementations </w:t>
-      </w:r>
-      <w:r>
-        <w:rPr>
-          <w:noProof/>
-          <w:lang w:eastAsia="zh-CN"/>
-        </w:rPr>
-        <w:t>(Sealevel)</w:t>
-      </w:r>
-      <w:r>
-        <w:rPr>
-          <w:lang w:eastAsia="zh-CN"/>
-        </w:rPr>
         <w:t>.</w:t>
       </w:r>
     </w:p>
@@ -5660,13 +5877,13 @@
       <w:pPr>
         <w:pStyle w:val="Heading2"/>
       </w:pPr>
-      <w:bookmarkStart w:id="8" w:name="_Ref352485655"/>
-      <w:bookmarkStart w:id="9" w:name="_Toc353017710"/>
+      <w:bookmarkStart w:id="10" w:name="_Ref352485655"/>
+      <w:bookmarkStart w:id="11" w:name="_Toc353017710"/>
       <w:r>
         <w:t>Existing Solutions</w:t>
       </w:r>
-      <w:bookmarkEnd w:id="8"/>
-      <w:bookmarkEnd w:id="9"/>
+      <w:bookmarkEnd w:id="10"/>
+      <w:bookmarkEnd w:id="11"/>
     </w:p>
     <w:p>
       <w:pPr>
@@ -5681,16 +5898,19 @@
         <w:pStyle w:val="Heading3"/>
         <w:ind w:hanging="180"/>
       </w:pPr>
-      <w:bookmarkStart w:id="10" w:name="_Toc353017711"/>
+      <w:bookmarkStart w:id="12" w:name="_Toc353017711"/>
+      <w:r>
+        <w:t>Festo-</w:t>
+      </w:r>
       <w:proofErr w:type="spellStart"/>
       <w:r>
-        <w:t>Festo-Didatic</w:t>
+        <w:t>Didatic</w:t>
       </w:r>
       <w:proofErr w:type="spellEnd"/>
       <w:r>
         <w:t xml:space="preserve"> EasyVeep</w:t>
       </w:r>
-      <w:bookmarkEnd w:id="10"/>
+      <w:bookmarkEnd w:id="12"/>
     </w:p>
     <w:p>
       <w:pPr>
@@ -5709,11 +5929,11 @@
         <w:t>”</w:t>
       </w:r>
       <w:r>
-        <w:t xml:space="preserve"> EasyVeep is distributed freely and can be acquired easily. However, the software requires an external hardware interface, which is also produced by </w:t>
+        <w:t xml:space="preserve"> EasyVeep is distributed freely and can be acquired easily. However, the software requires an external hardware interface, which is also produced by Festo-</w:t>
       </w:r>
       <w:proofErr w:type="spellStart"/>
       <w:r>
-        <w:t>Festo-Didatic</w:t>
+        <w:t>Didatic</w:t>
       </w:r>
       <w:proofErr w:type="spellEnd"/>
       <w:r>
@@ -5728,26 +5948,26 @@
           <w:highlight w:val="yellow"/>
         </w:rPr>
       </w:pPr>
-      <w:bookmarkStart w:id="11" w:name="_Toc353017712"/>
+      <w:bookmarkStart w:id="13" w:name="_Toc353017712"/>
       <w:r>
         <w:rPr>
           <w:highlight w:val="yellow"/>
         </w:rPr>
         <w:t>Other Solutions (More on this later)</w:t>
       </w:r>
-      <w:bookmarkEnd w:id="11"/>
+      <w:bookmarkEnd w:id="13"/>
     </w:p>
     <w:p>
       <w:pPr>
         <w:pStyle w:val="Heading1"/>
       </w:pPr>
-      <w:bookmarkStart w:id="12" w:name="_Ref352058138"/>
-      <w:bookmarkStart w:id="13" w:name="_Toc353017713"/>
+      <w:bookmarkStart w:id="14" w:name="_Ref352058138"/>
+      <w:bookmarkStart w:id="15" w:name="_Toc353017713"/>
       <w:r>
         <w:t>Methodology</w:t>
       </w:r>
-      <w:bookmarkEnd w:id="12"/>
-      <w:bookmarkEnd w:id="13"/>
+      <w:bookmarkEnd w:id="14"/>
+      <w:bookmarkEnd w:id="15"/>
     </w:p>
     <w:p>
       <w:r>
@@ -5758,11 +5978,11 @@
       <w:pPr>
         <w:pStyle w:val="Heading2"/>
       </w:pPr>
-      <w:bookmarkStart w:id="14" w:name="_Toc353017714"/>
+      <w:bookmarkStart w:id="16" w:name="_Toc353017714"/>
       <w:r>
         <w:t>Using EasyVeep</w:t>
       </w:r>
-      <w:bookmarkEnd w:id="14"/>
+      <w:bookmarkEnd w:id="16"/>
     </w:p>
     <w:p>
       <w:pPr>
@@ -5835,11 +6055,11 @@
         <w:pStyle w:val="Heading3"/>
         <w:ind w:left="540" w:firstLine="0"/>
       </w:pPr>
-      <w:bookmarkStart w:id="15" w:name="_Toc353017715"/>
+      <w:bookmarkStart w:id="17" w:name="_Toc353017715"/>
       <w:r>
         <w:t>Reversing the EasyPort Protocol</w:t>
       </w:r>
-      <w:bookmarkEnd w:id="15"/>
+      <w:bookmarkEnd w:id="17"/>
     </w:p>
     <w:p>
       <w:pPr>
@@ -5873,7 +6093,11 @@
         <w:t xml:space="preserve">Primarily, the process consisted of static binary analysis using the </w:t>
       </w:r>
       <w:r>
-        <w:t>freeware version of the Hex-Rays IDA interactive disassembler. Through examination of the files included with the EasyVeep installation, the library that facilitates serial communication with the EasyPort was located and analyzed both statically and dynamically.</w:t>
+        <w:t xml:space="preserve">freeware version of the Hex-Rays IDA interactive disassembler. Through examination of the files included with the EasyVeep </w:t>
+      </w:r>
+      <w:r>
+        <w:lastRenderedPageBreak/>
+        <w:t>installation, the library that facilitates serial communication with the EasyPort was located and analyzed both statically and dynamically.</w:t>
       </w:r>
     </w:p>
     <w:p>
@@ -5881,7 +6105,6 @@
         <w:ind w:left="540"/>
       </w:pPr>
       <w:r>
-        <w:lastRenderedPageBreak/>
         <w:t xml:space="preserve">To facilitated dynamic analysis, the </w:t>
       </w:r>
       <w:r>
@@ -5912,7 +6135,7 @@
         <w:keepNext/>
         <w:jc w:val="center"/>
       </w:pPr>
-      <w:bookmarkStart w:id="16" w:name="_Toc353017746"/>
+      <w:bookmarkStart w:id="18" w:name="_Toc353017746"/>
       <w:r>
         <w:t xml:space="preserve">Table </w:t>
       </w:r>
@@ -5940,7 +6163,7 @@
         </w:rPr>
         <w:t xml:space="preserve"> : EasyPort Protocol Listing</w:t>
       </w:r>
-      <w:bookmarkEnd w:id="16"/>
+      <w:bookmarkEnd w:id="18"/>
     </w:p>
     <w:tbl>
       <w:tblPr>
@@ -6304,7 +6527,7 @@
                     <w:pStyle w:val="Caption"/>
                     <w:jc w:val="center"/>
                   </w:pPr>
-                  <w:bookmarkStart w:id="17" w:name="_Toc353017735"/>
+                  <w:bookmarkStart w:id="19" w:name="_Toc353017735"/>
                   <w:r>
                     <w:t xml:space="preserve">Figure </w:t>
                   </w:r>
@@ -6319,7 +6542,7 @@
                   <w:r>
                     <w:t xml:space="preserve"> : EasyPort Protocol Sequence Diagram</w:t>
                   </w:r>
-                  <w:bookmarkEnd w:id="17"/>
+                  <w:bookmarkEnd w:id="19"/>
                 </w:p>
               </w:txbxContent>
             </v:textbox>
@@ -6594,11 +6817,11 @@
         <w:pStyle w:val="Heading3"/>
         <w:ind w:left="540" w:firstLine="0"/>
       </w:pPr>
-      <w:bookmarkStart w:id="18" w:name="_Toc353017716"/>
+      <w:bookmarkStart w:id="20" w:name="_Toc353017716"/>
       <w:r>
         <w:t>Implementing an EasyPort</w:t>
       </w:r>
-      <w:bookmarkEnd w:id="18"/>
+      <w:bookmarkEnd w:id="20"/>
     </w:p>
     <w:p>
       <w:pPr>
@@ -6813,7 +7036,7 @@
         <w:pStyle w:val="Caption"/>
         <w:jc w:val="center"/>
       </w:pPr>
-      <w:bookmarkStart w:id="19" w:name="_Toc353017736"/>
+      <w:bookmarkStart w:id="21" w:name="_Toc353017736"/>
       <w:r>
         <w:t xml:space="preserve">Figure </w:t>
       </w:r>
@@ -6828,7 +7051,7 @@
       <w:r>
         <w:t xml:space="preserve"> : A screenshot of the desktop application implementing the EasyPort protocol.</w:t>
       </w:r>
-      <w:bookmarkEnd w:id="19"/>
+      <w:bookmarkEnd w:id="21"/>
     </w:p>
     <w:p>
       <w:pPr>
@@ -6889,11 +7112,11 @@
         <w:pStyle w:val="Heading3"/>
         <w:ind w:hanging="180"/>
       </w:pPr>
-      <w:bookmarkStart w:id="20" w:name="_Toc353017717"/>
+      <w:bookmarkStart w:id="22" w:name="_Toc353017717"/>
       <w:r>
         <w:t>Implementing a Custom EasyVeep</w:t>
       </w:r>
-      <w:bookmarkEnd w:id="20"/>
+      <w:bookmarkEnd w:id="22"/>
     </w:p>
     <w:p>
       <w:pPr>
@@ -6917,12 +7140,7 @@
         <w:t xml:space="preserve"> for easier debugging and finer control of the environment.</w:t>
       </w:r>
       <w:r>
-        <w:t xml:space="preserve"> For details on use and implementation of existing EasyVeep processes in the custom implementati</w:t>
-      </w:r>
-      <w:bookmarkStart w:id="21" w:name="_GoBack"/>
-      <w:bookmarkEnd w:id="21"/>
-      <w:r>
-        <w:t xml:space="preserve">on, reference appendix section </w:t>
+        <w:t xml:space="preserve"> For details on use and implementation of existing EasyVeep processes in the custom implementation, reference appendix section </w:t>
       </w:r>
       <w:r>
         <w:rPr>
@@ -6976,14 +7194,14 @@
           <w:lang w:eastAsia="zh-CN"/>
         </w:rPr>
       </w:pPr>
-      <w:bookmarkStart w:id="22" w:name="_Toc353017718"/>
+      <w:bookmarkStart w:id="23" w:name="_Toc353017718"/>
       <w:r>
         <w:rPr>
           <w:lang w:eastAsia="zh-CN"/>
         </w:rPr>
         <w:t>Budget and Schedule</w:t>
       </w:r>
-      <w:bookmarkEnd w:id="22"/>
+      <w:bookmarkEnd w:id="23"/>
     </w:p>
     <w:p>
       <w:pPr>
@@ -6998,7 +7216,7 @@
         <w:br w:type="page"/>
       </w:r>
     </w:p>
-    <w:bookmarkStart w:id="23" w:name="_Toc353017719" w:displacedByCustomXml="next"/>
+    <w:bookmarkStart w:id="24" w:name="_Toc353017719" w:displacedByCustomXml="next"/>
     <w:sdt>
       <w:sdtPr>
         <w:rPr>
@@ -7023,9 +7241,15 @@
           <w:r>
             <w:t>Resources</w:t>
           </w:r>
-          <w:bookmarkEnd w:id="23"/>
+          <w:bookmarkEnd w:id="24"/>
         </w:p>
         <w:p>
+          <w:pPr>
+            <w:rPr>
+              <w:rFonts w:asciiTheme="minorHAnsi" w:eastAsiaTheme="minorHAnsi" w:hAnsiTheme="minorHAnsi" w:cstheme="minorBidi"/>
+              <w:noProof/>
+            </w:rPr>
+          </w:pPr>
           <w:r>
             <w:fldChar w:fldCharType="begin"/>
           </w:r>
@@ -7035,19 +7259,596 @@
           <w:r>
             <w:fldChar w:fldCharType="separate"/>
           </w:r>
-          <w:r>
+        </w:p>
+        <w:tbl>
+          <w:tblPr>
+            <w:tblW w:w="5000" w:type="pct"/>
+            <w:tblCellSpacing w:w="15" w:type="dxa"/>
+            <w:tblCellMar>
+              <w:top w:w="15" w:type="dxa"/>
+              <w:left w:w="15" w:type="dxa"/>
+              <w:bottom w:w="15" w:type="dxa"/>
+              <w:right w:w="15" w:type="dxa"/>
+            </w:tblCellMar>
+            <w:tblLook w:val="04A0" w:firstRow="1" w:lastRow="0" w:firstColumn="1" w:lastColumn="0" w:noHBand="0" w:noVBand="1"/>
+          </w:tblPr>
+          <w:tblGrid>
+            <w:gridCol w:w="433"/>
+            <w:gridCol w:w="9017"/>
+          </w:tblGrid>
+          <w:tr>
+            <w:trPr>
+              <w:divId w:val="466822923"/>
+              <w:tblCellSpacing w:w="15" w:type="dxa"/>
+            </w:trPr>
+            <w:tc>
+              <w:tcPr>
+                <w:tcW w:w="50" w:type="pct"/>
+                <w:hideMark/>
+              </w:tcPr>
+              <w:p>
+                <w:pPr>
+                  <w:pStyle w:val="Bibliography"/>
+                  <w:rPr>
+                    <w:rFonts w:eastAsiaTheme="minorEastAsia"/>
+                    <w:noProof/>
+                  </w:rPr>
+                </w:pPr>
+                <w:r>
+                  <w:rPr>
+                    <w:noProof/>
+                  </w:rPr>
+                  <w:t xml:space="preserve">[1] </w:t>
+                </w:r>
+              </w:p>
+            </w:tc>
+            <w:tc>
+              <w:tcPr>
+                <w:tcW w:w="0" w:type="auto"/>
+                <w:hideMark/>
+              </w:tcPr>
+              <w:p>
+                <w:pPr>
+                  <w:pStyle w:val="Bibliography"/>
+                  <w:rPr>
+                    <w:rFonts w:eastAsiaTheme="minorEastAsia"/>
+                    <w:noProof/>
+                  </w:rPr>
+                </w:pPr>
+                <w:r>
+                  <w:rPr>
+                    <w:noProof/>
+                  </w:rPr>
+                  <w:t xml:space="preserve">A. R. Izaguirre and M. E. Macias, "Virtual Reality Machines to improve training in Control and Automation," in </w:t>
+                </w:r>
+                <w:r>
+                  <w:rPr>
+                    <w:i/>
+                    <w:iCs/>
+                    <w:noProof/>
+                  </w:rPr>
+                  <w:t>Conference for Industry and Education Collaboration</w:t>
+                </w:r>
+                <w:r>
+                  <w:rPr>
+                    <w:noProof/>
+                  </w:rPr>
+                  <w:t xml:space="preserve">, San Antonio, 2011. </w:t>
+                </w:r>
+              </w:p>
+            </w:tc>
+          </w:tr>
+          <w:tr>
+            <w:trPr>
+              <w:divId w:val="466822923"/>
+              <w:tblCellSpacing w:w="15" w:type="dxa"/>
+            </w:trPr>
+            <w:tc>
+              <w:tcPr>
+                <w:tcW w:w="50" w:type="pct"/>
+                <w:hideMark/>
+              </w:tcPr>
+              <w:p>
+                <w:pPr>
+                  <w:pStyle w:val="Bibliography"/>
+                  <w:rPr>
+                    <w:rFonts w:eastAsiaTheme="minorEastAsia"/>
+                    <w:noProof/>
+                  </w:rPr>
+                </w:pPr>
+                <w:r>
+                  <w:rPr>
+                    <w:noProof/>
+                  </w:rPr>
+                  <w:t xml:space="preserve">[2] </w:t>
+                </w:r>
+              </w:p>
+            </w:tc>
+            <w:tc>
+              <w:tcPr>
+                <w:tcW w:w="0" w:type="auto"/>
+                <w:hideMark/>
+              </w:tcPr>
+              <w:p>
+                <w:pPr>
+                  <w:pStyle w:val="Bibliography"/>
+                  <w:rPr>
+                    <w:rFonts w:eastAsiaTheme="minorEastAsia"/>
+                    <w:noProof/>
+                  </w:rPr>
+                </w:pPr>
+                <w:r>
+                  <w:rPr>
+                    <w:noProof/>
+                  </w:rPr>
+                  <w:t>D. Wolowicz and J. Knoll, "Proposal For USB I/O Board," 13 May 2002. [Online]. Available: http://www.ece.uvic.ca/~elec499/2002a/group04/Proposal.pdf. [Accessed 10 12 2012].</w:t>
+                </w:r>
+              </w:p>
+            </w:tc>
+          </w:tr>
+          <w:tr>
+            <w:trPr>
+              <w:divId w:val="466822923"/>
+              <w:tblCellSpacing w:w="15" w:type="dxa"/>
+            </w:trPr>
+            <w:tc>
+              <w:tcPr>
+                <w:tcW w:w="50" w:type="pct"/>
+                <w:hideMark/>
+              </w:tcPr>
+              <w:p>
+                <w:pPr>
+                  <w:pStyle w:val="Bibliography"/>
+                  <w:rPr>
+                    <w:rFonts w:eastAsiaTheme="minorEastAsia"/>
+                    <w:noProof/>
+                  </w:rPr>
+                </w:pPr>
+                <w:r>
+                  <w:rPr>
+                    <w:noProof/>
+                  </w:rPr>
+                  <w:t xml:space="preserve">[3] </w:t>
+                </w:r>
+              </w:p>
+            </w:tc>
+            <w:tc>
+              <w:tcPr>
+                <w:tcW w:w="0" w:type="auto"/>
+                <w:hideMark/>
+              </w:tcPr>
+              <w:p>
+                <w:pPr>
+                  <w:pStyle w:val="Bibliography"/>
+                  <w:rPr>
+                    <w:rFonts w:eastAsiaTheme="minorEastAsia"/>
+                    <w:noProof/>
+                  </w:rPr>
+                </w:pPr>
+                <w:r>
+                  <w:rPr>
+                    <w:noProof/>
+                  </w:rPr>
+                  <w:t>O. Yuschuk, "OllyDbg Version 2.0," 19 11 2012. [Online]. Available: http://www.ollydbg.de/version2.html. [Accessed 12 12 2012].</w:t>
+                </w:r>
+              </w:p>
+            </w:tc>
+          </w:tr>
+          <w:tr>
+            <w:trPr>
+              <w:divId w:val="466822923"/>
+              <w:tblCellSpacing w:w="15" w:type="dxa"/>
+            </w:trPr>
+            <w:tc>
+              <w:tcPr>
+                <w:tcW w:w="50" w:type="pct"/>
+                <w:hideMark/>
+              </w:tcPr>
+              <w:p>
+                <w:pPr>
+                  <w:pStyle w:val="Bibliography"/>
+                  <w:rPr>
+                    <w:rFonts w:eastAsiaTheme="minorEastAsia"/>
+                    <w:noProof/>
+                  </w:rPr>
+                </w:pPr>
+                <w:r>
+                  <w:rPr>
+                    <w:noProof/>
+                  </w:rPr>
+                  <w:t xml:space="preserve">[4] </w:t>
+                </w:r>
+              </w:p>
+            </w:tc>
+            <w:tc>
+              <w:tcPr>
+                <w:tcW w:w="0" w:type="auto"/>
+                <w:hideMark/>
+              </w:tcPr>
+              <w:p>
+                <w:pPr>
+                  <w:pStyle w:val="Bibliography"/>
+                  <w:rPr>
+                    <w:rFonts w:eastAsiaTheme="minorEastAsia"/>
+                    <w:noProof/>
+                  </w:rPr>
+                </w:pPr>
+                <w:r>
+                  <w:rPr>
+                    <w:noProof/>
+                  </w:rPr>
+                  <w:t xml:space="preserve">L.-X. Li, H. M. Lu, L. ZhiPing and M. XiangYang, "Design and Application of Automatic Control System Program Based on FESTO Training System," in </w:t>
+                </w:r>
+                <w:r>
+                  <w:rPr>
+                    <w:i/>
+                    <w:iCs/>
+                    <w:noProof/>
+                  </w:rPr>
+                  <w:t>Control, Automation and Systems Engineering (CASE), 2011 International Conference o</w:t>
+                </w:r>
+                <w:r>
+                  <w:rPr>
+                    <w:noProof/>
+                  </w:rPr>
+                  <w:t xml:space="preserve">, 2011. </w:t>
+                </w:r>
+              </w:p>
+            </w:tc>
+          </w:tr>
+          <w:tr>
+            <w:trPr>
+              <w:divId w:val="466822923"/>
+              <w:tblCellSpacing w:w="15" w:type="dxa"/>
+            </w:trPr>
+            <w:tc>
+              <w:tcPr>
+                <w:tcW w:w="50" w:type="pct"/>
+                <w:hideMark/>
+              </w:tcPr>
+              <w:p>
+                <w:pPr>
+                  <w:pStyle w:val="Bibliography"/>
+                  <w:rPr>
+                    <w:rFonts w:eastAsiaTheme="minorEastAsia"/>
+                    <w:noProof/>
+                  </w:rPr>
+                </w:pPr>
+                <w:r>
+                  <w:rPr>
+                    <w:noProof/>
+                  </w:rPr>
+                  <w:t xml:space="preserve">[5] </w:t>
+                </w:r>
+              </w:p>
+            </w:tc>
+            <w:tc>
+              <w:tcPr>
+                <w:tcW w:w="0" w:type="auto"/>
+                <w:hideMark/>
+              </w:tcPr>
+              <w:p>
+                <w:pPr>
+                  <w:pStyle w:val="Bibliography"/>
+                  <w:rPr>
+                    <w:rFonts w:eastAsiaTheme="minorEastAsia"/>
+                    <w:noProof/>
+                  </w:rPr>
+                </w:pPr>
+                <w:r>
+                  <w:rPr>
+                    <w:noProof/>
+                  </w:rPr>
+                  <w:t>Sealevel, "USB to 16 Isolated Inputs / 16 Reed Relay Outputs Digital Interface Adapter (8221)," [Online]. Available: http://www.sealevel.com/store/i-o/digital-i-o/usb/8221-usb-to-16-isolated-inputs-16-reed-relay-outputs-digital-interface-adapter.html. [Accessed 19 12 2012].</w:t>
+                </w:r>
+              </w:p>
+            </w:tc>
+          </w:tr>
+          <w:tr>
+            <w:trPr>
+              <w:divId w:val="466822923"/>
+              <w:tblCellSpacing w:w="15" w:type="dxa"/>
+            </w:trPr>
+            <w:tc>
+              <w:tcPr>
+                <w:tcW w:w="50" w:type="pct"/>
+                <w:hideMark/>
+              </w:tcPr>
+              <w:p>
+                <w:pPr>
+                  <w:pStyle w:val="Bibliography"/>
+                  <w:rPr>
+                    <w:rFonts w:eastAsiaTheme="minorEastAsia"/>
+                    <w:noProof/>
+                  </w:rPr>
+                </w:pPr>
+                <w:r>
+                  <w:rPr>
+                    <w:noProof/>
+                  </w:rPr>
+                  <w:t xml:space="preserve">[6] </w:t>
+                </w:r>
+              </w:p>
+            </w:tc>
+            <w:tc>
+              <w:tcPr>
+                <w:tcW w:w="0" w:type="auto"/>
+                <w:hideMark/>
+              </w:tcPr>
+              <w:p>
+                <w:pPr>
+                  <w:pStyle w:val="Bibliography"/>
+                  <w:rPr>
+                    <w:rFonts w:eastAsiaTheme="minorEastAsia"/>
+                    <w:noProof/>
+                  </w:rPr>
+                </w:pPr>
+                <w:r>
+                  <w:rPr>
+                    <w:noProof/>
+                  </w:rPr>
+                  <w:t>Sealevel, "The Digital I/O Handbook | Sealevel Support," 08 05 2012. [Online]. Available: http://www.sealevel.com/support/article/AA-00391/155/Resource-Center/Digital-IO-Interfaces/The-Digital-IO-Handbook.html#CL. [Accessed 19 12 2012].</w:t>
+                </w:r>
+              </w:p>
+            </w:tc>
+          </w:tr>
+          <w:tr>
+            <w:trPr>
+              <w:divId w:val="466822923"/>
+              <w:tblCellSpacing w:w="15" w:type="dxa"/>
+            </w:trPr>
+            <w:tc>
+              <w:tcPr>
+                <w:tcW w:w="50" w:type="pct"/>
+                <w:hideMark/>
+              </w:tcPr>
+              <w:p>
+                <w:pPr>
+                  <w:pStyle w:val="Bibliography"/>
+                  <w:rPr>
+                    <w:rFonts w:eastAsiaTheme="minorEastAsia"/>
+                    <w:noProof/>
+                  </w:rPr>
+                </w:pPr>
+                <w:r>
+                  <w:rPr>
+                    <w:noProof/>
+                  </w:rPr>
+                  <w:t xml:space="preserve">[7] </w:t>
+                </w:r>
+              </w:p>
+            </w:tc>
+            <w:tc>
+              <w:tcPr>
+                <w:tcW w:w="0" w:type="auto"/>
+                <w:hideMark/>
+              </w:tcPr>
+              <w:p>
+                <w:pPr>
+                  <w:pStyle w:val="Bibliography"/>
+                  <w:rPr>
+                    <w:rFonts w:eastAsiaTheme="minorEastAsia"/>
+                    <w:noProof/>
+                  </w:rPr>
+                </w:pPr>
+                <w:r>
+                  <w:rPr>
+                    <w:noProof/>
+                  </w:rPr>
+                  <w:t>"Null-modem emulator," [Online]. Available: http://com0com.sourceforge.net/. [Accessed 12 Dec 2012].</w:t>
+                </w:r>
+              </w:p>
+            </w:tc>
+          </w:tr>
+          <w:tr>
+            <w:trPr>
+              <w:divId w:val="466822923"/>
+              <w:tblCellSpacing w:w="15" w:type="dxa"/>
+            </w:trPr>
+            <w:tc>
+              <w:tcPr>
+                <w:tcW w:w="50" w:type="pct"/>
+                <w:hideMark/>
+              </w:tcPr>
+              <w:p>
+                <w:pPr>
+                  <w:pStyle w:val="Bibliography"/>
+                  <w:rPr>
+                    <w:rFonts w:eastAsiaTheme="minorEastAsia"/>
+                    <w:noProof/>
+                  </w:rPr>
+                </w:pPr>
+                <w:r>
+                  <w:rPr>
+                    <w:noProof/>
+                  </w:rPr>
+                  <w:t xml:space="preserve">[8] </w:t>
+                </w:r>
+              </w:p>
+            </w:tc>
+            <w:tc>
+              <w:tcPr>
+                <w:tcW w:w="0" w:type="auto"/>
+                <w:hideMark/>
+              </w:tcPr>
+              <w:p>
+                <w:pPr>
+                  <w:pStyle w:val="Bibliography"/>
+                  <w:rPr>
+                    <w:rFonts w:eastAsiaTheme="minorEastAsia"/>
+                    <w:noProof/>
+                  </w:rPr>
+                </w:pPr>
+                <w:r>
+                  <w:rPr>
+                    <w:noProof/>
+                  </w:rPr>
+                  <w:t>Festo Didactic GmbH &amp; Co., "Manual EasyPort USB," 1 11 2008. [Online]. Available: http://www.festo-didactic.com/ov3/media/customers/1100/721876_deenesfr_mit_lesezeichen_4.pdf. [Accessed 19 11 2012].</w:t>
+                </w:r>
+              </w:p>
+            </w:tc>
+          </w:tr>
+          <w:tr>
+            <w:trPr>
+              <w:divId w:val="466822923"/>
+              <w:tblCellSpacing w:w="15" w:type="dxa"/>
+            </w:trPr>
+            <w:tc>
+              <w:tcPr>
+                <w:tcW w:w="50" w:type="pct"/>
+                <w:hideMark/>
+              </w:tcPr>
+              <w:p>
+                <w:pPr>
+                  <w:pStyle w:val="Bibliography"/>
+                  <w:rPr>
+                    <w:rFonts w:eastAsiaTheme="minorEastAsia"/>
+                    <w:noProof/>
+                  </w:rPr>
+                </w:pPr>
+                <w:r>
+                  <w:rPr>
+                    <w:noProof/>
+                  </w:rPr>
+                  <w:t xml:space="preserve">[9] </w:t>
+                </w:r>
+              </w:p>
+            </w:tc>
+            <w:tc>
+              <w:tcPr>
+                <w:tcW w:w="0" w:type="auto"/>
+                <w:hideMark/>
+              </w:tcPr>
+              <w:p>
+                <w:pPr>
+                  <w:pStyle w:val="Bibliography"/>
+                  <w:rPr>
+                    <w:rFonts w:eastAsiaTheme="minorEastAsia"/>
+                    <w:noProof/>
+                  </w:rPr>
+                </w:pPr>
+                <w:r>
+                  <w:rPr>
+                    <w:noProof/>
+                  </w:rPr>
+                  <w:t>Hex-Rays, "Freeware Download Page," [Online]. Available: http://www.hex-rays.com/products/ida/support/download_freeware.shtml. [Accessed 11 29 2012].</w:t>
+                </w:r>
+              </w:p>
+            </w:tc>
+          </w:tr>
+          <w:tr>
+            <w:trPr>
+              <w:divId w:val="466822923"/>
+              <w:tblCellSpacing w:w="15" w:type="dxa"/>
+            </w:trPr>
+            <w:tc>
+              <w:tcPr>
+                <w:tcW w:w="50" w:type="pct"/>
+                <w:hideMark/>
+              </w:tcPr>
+              <w:p>
+                <w:pPr>
+                  <w:pStyle w:val="Bibliography"/>
+                  <w:rPr>
+                    <w:rFonts w:eastAsiaTheme="minorEastAsia"/>
+                    <w:noProof/>
+                  </w:rPr>
+                </w:pPr>
+                <w:r>
+                  <w:rPr>
+                    <w:noProof/>
+                  </w:rPr>
+                  <w:t xml:space="preserve">[10] </w:t>
+                </w:r>
+              </w:p>
+            </w:tc>
+            <w:tc>
+              <w:tcPr>
+                <w:tcW w:w="0" w:type="auto"/>
+                <w:hideMark/>
+              </w:tcPr>
+              <w:p>
+                <w:pPr>
+                  <w:pStyle w:val="Bibliography"/>
+                  <w:rPr>
+                    <w:rFonts w:eastAsiaTheme="minorEastAsia"/>
+                    <w:noProof/>
+                  </w:rPr>
+                </w:pPr>
+                <w:r>
+                  <w:rPr>
+                    <w:noProof/>
+                  </w:rPr>
+                  <w:t>UCLA Compilers Group, "Avrora - The AVR Simulation and Analysis Framework," 2005. [Online]. Available: http://compilers.cs.ucla.edu/avrora/. [Accessed 19 12 2012].</w:t>
+                </w:r>
+              </w:p>
+            </w:tc>
+          </w:tr>
+          <w:tr>
+            <w:trPr>
+              <w:divId w:val="466822923"/>
+              <w:tblCellSpacing w:w="15" w:type="dxa"/>
+            </w:trPr>
+            <w:tc>
+              <w:tcPr>
+                <w:tcW w:w="50" w:type="pct"/>
+                <w:hideMark/>
+              </w:tcPr>
+              <w:p>
+                <w:pPr>
+                  <w:pStyle w:val="Bibliography"/>
+                  <w:rPr>
+                    <w:rFonts w:eastAsiaTheme="minorEastAsia"/>
+                    <w:noProof/>
+                  </w:rPr>
+                </w:pPr>
+                <w:r>
+                  <w:rPr>
+                    <w:noProof/>
+                  </w:rPr>
+                  <w:t xml:space="preserve">[11] </w:t>
+                </w:r>
+              </w:p>
+            </w:tc>
+            <w:tc>
+              <w:tcPr>
+                <w:tcW w:w="0" w:type="auto"/>
+                <w:hideMark/>
+              </w:tcPr>
+              <w:p>
+                <w:pPr>
+                  <w:pStyle w:val="Bibliography"/>
+                  <w:rPr>
+                    <w:rFonts w:eastAsiaTheme="minorEastAsia"/>
+                    <w:noProof/>
+                  </w:rPr>
+                </w:pPr>
+                <w:r>
+                  <w:rPr>
+                    <w:noProof/>
+                  </w:rPr>
+                  <w:t>Festo Didactic GmbH &amp; Co., "ActiveX Control for EasyPort USB," [Online]. Available: http://www.festo-didactic.com/int-en/services/software/software-licences/activex-control-for-easyport-usb.htm?fbid=aW50LmVuLjU1Ny4xNy4zMi44MjUuNjk0NQ. [Accessed 28 11 2012].</w:t>
+                </w:r>
+              </w:p>
+            </w:tc>
+          </w:tr>
+        </w:tbl>
+        <w:p>
+          <w:pPr>
+            <w:divId w:val="466822923"/>
             <w:rPr>
-              <w:b/>
-              <w:bCs/>
+              <w:rFonts w:eastAsia="Times New Roman"/>
               <w:noProof/>
             </w:rPr>
-            <w:t>There are no sources in the current document.</w:t>
-          </w:r>
+          </w:pPr>
+        </w:p>
+        <w:p>
           <w:r>
             <w:rPr>
               <w:b/>
               <w:bCs/>
             </w:rPr>
+            <w:lastRenderedPageBreak/>
             <w:fldChar w:fldCharType="end"/>
           </w:r>
         </w:p>
@@ -7124,44 +7925,6 @@
           <w:lang w:eastAsia="zh-CN"/>
         </w:rPr>
         <w:t>http://www.aece.ro/abstractplus.php?year=2010&amp;number=1&amp;article=15</w:t>
-      </w:r>
-    </w:p>
-    <w:p>
-      <w:pPr>
-        <w:pStyle w:val="NoSpacing"/>
-        <w:rPr>
-          <w:lang w:eastAsia="zh-CN"/>
-        </w:rPr>
-      </w:pPr>
-    </w:p>
-    <w:p>
-      <w:pPr>
-        <w:pStyle w:val="NoSpacing"/>
-        <w:rPr>
-          <w:lang w:eastAsia="zh-CN"/>
-        </w:rPr>
-      </w:pPr>
-      <w:proofErr w:type="spellStart"/>
-      <w:r>
-        <w:rPr>
-          <w:lang w:eastAsia="zh-CN"/>
-        </w:rPr>
-        <w:t>Izaguirre</w:t>
-      </w:r>
-      <w:proofErr w:type="spellEnd"/>
-    </w:p>
-    <w:p>
-      <w:pPr>
-        <w:pStyle w:val="NoSpacing"/>
-        <w:rPr>
-          <w:lang w:eastAsia="zh-CN"/>
-        </w:rPr>
-      </w:pPr>
-      <w:r>
-        <w:rPr>
-          <w:lang w:eastAsia="zh-CN"/>
-        </w:rPr>
-        <w:t>http://www.indiana.edu/~ciec2011/ETD/ETD-351/ETD-351_Izaguirre.pdf</w:t>
       </w:r>
     </w:p>
     <w:p>
@@ -7197,7 +7960,7 @@
           <w:lang w:eastAsia="zh-CN"/>
         </w:rPr>
       </w:pPr>
-      <w:bookmarkStart w:id="24" w:name="_Toc353017720"/>
+      <w:bookmarkStart w:id="25" w:name="_Toc353017720"/>
       <w:r>
         <w:rPr>
           <w:lang w:eastAsia="zh-CN"/>
@@ -7205,19 +7968,19 @@
         <w:lastRenderedPageBreak/>
         <w:t>Appendices</w:t>
       </w:r>
-      <w:bookmarkEnd w:id="24"/>
+      <w:bookmarkEnd w:id="25"/>
     </w:p>
     <w:p>
       <w:pPr>
         <w:pStyle w:val="Heading2"/>
       </w:pPr>
-      <w:bookmarkStart w:id="25" w:name="_Ref352499717"/>
-      <w:bookmarkStart w:id="26" w:name="_Toc353017721"/>
+      <w:bookmarkStart w:id="26" w:name="_Ref352499717"/>
+      <w:bookmarkStart w:id="27" w:name="_Toc353017721"/>
       <w:r>
         <w:t>Reversing EasyVeep</w:t>
       </w:r>
-      <w:bookmarkEnd w:id="25"/>
       <w:bookmarkEnd w:id="26"/>
+      <w:bookmarkEnd w:id="27"/>
     </w:p>
     <w:p>
       <w:r>
@@ -7383,7 +8146,7 @@
         <w:pStyle w:val="Caption"/>
         <w:jc w:val="center"/>
       </w:pPr>
-      <w:bookmarkStart w:id="27" w:name="_Toc353017737"/>
+      <w:bookmarkStart w:id="28" w:name="_Toc353017737"/>
       <w:r>
         <w:t xml:space="preserve">Figure </w:t>
       </w:r>
@@ -7411,7 +8174,7 @@
         </w:rPr>
         <w:t xml:space="preserve"> : EasyPort COM Port Discovery Code</w:t>
       </w:r>
-      <w:bookmarkEnd w:id="27"/>
+      <w:bookmarkEnd w:id="28"/>
     </w:p>
     <w:p>
       <w:r>
@@ -7496,7 +8259,7 @@
         <w:pStyle w:val="Caption"/>
         <w:jc w:val="center"/>
       </w:pPr>
-      <w:bookmarkStart w:id="28" w:name="_Toc353017738"/>
+      <w:bookmarkStart w:id="29" w:name="_Toc353017738"/>
       <w:r>
         <w:t xml:space="preserve">Figure </w:t>
       </w:r>
@@ -7521,7 +8284,7 @@
       <w:r>
         <w:t xml:space="preserve"> : EasyPort DCB Parameters</w:t>
       </w:r>
-      <w:bookmarkEnd w:id="28"/>
+      <w:bookmarkEnd w:id="29"/>
     </w:p>
     <w:p>
       <w:r>
@@ -7740,7 +8503,7 @@
         <w:pStyle w:val="Caption"/>
         <w:jc w:val="center"/>
       </w:pPr>
-      <w:bookmarkStart w:id="29" w:name="_Toc353017739"/>
+      <w:bookmarkStart w:id="30" w:name="_Toc353017739"/>
       <w:r>
         <w:t xml:space="preserve">Figure </w:t>
       </w:r>
@@ -7771,7 +8534,7 @@
         </w:rPr>
         <w:t>EasyPort Inputs</w:t>
       </w:r>
-      <w:bookmarkEnd w:id="29"/>
+      <w:bookmarkEnd w:id="30"/>
     </w:p>
     <w:p>
       <w:r>
@@ -7879,7 +8642,7 @@
           <w:noProof/>
         </w:rPr>
       </w:pPr>
-      <w:bookmarkStart w:id="30" w:name="_Toc353017740"/>
+      <w:bookmarkStart w:id="31" w:name="_Toc353017740"/>
       <w:r>
         <w:t xml:space="preserve">Figure </w:t>
       </w:r>
@@ -7910,7 +8673,7 @@
       <w:r>
         <w:t xml:space="preserve"> Snippet Storing Input Values</w:t>
       </w:r>
-      <w:bookmarkEnd w:id="30"/>
+      <w:bookmarkEnd w:id="31"/>
     </w:p>
     <w:p>
       <w:pPr>
@@ -7942,14 +8705,14 @@
       <w:pPr>
         <w:pStyle w:val="Heading2"/>
       </w:pPr>
-      <w:bookmarkStart w:id="31" w:name="_Ref353009135"/>
-      <w:bookmarkStart w:id="32" w:name="_Toc353017722"/>
+      <w:bookmarkStart w:id="32" w:name="_Ref353009135"/>
+      <w:bookmarkStart w:id="33" w:name="_Toc353017722"/>
       <w:r>
         <w:lastRenderedPageBreak/>
         <w:t>Arduino EasyPort Code</w:t>
       </w:r>
-      <w:bookmarkEnd w:id="31"/>
       <w:bookmarkEnd w:id="32"/>
+      <w:bookmarkEnd w:id="33"/>
     </w:p>
     <w:p>
       <w:pPr>
@@ -11376,13 +12139,13 @@
       <w:pPr>
         <w:pStyle w:val="Heading2"/>
       </w:pPr>
-      <w:bookmarkStart w:id="33" w:name="_Ref353008315"/>
-      <w:bookmarkStart w:id="34" w:name="_Toc353017723"/>
+      <w:bookmarkStart w:id="34" w:name="_Ref353008315"/>
+      <w:bookmarkStart w:id="35" w:name="_Toc353017723"/>
       <w:r>
         <w:t>Arduino Flow Control Failures</w:t>
       </w:r>
-      <w:bookmarkEnd w:id="33"/>
       <w:bookmarkEnd w:id="34"/>
+      <w:bookmarkEnd w:id="35"/>
     </w:p>
     <w:p>
       <w:r>
@@ -13493,8 +14256,8 @@
           <w:rFonts w:eastAsiaTheme="majorEastAsia"/>
         </w:rPr>
       </w:pPr>
-      <w:bookmarkStart w:id="35" w:name="_Ref353013468"/>
-      <w:bookmarkStart w:id="36" w:name="_Toc353017724"/>
+      <w:bookmarkStart w:id="36" w:name="_Ref353013468"/>
+      <w:bookmarkStart w:id="37" w:name="_Toc353017724"/>
       <w:r>
         <w:rPr>
           <w:rFonts w:eastAsiaTheme="majorEastAsia"/>
@@ -13502,8 +14265,8 @@
         <w:lastRenderedPageBreak/>
         <w:t>Desktop EasyPort Emulator</w:t>
       </w:r>
-      <w:bookmarkEnd w:id="35"/>
       <w:bookmarkEnd w:id="36"/>
+      <w:bookmarkEnd w:id="37"/>
     </w:p>
     <w:p>
       <w:pPr>
@@ -25284,8 +26047,8 @@
       <w:pPr>
         <w:pStyle w:val="Heading2"/>
       </w:pPr>
-      <w:bookmarkStart w:id="37" w:name="_Toc353017725"/>
-      <w:bookmarkStart w:id="38" w:name="_Ref353018123"/>
+      <w:bookmarkStart w:id="38" w:name="_Toc353017725"/>
+      <w:bookmarkStart w:id="39" w:name="_Ref353018123"/>
       <w:r>
         <w:lastRenderedPageBreak/>
         <w:t>EasyVeep Model Design</w:t>
@@ -25293,8 +26056,8 @@
       <w:r>
         <w:t xml:space="preserve"> and Interaction</w:t>
       </w:r>
-      <w:bookmarkEnd w:id="37"/>
       <w:bookmarkEnd w:id="38"/>
+      <w:bookmarkEnd w:id="39"/>
     </w:p>
     <w:p>
       <w:pPr>
@@ -25415,7 +26178,7 @@
         <w:keepNext/>
         <w:jc w:val="center"/>
       </w:pPr>
-      <w:bookmarkStart w:id="39" w:name="_Toc353017747"/>
+      <w:bookmarkStart w:id="40" w:name="_Toc353017747"/>
       <w:r>
         <w:t xml:space="preserve">Table </w:t>
       </w:r>
@@ -25430,7 +26193,7 @@
       <w:r>
         <w:t xml:space="preserve"> : Important SWF Variable Names</w:t>
       </w:r>
-      <w:bookmarkEnd w:id="39"/>
+      <w:bookmarkEnd w:id="40"/>
     </w:p>
     <w:tbl>
       <w:tblPr>
@@ -27870,14 +28633,14 @@
           <w:lang w:eastAsia="zh-CN"/>
         </w:rPr>
       </w:pPr>
-      <w:bookmarkStart w:id="40" w:name="_Toc353017726"/>
+      <w:bookmarkStart w:id="41" w:name="_Toc353017726"/>
       <w:r>
         <w:rPr>
           <w:lang w:eastAsia="zh-CN"/>
         </w:rPr>
         <w:t>SWF Dump Results</w:t>
       </w:r>
-      <w:bookmarkEnd w:id="40"/>
+      <w:bookmarkEnd w:id="41"/>
     </w:p>
     <w:p>
       <w:pPr>
@@ -27916,7 +28679,7 @@
         <w:keepNext/>
         <w:jc w:val="center"/>
       </w:pPr>
-      <w:bookmarkStart w:id="41" w:name="_Toc353017748"/>
+      <w:bookmarkStart w:id="42" w:name="_Toc353017748"/>
       <w:r>
         <w:t xml:space="preserve">Table </w:t>
       </w:r>
@@ -27931,7 +28694,7 @@
       <w:r>
         <w:t xml:space="preserve"> : Process Information for Boat Lock Process</w:t>
       </w:r>
-      <w:bookmarkEnd w:id="41"/>
+      <w:bookmarkEnd w:id="42"/>
     </w:p>
     <w:tbl>
       <w:tblPr>
@@ -30090,7 +30853,7 @@
         <w:keepNext/>
         <w:jc w:val="center"/>
       </w:pPr>
-      <w:bookmarkStart w:id="42" w:name="_Toc353017749"/>
+      <w:bookmarkStart w:id="43" w:name="_Toc353017749"/>
       <w:r>
         <w:t xml:space="preserve">Table </w:t>
       </w:r>
@@ -30105,7 +30868,7 @@
       <w:r>
         <w:t xml:space="preserve"> : Process Information for Parking Lot Barrier Process</w:t>
       </w:r>
-      <w:bookmarkEnd w:id="42"/>
+      <w:bookmarkEnd w:id="43"/>
     </w:p>
     <w:tbl>
       <w:tblPr>
@@ -31829,7 +32592,7 @@
         <w:keepNext/>
         <w:jc w:val="center"/>
       </w:pPr>
-      <w:bookmarkStart w:id="43" w:name="_Toc353017750"/>
+      <w:bookmarkStart w:id="44" w:name="_Toc353017750"/>
       <w:r>
         <w:t xml:space="preserve">Table </w:t>
       </w:r>
@@ -31844,7 +32607,7 @@
       <w:r>
         <w:t xml:space="preserve"> : Process Information for Hot Water Tank Process</w:t>
       </w:r>
-      <w:bookmarkEnd w:id="43"/>
+      <w:bookmarkEnd w:id="44"/>
     </w:p>
     <w:tbl>
       <w:tblPr>
@@ -33394,7 +34157,7 @@
         <w:keepNext/>
         <w:jc w:val="center"/>
       </w:pPr>
-      <w:bookmarkStart w:id="44" w:name="_Toc353017751"/>
+      <w:bookmarkStart w:id="45" w:name="_Toc353017751"/>
       <w:r>
         <w:t xml:space="preserve">Table </w:t>
       </w:r>
@@ -33417,7 +34180,7 @@
       <w:r>
         <w:t xml:space="preserve"> Process</w:t>
       </w:r>
-      <w:bookmarkEnd w:id="44"/>
+      <w:bookmarkEnd w:id="45"/>
     </w:p>
     <w:tbl>
       <w:tblPr>
@@ -35565,7 +36328,7 @@
         <w:keepNext/>
         <w:jc w:val="center"/>
       </w:pPr>
-      <w:bookmarkStart w:id="45" w:name="_Toc353017752"/>
+      <w:bookmarkStart w:id="46" w:name="_Toc353017752"/>
       <w:r>
         <w:t xml:space="preserve">Table </w:t>
       </w:r>
@@ -35580,7 +36343,7 @@
       <w:r>
         <w:t xml:space="preserve"> : Process Information for Seven Segment Display Process</w:t>
       </w:r>
-      <w:bookmarkEnd w:id="45"/>
+      <w:bookmarkEnd w:id="46"/>
     </w:p>
     <w:tbl>
       <w:tblPr>
@@ -37996,7 +38759,7 @@
         <w:keepNext/>
         <w:jc w:val="center"/>
       </w:pPr>
-      <w:bookmarkStart w:id="46" w:name="_Toc353017753"/>
+      <w:bookmarkStart w:id="47" w:name="_Toc353017753"/>
       <w:r>
         <w:t xml:space="preserve">Table </w:t>
       </w:r>
@@ -38011,7 +38774,7 @@
       <w:r>
         <w:t xml:space="preserve"> : Process Information for Wine Bottling Process</w:t>
       </w:r>
-      <w:bookmarkEnd w:id="46"/>
+      <w:bookmarkEnd w:id="47"/>
     </w:p>
     <w:tbl>
       <w:tblPr>
@@ -39981,7 +40744,7 @@
         <w:keepNext/>
         <w:jc w:val="center"/>
       </w:pPr>
-      <w:bookmarkStart w:id="47" w:name="_Toc353017754"/>
+      <w:bookmarkStart w:id="48" w:name="_Toc353017754"/>
       <w:r>
         <w:t xml:space="preserve">Table </w:t>
       </w:r>
@@ -39996,7 +40759,7 @@
       <w:r>
         <w:t xml:space="preserve"> : Process Information for Ball Sorting System</w:t>
       </w:r>
-      <w:bookmarkEnd w:id="47"/>
+      <w:bookmarkEnd w:id="48"/>
     </w:p>
     <w:tbl>
       <w:tblPr>
@@ -41444,7 +42207,7 @@
         <w:keepNext/>
         <w:jc w:val="center"/>
       </w:pPr>
-      <w:bookmarkStart w:id="48" w:name="_Toc353017755"/>
+      <w:bookmarkStart w:id="49" w:name="_Toc353017755"/>
       <w:r>
         <w:t xml:space="preserve">Table </w:t>
       </w:r>
@@ -41462,7 +42225,7 @@
       <w:r>
         <w:t>Train Crossing Process</w:t>
       </w:r>
-      <w:bookmarkEnd w:id="48"/>
+      <w:bookmarkEnd w:id="49"/>
     </w:p>
     <w:tbl>
       <w:tblPr>
@@ -43824,7 +44587,6 @@
   <w:style w:type="character" w:default="1" w:styleId="DefaultParagraphFont">
     <w:name w:val="Default Paragraph Font"/>
     <w:uiPriority w:val="1"/>
-    <w:semiHidden/>
     <w:unhideWhenUsed/>
   </w:style>
   <w:style w:type="table" w:default="1" w:styleId="TableNormal">
@@ -44579,6 +45341,14 @@
     <w:name w:val="s1"/>
     <w:basedOn w:val="DefaultParagraphFont"/>
     <w:rsid w:val="001A3E66"/>
+  </w:style>
+  <w:style w:type="paragraph" w:styleId="Bibliography">
+    <w:name w:val="Bibliography"/>
+    <w:basedOn w:val="Normal"/>
+    <w:next w:val="Normal"/>
+    <w:uiPriority w:val="37"/>
+    <w:unhideWhenUsed/>
+    <w:rsid w:val="000A2325"/>
   </w:style>
 </w:styles>
 </file>
@@ -45577,11 +46347,243 @@
 </file>
 
 <file path=customXml/item1.xml><?xml version="1.0" encoding="utf-8"?>
-<b:Sources xmlns:b="http://schemas.openxmlformats.org/officeDocument/2006/bibliography" xmlns="http://schemas.openxmlformats.org/officeDocument/2006/bibliography" SelectedStyle="\MLA.XSL" StyleName="MLA"/>
+<b:Sources xmlns:b="http://schemas.openxmlformats.org/officeDocument/2006/bibliography" xmlns="http://schemas.openxmlformats.org/officeDocument/2006/bibliography" SelectedStyle="\IEEE2006OfficeOnline.xsl" StyleName="IEEE 2006">
+  <b:Source>
+    <b:Tag>Ole12</b:Tag>
+    <b:SourceType>InternetSite</b:SourceType>
+    <b:Guid>{FA36E6DF-0877-48C7-BB78-CDA23372603E}</b:Guid>
+    <b:Author>
+      <b:Author>
+        <b:NameList>
+          <b:Person>
+            <b:Last>Yuschuk</b:Last>
+            <b:First>Oleh</b:First>
+          </b:Person>
+        </b:NameList>
+      </b:Author>
+    </b:Author>
+    <b:Title>OllyDbg Version 2.0</b:Title>
+    <b:InternetSiteTitle>OllyDbg</b:InternetSiteTitle>
+    <b:Year>2012</b:Year>
+    <b:Month>11</b:Month>
+    <b:Day>19</b:Day>
+    <b:YearAccessed>2012</b:YearAccessed>
+    <b:MonthAccessed>12</b:MonthAccessed>
+    <b:DayAccessed>12</b:DayAccessed>
+    <b:URL>http://www.ollydbg.de/version2.html</b:URL>
+    <b:RefOrder>3</b:RefOrder>
+  </b:Source>
+  <b:Source>
+    <b:Tag>FFT</b:Tag>
+    <b:SourceType>DocumentFromInternetSite</b:SourceType>
+    <b:Guid>{627B5725-F992-45A8-8BA1-643711B2C375}</b:Guid>
+    <b:URL>http://www.ece.uvic.ca/~elec499/2002a/group04/Proposal.pdf</b:URL>
+    <b:Author>
+      <b:Author>
+        <b:NameList>
+          <b:Person>
+            <b:Last>Wolowicz</b:Last>
+            <b:First>Dave</b:First>
+          </b:Person>
+          <b:Person>
+            <b:Last>Knoll</b:Last>
+            <b:First>Jon</b:First>
+          </b:Person>
+        </b:NameList>
+      </b:Author>
+    </b:Author>
+    <b:Title>Proposal For USB I/O Board</b:Title>
+    <b:Year>2002</b:Year>
+    <b:Month>May</b:Month>
+    <b:Day>13</b:Day>
+    <b:YearAccessed>2012</b:YearAccessed>
+    <b:MonthAccessed>12</b:MonthAccessed>
+    <b:DayAccessed>10</b:DayAccessed>
+    <b:InternetSiteTitle>Fast Forward Technologies</b:InternetSiteTitle>
+    <b:RefOrder>2</b:RefOrder>
+  </b:Source>
+  <b:Source>
+    <b:Tag>LiX11</b:Tag>
+    <b:SourceType>ConferenceProceedings</b:SourceType>
+    <b:Guid>{23378939-4F8C-4BF6-8BFA-967A0F2FCA87}</b:Guid>
+    <b:Title>Design and Application of Automatic Control System Program Based on FESTO Training System</b:Title>
+    <b:Year>2011</b:Year>
+    <b:Pages>1-4</b:Pages>
+    <b:Author>
+      <b:Author>
+        <b:NameList>
+          <b:Person>
+            <b:Last>Li</b:Last>
+            <b:First>Li-Xia</b:First>
+          </b:Person>
+          <b:Person>
+            <b:Last>Lu</b:Last>
+            <b:First>He</b:First>
+            <b:Middle>Min</b:Middle>
+          </b:Person>
+          <b:Person>
+            <b:Last>ZhiPing</b:Last>
+            <b:First>Liu</b:First>
+          </b:Person>
+          <b:Person>
+            <b:Last>XiangYang</b:Last>
+            <b:First>Mao</b:First>
+          </b:Person>
+        </b:NameList>
+      </b:Author>
+    </b:Author>
+    <b:ConferenceName>Control, Automation and Systems Engineering (CASE), 2011 International Conference o</b:ConferenceName>
+    <b:RefOrder>4</b:RefOrder>
+  </b:Source>
+  <b:Source>
+    <b:Tag>Sea12</b:Tag>
+    <b:SourceType>InternetSite</b:SourceType>
+    <b:Guid>{EEE551A1-466D-487A-A7AA-5549B1CD28BD}</b:Guid>
+    <b:Title>USB to 16 Isolated Inputs / 16 Reed Relay Outputs Digital Interface Adapter (8221)</b:Title>
+    <b:Author>
+      <b:Author>
+        <b:Corporate>Sealevel</b:Corporate>
+      </b:Author>
+    </b:Author>
+    <b:YearAccessed>2012</b:YearAccessed>
+    <b:MonthAccessed>12</b:MonthAccessed>
+    <b:DayAccessed>19</b:DayAccessed>
+    <b:URL>http://www.sealevel.com/store/i-o/digital-i-o/usb/8221-usb-to-16-isolated-inputs-16-reed-relay-outputs-digital-interface-adapter.html</b:URL>
+    <b:RefOrder>5</b:RefOrder>
+  </b:Source>
+  <b:Source>
+    <b:Tag>Sea121</b:Tag>
+    <b:SourceType>InternetSite</b:SourceType>
+    <b:Guid>{8C63364D-433A-4465-A4D1-6797D5B667A1}</b:Guid>
+    <b:Author>
+      <b:Author>
+        <b:Corporate>Sealevel</b:Corporate>
+      </b:Author>
+    </b:Author>
+    <b:Title>The Digital I/O Handbook | Sealevel Support</b:Title>
+    <b:Year>2012</b:Year>
+    <b:Month>05</b:Month>
+    <b:Day>08</b:Day>
+    <b:YearAccessed>2012</b:YearAccessed>
+    <b:MonthAccessed>12</b:MonthAccessed>
+    <b:DayAccessed>19</b:DayAccessed>
+    <b:URL>http://www.sealevel.com/support/article/AA-00391/155/Resource-Center/Digital-IO-Interfaces/The-Digital-IO-Handbook.html#CL</b:URL>
+    <b:RefOrder>6</b:RefOrder>
+  </b:Source>
+  <b:Source>
+    <b:Tag>Nul12</b:Tag>
+    <b:SourceType>InternetSite</b:SourceType>
+    <b:Guid>{0D2A56C0-BB22-4A30-8B3E-8AB3050AE24F}</b:Guid>
+    <b:Title>Null-modem emulator</b:Title>
+    <b:InternetSiteTitle>Null-modem emulator (com0com)</b:InternetSiteTitle>
+    <b:YearAccessed>2012</b:YearAccessed>
+    <b:MonthAccessed>Dec</b:MonthAccessed>
+    <b:DayAccessed>12</b:DayAccessed>
+    <b:URL>http://com0com.sourceforge.net/</b:URL>
+    <b:RefOrder>7</b:RefOrder>
+  </b:Source>
+  <b:Source>
+    <b:Tag>Fes08</b:Tag>
+    <b:SourceType>DocumentFromInternetSite</b:SourceType>
+    <b:Guid>{EF01B810-1E58-43E1-8AAA-0063EA201364}</b:Guid>
+    <b:Author>
+      <b:Author>
+        <b:Corporate> Festo Didactic GmbH &amp; Co.</b:Corporate>
+      </b:Author>
+    </b:Author>
+    <b:Title>Manual EasyPort USB</b:Title>
+    <b:InternetSiteTitle>Festo Didactic</b:InternetSiteTitle>
+    <b:Year>2008</b:Year>
+    <b:Month>11</b:Month>
+    <b:Day>1</b:Day>
+    <b:YearAccessed>2012</b:YearAccessed>
+    <b:MonthAccessed>11</b:MonthAccessed>
+    <b:DayAccessed>19</b:DayAccessed>
+    <b:URL>http://www.festo-didactic.com/ov3/media/customers/1100/721876_deenesfr_mit_lesezeichen_4.pdf</b:URL>
+    <b:RefOrder>8</b:RefOrder>
+  </b:Source>
+  <b:Source>
+    <b:Tag>Hex12</b:Tag>
+    <b:SourceType>InternetSite</b:SourceType>
+    <b:Guid>{C84EEAD9-456D-45B2-ABAA-A00A8EEBF97C}</b:Guid>
+    <b:Author>
+      <b:Author>
+        <b:Corporate>Hex-Rays</b:Corporate>
+      </b:Author>
+    </b:Author>
+    <b:Title>Freeware Download Page</b:Title>
+    <b:InternetSiteTitle>IDA Support: Evaluation Version</b:InternetSiteTitle>
+    <b:YearAccessed>2012</b:YearAccessed>
+    <b:MonthAccessed>29</b:MonthAccessed>
+    <b:DayAccessed>11</b:DayAccessed>
+    <b:URL>http://www.hex-rays.com/products/ida/support/download_freeware.shtml</b:URL>
+    <b:RefOrder>9</b:RefOrder>
+  </b:Source>
+  <b:Source>
+    <b:Tag>UCL05</b:Tag>
+    <b:SourceType>InternetSite</b:SourceType>
+    <b:Guid>{69D9C2E1-1E4C-4410-98F6-010CFCC769E2}</b:Guid>
+    <b:Author>
+      <b:Author>
+        <b:Corporate>UCLA Compilers Group</b:Corporate>
+      </b:Author>
+    </b:Author>
+    <b:Title>Avrora - The AVR Simulation and Analysis Framework</b:Title>
+    <b:Year>2005</b:Year>
+    <b:YearAccessed>2012</b:YearAccessed>
+    <b:MonthAccessed>12</b:MonthAccessed>
+    <b:DayAccessed>19</b:DayAccessed>
+    <b:URL>http://compilers.cs.ucla.edu/avrora/</b:URL>
+    <b:RefOrder>10</b:RefOrder>
+  </b:Source>
+  <b:Source>
+    <b:Tag>Fes12</b:Tag>
+    <b:SourceType>DocumentFromInternetSite</b:SourceType>
+    <b:Guid>{AAF83010-4427-424C-BD2C-7868A74CBC39}</b:Guid>
+    <b:Author>
+      <b:Author>
+        <b:Corporate>Festo Didactic GmbH &amp; Co.</b:Corporate>
+      </b:Author>
+    </b:Author>
+    <b:Title>ActiveX Control for EasyPort USB</b:Title>
+    <b:InternetSiteTitle>Festo Didactic</b:InternetSiteTitle>
+    <b:YearAccessed>2012</b:YearAccessed>
+    <b:MonthAccessed>11</b:MonthAccessed>
+    <b:DayAccessed>28</b:DayAccessed>
+    <b:URL>http://www.festo-didactic.com/int-en/services/software/software-licences/activex-control-for-easyport-usb.htm?fbid=aW50LmVuLjU1Ny4xNy4zMi44MjUuNjk0NQ</b:URL>
+    <b:RefOrder>11</b:RefOrder>
+  </b:Source>
+  <b:Source>
+    <b:Tag>Iza11</b:Tag>
+    <b:SourceType>ConferenceProceedings</b:SourceType>
+    <b:Guid>{1F59111C-42F4-4305-83F1-54876EE6B74F}</b:Guid>
+    <b:Title>Virtual Reality Machines to improve training in Control and Automation</b:Title>
+    <b:Year>2011</b:Year>
+    <b:Author>
+      <b:Author>
+        <b:NameList>
+          <b:Person>
+            <b:Last>Izaguirre</b:Last>
+            <b:First>Alfred</b:First>
+            <b:Middle>R.</b:Middle>
+          </b:Person>
+          <b:Person>
+            <b:Last>Macias</b:Last>
+            <b:First>Manuel</b:First>
+            <b:Middle>E.</b:Middle>
+          </b:Person>
+        </b:NameList>
+      </b:Author>
+    </b:Author>
+    <b:ConferenceName>Conference for Industry and Education Collaboration</b:ConferenceName>
+    <b:City>San Antonio</b:City>
+    <b:RefOrder>1</b:RefOrder>
+  </b:Source>
+</b:Sources>
 </file>
 
 <file path=customXml/itemProps1.xml><?xml version="1.0" encoding="utf-8"?>
-<ds:datastoreItem xmlns:ds="http://schemas.openxmlformats.org/officeDocument/2006/customXml" ds:itemID="{64814956-A057-49CF-B158-F6A756B98035}">
+<ds:datastoreItem xmlns:ds="http://schemas.openxmlformats.org/officeDocument/2006/customXml" ds:itemID="{D3EE1543-0F0E-43C7-8472-E0100676E9E7}">
   <ds:schemaRefs>
     <ds:schemaRef ds:uri="http://schemas.openxmlformats.org/officeDocument/2006/bibliography"/>
   </ds:schemaRefs>

</xml_diff>